<commit_message>
Update Instruction for Candidates and Delegate Certification
</commit_message>
<xml_diff>
--- a/Documents/District/CandidacyForms/Instructions for Candidates 2020.docx
+++ b/Documents/District/CandidacyForms/Instructions for Candidates 2020.docx
@@ -1,6 +1,6 @@
 
 <file path=word/document.xml><?xml version="1.0" encoding="utf-8"?>
-<w:document xmlns:wpc="http://schemas.microsoft.com/office/word/2010/wordprocessingCanvas" xmlns:cx="http://schemas.microsoft.com/office/drawing/2014/chartex" xmlns:cx1="http://schemas.microsoft.com/office/drawing/2015/9/8/chartex" xmlns:cx2="http://schemas.microsoft.com/office/drawing/2015/10/21/chartex" xmlns:cx3="http://schemas.microsoft.com/office/drawing/2016/5/9/chartex" xmlns:cx4="http://schemas.microsoft.com/office/drawing/2016/5/10/chartex" xmlns:cx5="http://schemas.microsoft.com/office/drawing/2016/5/11/chartex" xmlns:cx6="http://schemas.microsoft.com/office/drawing/2016/5/12/chartex" xmlns:cx7="http://schemas.microsoft.com/office/drawing/2016/5/13/chartex" xmlns:cx8="http://schemas.microsoft.com/office/drawing/2016/5/14/chartex" xmlns:mc="http://schemas.openxmlformats.org/markup-compatibility/2006" xmlns:aink="http://schemas.microsoft.com/office/drawing/2016/ink" xmlns:am3d="http://schemas.microsoft.com/office/drawing/2017/model3d" xmlns:o="urn:schemas-microsoft-com:office:office" xmlns:r="http://schemas.openxmlformats.org/officeDocument/2006/relationships" xmlns:m="http://schemas.openxmlformats.org/officeDocument/2006/math" xmlns:v="urn:schemas-microsoft-com:vml" xmlns:wp14="http://schemas.microsoft.com/office/word/2010/wordprocessingDrawing" xmlns:wp="http://schemas.openxmlformats.org/drawingml/2006/wordprocessingDrawing" xmlns:w10="urn:schemas-microsoft-com:office:word" xmlns:w="http://schemas.openxmlformats.org/wordprocessingml/2006/main" xmlns:w14="http://schemas.microsoft.com/office/word/2010/wordml" xmlns:w15="http://schemas.microsoft.com/office/word/2012/wordml" xmlns:w16cid="http://schemas.microsoft.com/office/word/2016/wordml/cid" xmlns:w16se="http://schemas.microsoft.com/office/word/2015/wordml/symex" xmlns:wpg="http://schemas.microsoft.com/office/word/2010/wordprocessingGroup" xmlns:wpi="http://schemas.microsoft.com/office/word/2010/wordprocessingInk" xmlns:wne="http://schemas.microsoft.com/office/word/2006/wordml" xmlns:wps="http://schemas.microsoft.com/office/word/2010/wordprocessingShape" mc:Ignorable="w14 w15 w16se w16cid wp14">
+<w:document xmlns:wpc="http://schemas.microsoft.com/office/word/2010/wordprocessingCanvas" xmlns:mc="http://schemas.openxmlformats.org/markup-compatibility/2006" xmlns:o="urn:schemas-microsoft-com:office:office" xmlns:r="http://schemas.openxmlformats.org/officeDocument/2006/relationships" xmlns:m="http://schemas.openxmlformats.org/officeDocument/2006/math" xmlns:v="urn:schemas-microsoft-com:vml" xmlns:wp14="http://schemas.microsoft.com/office/word/2010/wordprocessingDrawing" xmlns:wp="http://schemas.openxmlformats.org/drawingml/2006/wordprocessingDrawing" xmlns:w10="urn:schemas-microsoft-com:office:word" xmlns:w="http://schemas.openxmlformats.org/wordprocessingml/2006/main" xmlns:w14="http://schemas.microsoft.com/office/word/2010/wordml" xmlns:wpg="http://schemas.microsoft.com/office/word/2010/wordprocessingGroup" xmlns:wpi="http://schemas.microsoft.com/office/word/2010/wordprocessingInk" xmlns:wne="http://schemas.microsoft.com/office/word/2006/wordml" xmlns:wps="http://schemas.microsoft.com/office/word/2010/wordprocessingShape" mc:Ignorable="w14 wp14">
   <w:body>
     <w:p>
       <w:pPr>
@@ -76,17 +76,7 @@
           <w:sz w:val="24"/>
           <w:szCs w:val="24"/>
         </w:rPr>
-        <w:t>District Board Elections 201</w:t>
-      </w:r>
-      <w:r>
-        <w:rPr>
-          <w:rFonts w:ascii="Verdana" w:eastAsia="Verdana" w:hAnsi="Verdana" w:cs="Verdana"/>
-          <w:b/>
-          <w:bCs/>
-          <w:sz w:val="24"/>
-          <w:szCs w:val="24"/>
-        </w:rPr>
-        <w:t>9</w:t>
+        <w:t>District Board Elections 2020</w:t>
       </w:r>
     </w:p>
     <w:p>
@@ -149,23 +139,13 @@
           <w:szCs w:val="24"/>
         </w:rPr>
       </w:pPr>
-      <w:proofErr w:type="gramStart"/>
-      <w:r>
-        <w:rPr>
-          <w:rFonts w:ascii="Verdana" w:eastAsia="Verdana" w:hAnsi="Verdana" w:cs="Verdana"/>
-          <w:sz w:val="24"/>
-          <w:szCs w:val="24"/>
-        </w:rPr>
-        <w:t>Submit an Application</w:t>
-      </w:r>
-      <w:proofErr w:type="gramEnd"/>
-      <w:r>
-        <w:rPr>
-          <w:rFonts w:ascii="Verdana" w:eastAsia="Verdana" w:hAnsi="Verdana" w:cs="Verdana"/>
-          <w:sz w:val="24"/>
-          <w:szCs w:val="24"/>
-        </w:rPr>
-        <w:t xml:space="preserve"> for Candidacy</w:t>
+      <w:r>
+        <w:rPr>
+          <w:rFonts w:ascii="Verdana" w:eastAsia="Verdana" w:hAnsi="Verdana" w:cs="Verdana"/>
+          <w:sz w:val="24"/>
+          <w:szCs w:val="24"/>
+        </w:rPr>
+        <w:t>Submit an Application for Candidacy</w:t>
       </w:r>
     </w:p>
     <w:p>
@@ -317,33 +297,15 @@
           <w:sz w:val="24"/>
           <w:szCs w:val="24"/>
         </w:rPr>
-        <w:t xml:space="preserve">. Candidates who </w:t>
-      </w:r>
-      <w:proofErr w:type="gramStart"/>
-      <w:r>
-        <w:rPr>
-          <w:rFonts w:ascii="Verdana" w:eastAsia="Verdana" w:hAnsi="Verdana" w:cs="Verdana"/>
-          <w:sz w:val="24"/>
-          <w:szCs w:val="24"/>
-        </w:rPr>
-        <w:t>submit an Application</w:t>
-      </w:r>
-      <w:proofErr w:type="gramEnd"/>
-      <w:r>
-        <w:rPr>
-          <w:rFonts w:ascii="Verdana" w:eastAsia="Verdana" w:hAnsi="Verdana" w:cs="Verdana"/>
-          <w:sz w:val="24"/>
-          <w:szCs w:val="24"/>
-        </w:rPr>
-        <w:t xml:space="preserve"> for Candidacy, Service Agreement, and official proof of enrollment will have their names printed on the ballots if materials are submitted no later than March </w:t>
-      </w:r>
-      <w:r>
-        <w:rPr>
-          <w:rFonts w:ascii="Verdana" w:eastAsia="Verdana" w:hAnsi="Verdana" w:cs="Verdana"/>
-          <w:sz w:val="24"/>
-          <w:szCs w:val="24"/>
-        </w:rPr>
-        <w:t>10</w:t>
+        <w:t xml:space="preserve">. Candidates who submit an Application for Candidacy, Service Agreement, and official proof of enrollment will have their names printed on the ballots if materials are submitted no later than March </w:t>
+      </w:r>
+      <w:r>
+        <w:rPr>
+          <w:rFonts w:ascii="Verdana" w:eastAsia="Verdana" w:hAnsi="Verdana" w:cs="Verdana"/>
+          <w:sz w:val="24"/>
+          <w:szCs w:val="24"/>
+        </w:rPr>
+        <w:t>17</w:t>
       </w:r>
       <w:r>
         <w:rPr>
@@ -466,7 +428,7 @@
         </w:rPr>
         <w:t xml:space="preserve">to </w:t>
       </w:r>
-      <w:hyperlink r:id="rId7" w:history="1">
+      <w:hyperlink r:id="rId8" w:history="1">
         <w:r>
           <w:rPr>
             <w:rStyle w:val="Hyperlink"/>
@@ -477,71 +439,6 @@
           <w:t>cnhckimondo@gmail.com</w:t>
         </w:r>
       </w:hyperlink>
-      <w:r>
-        <w:rPr>
-          <w:rFonts w:ascii="Verdana" w:eastAsia="Verdana" w:hAnsi="Verdana" w:cs="Verdana"/>
-          <w:sz w:val="24"/>
-          <w:szCs w:val="24"/>
-        </w:rPr>
-        <w:t xml:space="preserve">, </w:t>
-      </w:r>
-      <w:r>
-        <w:rPr>
-          <w:rFonts w:ascii="Verdana" w:eastAsia="Verdana" w:hAnsi="Verdana" w:cs="Verdana"/>
-          <w:sz w:val="24"/>
-          <w:szCs w:val="24"/>
-        </w:rPr>
-        <w:t>and</w:t>
-      </w:r>
-      <w:r>
-        <w:rPr>
-          <w:rFonts w:ascii="Verdana" w:eastAsia="Verdana" w:hAnsi="Verdana" w:cs="Verdana"/>
-          <w:sz w:val="24"/>
-          <w:szCs w:val="24"/>
-        </w:rPr>
-        <w:t xml:space="preserve"> </w:t>
-      </w:r>
-      <w:r>
-        <w:rPr>
-          <w:rFonts w:ascii="Verdana" w:eastAsia="Verdana" w:hAnsi="Verdana" w:cs="Verdana"/>
-          <w:b/>
-          <w:sz w:val="24"/>
-          <w:szCs w:val="24"/>
-        </w:rPr>
-        <w:t>originals must be postmarked by the same date and mailed to</w:t>
-      </w:r>
-      <w:r>
-        <w:rPr>
-          <w:rFonts w:ascii="Verdana" w:eastAsia="Verdana" w:hAnsi="Verdana" w:cs="Verdana"/>
-          <w:sz w:val="24"/>
-          <w:szCs w:val="24"/>
-        </w:rPr>
-        <w:t xml:space="preserve"> </w:t>
-      </w:r>
-      <w:r>
-        <w:rPr>
-          <w:rFonts w:ascii="Verdana" w:eastAsia="Verdana" w:hAnsi="Verdana" w:cs="Verdana"/>
-          <w:sz w:val="24"/>
-          <w:szCs w:val="24"/>
-        </w:rPr>
-        <w:t>Armando Velazquez</w:t>
-      </w:r>
-      <w:r>
-        <w:rPr>
-          <w:rFonts w:ascii="Verdana" w:eastAsia="Verdana" w:hAnsi="Verdana" w:cs="Verdana"/>
-          <w:sz w:val="24"/>
-          <w:szCs w:val="24"/>
-        </w:rPr>
-        <w:t xml:space="preserve"> at 1566 Pine Ave. Unit #101, Long Beach, CA 90813</w:t>
-      </w:r>
-      <w:r>
-        <w:rPr>
-          <w:rFonts w:ascii="Verdana" w:eastAsia="Verdana" w:hAnsi="Verdana" w:cs="Verdana"/>
-          <w:sz w:val="24"/>
-          <w:szCs w:val="24"/>
-        </w:rPr>
-        <w:t>. The “re” should read “Candidate Application.”</w:t>
-      </w:r>
     </w:p>
     <w:p>
       <w:pPr>
@@ -576,7 +473,17 @@
           <w:sz w:val="24"/>
           <w:szCs w:val="24"/>
         </w:rPr>
-        <w:t>Candidates will be sent confirmation of receipt of submissions by email within a few days of receipt.</w:t>
+        <w:t xml:space="preserve">Candidates will be sent confirmation of receipt of </w:t>
+      </w:r>
+      <w:bookmarkStart w:id="0" w:name="_GoBack"/>
+      <w:bookmarkEnd w:id="0"/>
+      <w:r>
+        <w:rPr>
+          <w:rFonts w:ascii="Verdana" w:eastAsia="Verdana" w:hAnsi="Verdana" w:cs="Verdana"/>
+          <w:sz w:val="24"/>
+          <w:szCs w:val="24"/>
+        </w:rPr>
+        <w:t>submissions by email within a few days of receipt.</w:t>
       </w:r>
     </w:p>
     <w:p>
@@ -714,14 +621,6 @@
           <w:szCs w:val="20"/>
         </w:rPr>
       </w:pPr>
-      <w:r>
-        <w:rPr>
-          <w:rFonts w:ascii="Verdana" w:eastAsia="Verdana" w:hAnsi="Verdana" w:cs="Verdana"/>
-          <w:sz w:val="24"/>
-          <w:szCs w:val="24"/>
-        </w:rPr>
-        <w:t xml:space="preserve">b. Campaigning in any medium is prohibited prior to the close of the Opening Session at the District Convention, except that candidates </w:t>
-      </w:r>
       <w:proofErr w:type="gramStart"/>
       <w:r>
         <w:rPr>
@@ -729,7 +628,7 @@
           <w:sz w:val="24"/>
           <w:szCs w:val="24"/>
         </w:rPr>
-        <w:t>are allowed to</w:t>
+        <w:t>b</w:t>
       </w:r>
       <w:proofErr w:type="gramEnd"/>
       <w:r>
@@ -738,7 +637,7 @@
           <w:sz w:val="24"/>
           <w:szCs w:val="24"/>
         </w:rPr>
-        <w:t xml:space="preserve"> mail their Application for Candidacy to clubs once prior to the District Convention.</w:t>
+        <w:t>. Campaigning in any medium is prohibited prior to the close of the Opening Session at the District Convention, except that candidates are allowed to mail their Application for Candidacy to clubs once prior to the District Convention.</w:t>
       </w:r>
     </w:p>
     <w:p>
@@ -877,7 +776,7 @@
     <w:p>
       <w:pPr>
         <w:sectPr>
-          <w:headerReference w:type="default" r:id="rId8"/>
+          <w:headerReference w:type="default" r:id="rId9"/>
           <w:pgSz w:w="12240" w:h="15840"/>
           <w:pgMar w:top="1440" w:right="1440" w:bottom="422" w:left="1032" w:header="0" w:footer="0" w:gutter="0"/>
           <w:cols w:space="720" w:equalWidth="0">
@@ -895,8 +794,8 @@
           <w:szCs w:val="20"/>
         </w:rPr>
       </w:pPr>
-      <w:bookmarkStart w:id="0" w:name="page2"/>
-      <w:bookmarkEnd w:id="0"/>
+      <w:bookmarkStart w:id="1" w:name="page2"/>
+      <w:bookmarkEnd w:id="1"/>
       <w:r>
         <w:rPr>
           <w:rFonts w:ascii="Verdana" w:eastAsia="Verdana" w:hAnsi="Verdana" w:cs="Verdana"/>
@@ -998,17 +897,7 @@
           <w:sz w:val="24"/>
           <w:szCs w:val="24"/>
         </w:rPr>
-        <w:t>, 11</w:t>
-      </w:r>
-      <w:bookmarkStart w:id="1" w:name="_GoBack"/>
-      <w:bookmarkEnd w:id="1"/>
-      <w:r>
-        <w:rPr>
-          <w:rFonts w:ascii="Verdana" w:eastAsia="Verdana" w:hAnsi="Verdana" w:cs="Verdana"/>
-          <w:sz w:val="24"/>
-          <w:szCs w:val="24"/>
-        </w:rPr>
-        <w:t xml:space="preserve">:59 </w:t>
+        <w:t xml:space="preserve">, 11:59 </w:t>
       </w:r>
       <w:proofErr w:type="spellStart"/>
       <w:r>
@@ -1288,6 +1177,7 @@
           <w:noProof/>
           <w:sz w:val="20"/>
           <w:szCs w:val="20"/>
+          <w:lang w:eastAsia="en-US"/>
         </w:rPr>
         <mc:AlternateContent>
           <mc:Choice Requires="wps">
@@ -1340,7 +1230,7 @@
               </wp:anchor>
             </w:drawing>
           </mc:Choice>
-          <mc:Fallback>
+          <mc:Fallback xmlns:w16se="http://schemas.microsoft.com/office/word/2015/wordml/symex" xmlns:w16cid="http://schemas.microsoft.com/office/word/2016/wordml/cid" xmlns:w15="http://schemas.microsoft.com/office/word/2012/wordml" xmlns:am3d="http://schemas.microsoft.com/office/drawing/2017/model3d" xmlns:aink="http://schemas.microsoft.com/office/drawing/2016/ink" xmlns:cx8="http://schemas.microsoft.com/office/drawing/2016/5/14/chartex" xmlns:cx7="http://schemas.microsoft.com/office/drawing/2016/5/13/chartex" xmlns:cx6="http://schemas.microsoft.com/office/drawing/2016/5/12/chartex" xmlns:cx5="http://schemas.microsoft.com/office/drawing/2016/5/11/chartex" xmlns:cx4="http://schemas.microsoft.com/office/drawing/2016/5/10/chartex" xmlns:cx3="http://schemas.microsoft.com/office/drawing/2016/5/9/chartex" xmlns:cx2="http://schemas.microsoft.com/office/drawing/2015/10/21/chartex" xmlns:cx1="http://schemas.microsoft.com/office/drawing/2015/9/8/chartex" xmlns:cx="http://schemas.microsoft.com/office/drawing/2014/chartex">
             <w:pict>
               <v:line w14:anchorId="7F922606" id="Shape 2" o:spid="_x0000_s1026" style="position:absolute;z-index:-251658240;visibility:visible;mso-wrap-style:square;mso-wrap-distance-left:9pt;mso-wrap-distance-top:0;mso-wrap-distance-right:9pt;mso-wrap-distance-bottom:0;mso-position-horizontal:absolute;mso-position-horizontal-relative:text;mso-position-vertical:absolute;mso-position-vertical-relative:text" from="16.2pt,-67.25pt" to="205.35pt,-67.25pt" o:gfxdata="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" o:allowincell="f" filled="t" strokeweight=".72pt">
                 <v:stroke joinstyle="miter"/>
@@ -1401,7 +1291,7 @@
         </w:rPr>
         <w:t xml:space="preserve"> at </w:t>
       </w:r>
-      <w:hyperlink r:id="rId9" w:history="1">
+      <w:hyperlink r:id="rId10" w:history="1">
         <w:r>
           <w:rPr>
             <w:rStyle w:val="Hyperlink"/>
@@ -1697,7 +1587,7 @@
 </file>
 
 <file path=word/endnotes.xml><?xml version="1.0" encoding="utf-8"?>
-<w:endnotes xmlns:wpc="http://schemas.microsoft.com/office/word/2010/wordprocessingCanvas" xmlns:cx="http://schemas.microsoft.com/office/drawing/2014/chartex" xmlns:cx1="http://schemas.microsoft.com/office/drawing/2015/9/8/chartex" xmlns:cx2="http://schemas.microsoft.com/office/drawing/2015/10/21/chartex" xmlns:cx3="http://schemas.microsoft.com/office/drawing/2016/5/9/chartex" xmlns:cx4="http://schemas.microsoft.com/office/drawing/2016/5/10/chartex" xmlns:cx5="http://schemas.microsoft.com/office/drawing/2016/5/11/chartex" xmlns:cx6="http://schemas.microsoft.com/office/drawing/2016/5/12/chartex" xmlns:cx7="http://schemas.microsoft.com/office/drawing/2016/5/13/chartex" xmlns:cx8="http://schemas.microsoft.com/office/drawing/2016/5/14/chartex" xmlns:mc="http://schemas.openxmlformats.org/markup-compatibility/2006" xmlns:aink="http://schemas.microsoft.com/office/drawing/2016/ink" xmlns:am3d="http://schemas.microsoft.com/office/drawing/2017/model3d" xmlns:o="urn:schemas-microsoft-com:office:office" xmlns:r="http://schemas.openxmlformats.org/officeDocument/2006/relationships" xmlns:m="http://schemas.openxmlformats.org/officeDocument/2006/math" xmlns:v="urn:schemas-microsoft-com:vml" xmlns:wp14="http://schemas.microsoft.com/office/word/2010/wordprocessingDrawing" xmlns:wp="http://schemas.openxmlformats.org/drawingml/2006/wordprocessingDrawing" xmlns:w10="urn:schemas-microsoft-com:office:word" xmlns:w="http://schemas.openxmlformats.org/wordprocessingml/2006/main" xmlns:w14="http://schemas.microsoft.com/office/word/2010/wordml" xmlns:w15="http://schemas.microsoft.com/office/word/2012/wordml" xmlns:w16cid="http://schemas.microsoft.com/office/word/2016/wordml/cid" xmlns:w16se="http://schemas.microsoft.com/office/word/2015/wordml/symex" xmlns:wpg="http://schemas.microsoft.com/office/word/2010/wordprocessingGroup" xmlns:wpi="http://schemas.microsoft.com/office/word/2010/wordprocessingInk" xmlns:wne="http://schemas.microsoft.com/office/word/2006/wordml" xmlns:wps="http://schemas.microsoft.com/office/word/2010/wordprocessingShape" mc:Ignorable="w14 w15 w16se w16cid wp14">
+<w:endnotes xmlns:wpc="http://schemas.microsoft.com/office/word/2010/wordprocessingCanvas" xmlns:mc="http://schemas.openxmlformats.org/markup-compatibility/2006" xmlns:o="urn:schemas-microsoft-com:office:office" xmlns:r="http://schemas.openxmlformats.org/officeDocument/2006/relationships" xmlns:m="http://schemas.openxmlformats.org/officeDocument/2006/math" xmlns:v="urn:schemas-microsoft-com:vml" xmlns:wp14="http://schemas.microsoft.com/office/word/2010/wordprocessingDrawing" xmlns:wp="http://schemas.openxmlformats.org/drawingml/2006/wordprocessingDrawing" xmlns:w10="urn:schemas-microsoft-com:office:word" xmlns:w="http://schemas.openxmlformats.org/wordprocessingml/2006/main" xmlns:w14="http://schemas.microsoft.com/office/word/2010/wordml" xmlns:wpg="http://schemas.microsoft.com/office/word/2010/wordprocessingGroup" xmlns:wpi="http://schemas.microsoft.com/office/word/2010/wordprocessingInk" xmlns:wne="http://schemas.microsoft.com/office/word/2006/wordml" xmlns:wps="http://schemas.microsoft.com/office/word/2010/wordprocessingShape" mc:Ignorable="w14 wp14">
   <w:endnote w:type="separator" w:id="-1">
     <w:p>
       <w:r>
@@ -1716,7 +1606,7 @@
 </file>
 
 <file path=word/footnotes.xml><?xml version="1.0" encoding="utf-8"?>
-<w:footnotes xmlns:wpc="http://schemas.microsoft.com/office/word/2010/wordprocessingCanvas" xmlns:cx="http://schemas.microsoft.com/office/drawing/2014/chartex" xmlns:cx1="http://schemas.microsoft.com/office/drawing/2015/9/8/chartex" xmlns:cx2="http://schemas.microsoft.com/office/drawing/2015/10/21/chartex" xmlns:cx3="http://schemas.microsoft.com/office/drawing/2016/5/9/chartex" xmlns:cx4="http://schemas.microsoft.com/office/drawing/2016/5/10/chartex" xmlns:cx5="http://schemas.microsoft.com/office/drawing/2016/5/11/chartex" xmlns:cx6="http://schemas.microsoft.com/office/drawing/2016/5/12/chartex" xmlns:cx7="http://schemas.microsoft.com/office/drawing/2016/5/13/chartex" xmlns:cx8="http://schemas.microsoft.com/office/drawing/2016/5/14/chartex" xmlns:mc="http://schemas.openxmlformats.org/markup-compatibility/2006" xmlns:aink="http://schemas.microsoft.com/office/drawing/2016/ink" xmlns:am3d="http://schemas.microsoft.com/office/drawing/2017/model3d" xmlns:o="urn:schemas-microsoft-com:office:office" xmlns:r="http://schemas.openxmlformats.org/officeDocument/2006/relationships" xmlns:m="http://schemas.openxmlformats.org/officeDocument/2006/math" xmlns:v="urn:schemas-microsoft-com:vml" xmlns:wp14="http://schemas.microsoft.com/office/word/2010/wordprocessingDrawing" xmlns:wp="http://schemas.openxmlformats.org/drawingml/2006/wordprocessingDrawing" xmlns:w10="urn:schemas-microsoft-com:office:word" xmlns:w="http://schemas.openxmlformats.org/wordprocessingml/2006/main" xmlns:w14="http://schemas.microsoft.com/office/word/2010/wordml" xmlns:w15="http://schemas.microsoft.com/office/word/2012/wordml" xmlns:w16cid="http://schemas.microsoft.com/office/word/2016/wordml/cid" xmlns:w16se="http://schemas.microsoft.com/office/word/2015/wordml/symex" xmlns:wpg="http://schemas.microsoft.com/office/word/2010/wordprocessingGroup" xmlns:wpi="http://schemas.microsoft.com/office/word/2010/wordprocessingInk" xmlns:wne="http://schemas.microsoft.com/office/word/2006/wordml" xmlns:wps="http://schemas.microsoft.com/office/word/2010/wordprocessingShape" mc:Ignorable="w14 w15 w16se w16cid wp14">
+<w:footnotes xmlns:wpc="http://schemas.microsoft.com/office/word/2010/wordprocessingCanvas" xmlns:mc="http://schemas.openxmlformats.org/markup-compatibility/2006" xmlns:o="urn:schemas-microsoft-com:office:office" xmlns:r="http://schemas.openxmlformats.org/officeDocument/2006/relationships" xmlns:m="http://schemas.openxmlformats.org/officeDocument/2006/math" xmlns:v="urn:schemas-microsoft-com:vml" xmlns:wp14="http://schemas.microsoft.com/office/word/2010/wordprocessingDrawing" xmlns:wp="http://schemas.openxmlformats.org/drawingml/2006/wordprocessingDrawing" xmlns:w10="urn:schemas-microsoft-com:office:word" xmlns:w="http://schemas.openxmlformats.org/wordprocessingml/2006/main" xmlns:w14="http://schemas.microsoft.com/office/word/2010/wordml" xmlns:wpg="http://schemas.microsoft.com/office/word/2010/wordprocessingGroup" xmlns:wpi="http://schemas.microsoft.com/office/word/2010/wordprocessingInk" xmlns:wne="http://schemas.microsoft.com/office/word/2006/wordml" xmlns:wps="http://schemas.microsoft.com/office/word/2010/wordprocessingShape" mc:Ignorable="w14 wp14">
   <w:footnote w:type="separator" w:id="-1">
     <w:p>
       <w:r>
@@ -1735,7 +1625,7 @@
 </file>
 
 <file path=word/header1.xml><?xml version="1.0" encoding="utf-8"?>
-<w:hdr xmlns:wpc="http://schemas.microsoft.com/office/word/2010/wordprocessingCanvas" xmlns:cx="http://schemas.microsoft.com/office/drawing/2014/chartex" xmlns:cx1="http://schemas.microsoft.com/office/drawing/2015/9/8/chartex" xmlns:cx2="http://schemas.microsoft.com/office/drawing/2015/10/21/chartex" xmlns:cx3="http://schemas.microsoft.com/office/drawing/2016/5/9/chartex" xmlns:cx4="http://schemas.microsoft.com/office/drawing/2016/5/10/chartex" xmlns:cx5="http://schemas.microsoft.com/office/drawing/2016/5/11/chartex" xmlns:cx6="http://schemas.microsoft.com/office/drawing/2016/5/12/chartex" xmlns:cx7="http://schemas.microsoft.com/office/drawing/2016/5/13/chartex" xmlns:cx8="http://schemas.microsoft.com/office/drawing/2016/5/14/chartex" xmlns:mc="http://schemas.openxmlformats.org/markup-compatibility/2006" xmlns:aink="http://schemas.microsoft.com/office/drawing/2016/ink" xmlns:am3d="http://schemas.microsoft.com/office/drawing/2017/model3d" xmlns:o="urn:schemas-microsoft-com:office:office" xmlns:r="http://schemas.openxmlformats.org/officeDocument/2006/relationships" xmlns:m="http://schemas.openxmlformats.org/officeDocument/2006/math" xmlns:v="urn:schemas-microsoft-com:vml" xmlns:wp14="http://schemas.microsoft.com/office/word/2010/wordprocessingDrawing" xmlns:wp="http://schemas.openxmlformats.org/drawingml/2006/wordprocessingDrawing" xmlns:w10="urn:schemas-microsoft-com:office:word" xmlns:w="http://schemas.openxmlformats.org/wordprocessingml/2006/main" xmlns:w14="http://schemas.microsoft.com/office/word/2010/wordml" xmlns:w15="http://schemas.microsoft.com/office/word/2012/wordml" xmlns:w16cid="http://schemas.microsoft.com/office/word/2016/wordml/cid" xmlns:w16se="http://schemas.microsoft.com/office/word/2015/wordml/symex" xmlns:wpg="http://schemas.microsoft.com/office/word/2010/wordprocessingGroup" xmlns:wpi="http://schemas.microsoft.com/office/word/2010/wordprocessingInk" xmlns:wne="http://schemas.microsoft.com/office/word/2006/wordml" xmlns:wps="http://schemas.microsoft.com/office/word/2010/wordprocessingShape" mc:Ignorable="w14 w15 w16se w16cid wp14">
+<w:hdr xmlns:wpc="http://schemas.microsoft.com/office/word/2010/wordprocessingCanvas" xmlns:mc="http://schemas.openxmlformats.org/markup-compatibility/2006" xmlns:o="urn:schemas-microsoft-com:office:office" xmlns:r="http://schemas.openxmlformats.org/officeDocument/2006/relationships" xmlns:m="http://schemas.openxmlformats.org/officeDocument/2006/math" xmlns:v="urn:schemas-microsoft-com:vml" xmlns:wp14="http://schemas.microsoft.com/office/word/2010/wordprocessingDrawing" xmlns:wp="http://schemas.openxmlformats.org/drawingml/2006/wordprocessingDrawing" xmlns:w10="urn:schemas-microsoft-com:office:word" xmlns:w="http://schemas.openxmlformats.org/wordprocessingml/2006/main" xmlns:w14="http://schemas.microsoft.com/office/word/2010/wordml" xmlns:wpg="http://schemas.microsoft.com/office/word/2010/wordprocessingGroup" xmlns:wpi="http://schemas.microsoft.com/office/word/2010/wordprocessingInk" xmlns:wne="http://schemas.microsoft.com/office/word/2006/wordml" xmlns:wps="http://schemas.microsoft.com/office/word/2010/wordprocessingShape" mc:Ignorable="w14 wp14">
   <w:p>
     <w:pPr>
       <w:pStyle w:val="Header"/>
@@ -1754,6 +1644,7 @@
     <w:r>
       <w:rPr>
         <w:noProof/>
+        <w:lang w:eastAsia="en-US"/>
       </w:rPr>
       <w:drawing>
         <wp:inline distT="0" distB="0" distL="0" distR="0" wp14:anchorId="08E32D9E" wp14:editId="2B2CD7EA">
@@ -1809,8 +1700,8 @@
 </file>
 
 <file path=word/numbering.xml><?xml version="1.0" encoding="utf-8"?>
-<w:numbering xmlns:wpc="http://schemas.microsoft.com/office/word/2010/wordprocessingCanvas" xmlns:cx="http://schemas.microsoft.com/office/drawing/2014/chartex" xmlns:cx1="http://schemas.microsoft.com/office/drawing/2015/9/8/chartex" xmlns:cx2="http://schemas.microsoft.com/office/drawing/2015/10/21/chartex" xmlns:cx3="http://schemas.microsoft.com/office/drawing/2016/5/9/chartex" xmlns:cx4="http://schemas.microsoft.com/office/drawing/2016/5/10/chartex" xmlns:cx5="http://schemas.microsoft.com/office/drawing/2016/5/11/chartex" xmlns:cx6="http://schemas.microsoft.com/office/drawing/2016/5/12/chartex" xmlns:cx7="http://schemas.microsoft.com/office/drawing/2016/5/13/chartex" xmlns:cx8="http://schemas.microsoft.com/office/drawing/2016/5/14/chartex" xmlns:mc="http://schemas.openxmlformats.org/markup-compatibility/2006" xmlns:aink="http://schemas.microsoft.com/office/drawing/2016/ink" xmlns:am3d="http://schemas.microsoft.com/office/drawing/2017/model3d" xmlns:o="urn:schemas-microsoft-com:office:office" xmlns:r="http://schemas.openxmlformats.org/officeDocument/2006/relationships" xmlns:m="http://schemas.openxmlformats.org/officeDocument/2006/math" xmlns:v="urn:schemas-microsoft-com:vml" xmlns:wp14="http://schemas.microsoft.com/office/word/2010/wordprocessingDrawing" xmlns:wp="http://schemas.openxmlformats.org/drawingml/2006/wordprocessingDrawing" xmlns:w10="urn:schemas-microsoft-com:office:word" xmlns:w="http://schemas.openxmlformats.org/wordprocessingml/2006/main" xmlns:w14="http://schemas.microsoft.com/office/word/2010/wordml" xmlns:w15="http://schemas.microsoft.com/office/word/2012/wordml" xmlns:w16cid="http://schemas.microsoft.com/office/word/2016/wordml/cid" xmlns:w16se="http://schemas.microsoft.com/office/word/2015/wordml/symex" xmlns:wpg="http://schemas.microsoft.com/office/word/2010/wordprocessingGroup" xmlns:wpi="http://schemas.microsoft.com/office/word/2010/wordprocessingInk" xmlns:wne="http://schemas.microsoft.com/office/word/2006/wordml" xmlns:wps="http://schemas.microsoft.com/office/word/2010/wordprocessingShape" mc:Ignorable="w14 w15 w16se w16cid wp14">
-  <w:abstractNum w:abstractNumId="0" w15:restartNumberingAfterBreak="0">
+<w:numbering xmlns:wpc="http://schemas.microsoft.com/office/word/2010/wordprocessingCanvas" xmlns:mc="http://schemas.openxmlformats.org/markup-compatibility/2006" xmlns:o="urn:schemas-microsoft-com:office:office" xmlns:r="http://schemas.openxmlformats.org/officeDocument/2006/relationships" xmlns:m="http://schemas.openxmlformats.org/officeDocument/2006/math" xmlns:v="urn:schemas-microsoft-com:vml" xmlns:wp14="http://schemas.microsoft.com/office/word/2010/wordprocessingDrawing" xmlns:wp="http://schemas.openxmlformats.org/drawingml/2006/wordprocessingDrawing" xmlns:w10="urn:schemas-microsoft-com:office:word" xmlns:w="http://schemas.openxmlformats.org/wordprocessingml/2006/main" xmlns:w14="http://schemas.microsoft.com/office/word/2010/wordml" xmlns:wpg="http://schemas.microsoft.com/office/word/2010/wordprocessingGroup" xmlns:wpi="http://schemas.microsoft.com/office/word/2010/wordprocessingInk" xmlns:wne="http://schemas.microsoft.com/office/word/2006/wordml" xmlns:wps="http://schemas.microsoft.com/office/word/2010/wordprocessingShape" mc:Ignorable="w14 wp14">
+  <w:abstractNum w:abstractNumId="0">
     <w:nsid w:val="00001649"/>
     <w:multiLevelType w:val="hybridMultilevel"/>
     <w:tmpl w:val="3C2CE158"/>
@@ -1863,7 +1754,7 @@
       <w:lvlJc w:val="left"/>
     </w:lvl>
   </w:abstractNum>
-  <w:abstractNum w:abstractNumId="1" w15:restartNumberingAfterBreak="0">
+  <w:abstractNum w:abstractNumId="1">
     <w:nsid w:val="000041BB"/>
     <w:multiLevelType w:val="hybridMultilevel"/>
     <w:tmpl w:val="431267CC"/>
@@ -1915,7 +1806,7 @@
       <w:lvlJc w:val="left"/>
     </w:lvl>
   </w:abstractNum>
-  <w:abstractNum w:abstractNumId="2" w15:restartNumberingAfterBreak="0">
+  <w:abstractNum w:abstractNumId="2">
     <w:nsid w:val="00005AF1"/>
     <w:multiLevelType w:val="hybridMultilevel"/>
     <w:tmpl w:val="40708900"/>
@@ -1967,7 +1858,7 @@
       <w:lvlJc w:val="left"/>
     </w:lvl>
   </w:abstractNum>
-  <w:abstractNum w:abstractNumId="3" w15:restartNumberingAfterBreak="0">
+  <w:abstractNum w:abstractNumId="3">
     <w:nsid w:val="00006DF1"/>
     <w:multiLevelType w:val="hybridMultilevel"/>
     <w:tmpl w:val="D2186148"/>
@@ -2035,7 +1926,7 @@
 </file>
 
 <file path=word/styles.xml><?xml version="1.0" encoding="utf-8"?>
-<w:styles xmlns:mc="http://schemas.openxmlformats.org/markup-compatibility/2006" xmlns:r="http://schemas.openxmlformats.org/officeDocument/2006/relationships" xmlns:w="http://schemas.openxmlformats.org/wordprocessingml/2006/main" xmlns:w14="http://schemas.microsoft.com/office/word/2010/wordml" xmlns:w15="http://schemas.microsoft.com/office/word/2012/wordml" xmlns:w16cid="http://schemas.microsoft.com/office/word/2016/wordml/cid" xmlns:w16se="http://schemas.microsoft.com/office/word/2015/wordml/symex" mc:Ignorable="w14 w15 w16se w16cid">
+<w:styles xmlns:mc="http://schemas.openxmlformats.org/markup-compatibility/2006" xmlns:r="http://schemas.openxmlformats.org/officeDocument/2006/relationships" xmlns:w="http://schemas.openxmlformats.org/wordprocessingml/2006/main" xmlns:w14="http://schemas.microsoft.com/office/word/2010/wordml" mc:Ignorable="w14">
   <w:docDefaults>
     <w:rPrDefault>
       <w:rPr>
@@ -2047,380 +1938,147 @@
     </w:rPrDefault>
     <w:pPrDefault/>
   </w:docDefaults>
-  <w:latentStyles w:defLockedState="0" w:defUIPriority="99" w:defSemiHidden="0" w:defUnhideWhenUsed="0" w:defQFormat="0" w:count="376">
-    <w:lsdException w:name="Normal" w:uiPriority="0" w:qFormat="1"/>
-    <w:lsdException w:name="heading 1" w:uiPriority="9" w:qFormat="1"/>
-    <w:lsdException w:name="heading 2" w:semiHidden="1" w:uiPriority="9" w:unhideWhenUsed="1" w:qFormat="1"/>
-    <w:lsdException w:name="heading 3" w:semiHidden="1" w:uiPriority="9" w:unhideWhenUsed="1" w:qFormat="1"/>
-    <w:lsdException w:name="heading 4" w:semiHidden="1" w:uiPriority="9" w:unhideWhenUsed="1" w:qFormat="1"/>
-    <w:lsdException w:name="heading 5" w:semiHidden="1" w:uiPriority="9" w:unhideWhenUsed="1" w:qFormat="1"/>
-    <w:lsdException w:name="heading 6" w:semiHidden="1" w:uiPriority="9" w:unhideWhenUsed="1" w:qFormat="1"/>
-    <w:lsdException w:name="heading 7" w:semiHidden="1" w:uiPriority="9" w:unhideWhenUsed="1" w:qFormat="1"/>
-    <w:lsdException w:name="heading 8" w:semiHidden="1" w:uiPriority="9" w:unhideWhenUsed="1" w:qFormat="1"/>
-    <w:lsdException w:name="heading 9" w:semiHidden="1" w:uiPriority="9" w:unhideWhenUsed="1" w:qFormat="1"/>
-    <w:lsdException w:name="index 1" w:semiHidden="1" w:unhideWhenUsed="1"/>
-    <w:lsdException w:name="index 2" w:semiHidden="1" w:unhideWhenUsed="1"/>
-    <w:lsdException w:name="index 3" w:semiHidden="1" w:unhideWhenUsed="1"/>
-    <w:lsdException w:name="index 4" w:semiHidden="1" w:unhideWhenUsed="1"/>
-    <w:lsdException w:name="index 5" w:semiHidden="1" w:unhideWhenUsed="1"/>
-    <w:lsdException w:name="index 6" w:semiHidden="1" w:unhideWhenUsed="1"/>
-    <w:lsdException w:name="index 7" w:semiHidden="1" w:unhideWhenUsed="1"/>
-    <w:lsdException w:name="index 8" w:semiHidden="1" w:unhideWhenUsed="1"/>
-    <w:lsdException w:name="index 9" w:semiHidden="1" w:unhideWhenUsed="1"/>
-    <w:lsdException w:name="toc 1" w:semiHidden="1" w:uiPriority="39" w:unhideWhenUsed="1"/>
-    <w:lsdException w:name="toc 2" w:semiHidden="1" w:uiPriority="39" w:unhideWhenUsed="1"/>
-    <w:lsdException w:name="toc 3" w:semiHidden="1" w:uiPriority="39" w:unhideWhenUsed="1"/>
-    <w:lsdException w:name="toc 4" w:semiHidden="1" w:uiPriority="39" w:unhideWhenUsed="1"/>
-    <w:lsdException w:name="toc 5" w:semiHidden="1" w:uiPriority="39" w:unhideWhenUsed="1"/>
-    <w:lsdException w:name="toc 6" w:semiHidden="1" w:uiPriority="39" w:unhideWhenUsed="1"/>
-    <w:lsdException w:name="toc 7" w:semiHidden="1" w:uiPriority="39" w:unhideWhenUsed="1"/>
-    <w:lsdException w:name="toc 8" w:semiHidden="1" w:uiPriority="39" w:unhideWhenUsed="1"/>
-    <w:lsdException w:name="toc 9" w:semiHidden="1" w:uiPriority="39" w:unhideWhenUsed="1"/>
-    <w:lsdException w:name="Normal Indent" w:semiHidden="1" w:unhideWhenUsed="1"/>
-    <w:lsdException w:name="footnote text" w:semiHidden="1" w:unhideWhenUsed="1"/>
-    <w:lsdException w:name="annotation text" w:semiHidden="1" w:unhideWhenUsed="1"/>
-    <w:lsdException w:name="header" w:semiHidden="1" w:unhideWhenUsed="1"/>
-    <w:lsdException w:name="footer" w:semiHidden="1" w:unhideWhenUsed="1"/>
-    <w:lsdException w:name="index heading" w:semiHidden="1" w:unhideWhenUsed="1"/>
-    <w:lsdException w:name="caption" w:semiHidden="1" w:uiPriority="35" w:unhideWhenUsed="1" w:qFormat="1"/>
-    <w:lsdException w:name="table of figures" w:semiHidden="1" w:unhideWhenUsed="1"/>
-    <w:lsdException w:name="envelope address" w:semiHidden="1" w:unhideWhenUsed="1"/>
-    <w:lsdException w:name="envelope return" w:semiHidden="1" w:unhideWhenUsed="1"/>
-    <w:lsdException w:name="footnote reference" w:semiHidden="1" w:unhideWhenUsed="1"/>
-    <w:lsdException w:name="annotation reference" w:semiHidden="1" w:unhideWhenUsed="1"/>
-    <w:lsdException w:name="line number" w:semiHidden="1" w:unhideWhenUsed="1"/>
-    <w:lsdException w:name="page number" w:semiHidden="1" w:unhideWhenUsed="1"/>
-    <w:lsdException w:name="endnote reference" w:semiHidden="1" w:unhideWhenUsed="1"/>
-    <w:lsdException w:name="endnote text" w:semiHidden="1" w:unhideWhenUsed="1"/>
-    <w:lsdException w:name="table of authorities" w:semiHidden="1" w:unhideWhenUsed="1"/>
-    <w:lsdException w:name="macro" w:semiHidden="1" w:unhideWhenUsed="1"/>
-    <w:lsdException w:name="toa heading" w:semiHidden="1" w:unhideWhenUsed="1"/>
-    <w:lsdException w:name="List" w:semiHidden="1" w:unhideWhenUsed="1"/>
-    <w:lsdException w:name="List Bullet" w:semiHidden="1" w:unhideWhenUsed="1"/>
-    <w:lsdException w:name="List Number" w:semiHidden="1" w:unhideWhenUsed="1"/>
-    <w:lsdException w:name="List 2" w:semiHidden="1" w:unhideWhenUsed="1"/>
-    <w:lsdException w:name="List 3" w:semiHidden="1" w:unhideWhenUsed="1"/>
-    <w:lsdException w:name="List 4" w:semiHidden="1" w:unhideWhenUsed="1"/>
-    <w:lsdException w:name="List 5" w:semiHidden="1" w:unhideWhenUsed="1"/>
-    <w:lsdException w:name="List Bullet 2" w:semiHidden="1" w:unhideWhenUsed="1"/>
-    <w:lsdException w:name="List Bullet 3" w:semiHidden="1" w:unhideWhenUsed="1"/>
-    <w:lsdException w:name="List Bullet 4" w:semiHidden="1" w:unhideWhenUsed="1"/>
-    <w:lsdException w:name="List Bullet 5" w:semiHidden="1" w:unhideWhenUsed="1"/>
-    <w:lsdException w:name="List Number 2" w:semiHidden="1" w:unhideWhenUsed="1"/>
-    <w:lsdException w:name="List Number 3" w:semiHidden="1" w:unhideWhenUsed="1"/>
-    <w:lsdException w:name="List Number 4" w:semiHidden="1" w:unhideWhenUsed="1"/>
-    <w:lsdException w:name="List Number 5" w:semiHidden="1" w:unhideWhenUsed="1"/>
-    <w:lsdException w:name="Title" w:uiPriority="10" w:qFormat="1"/>
-    <w:lsdException w:name="Closing" w:semiHidden="1" w:unhideWhenUsed="1"/>
-    <w:lsdException w:name="Signature" w:semiHidden="1" w:unhideWhenUsed="1"/>
-    <w:lsdException w:name="Default Paragraph Font" w:semiHidden="1" w:uiPriority="1" w:unhideWhenUsed="1"/>
-    <w:lsdException w:name="Body Text" w:semiHidden="1" w:unhideWhenUsed="1"/>
-    <w:lsdException w:name="Body Text Indent" w:semiHidden="1" w:unhideWhenUsed="1"/>
-    <w:lsdException w:name="List Continue" w:semiHidden="1" w:unhideWhenUsed="1"/>
-    <w:lsdException w:name="List Continue 2" w:semiHidden="1" w:unhideWhenUsed="1"/>
-    <w:lsdException w:name="List Continue 3" w:semiHidden="1" w:unhideWhenUsed="1"/>
-    <w:lsdException w:name="List Continue 4" w:semiHidden="1" w:unhideWhenUsed="1"/>
-    <w:lsdException w:name="List Continue 5" w:semiHidden="1" w:unhideWhenUsed="1"/>
-    <w:lsdException w:name="Message Header" w:semiHidden="1" w:unhideWhenUsed="1"/>
-    <w:lsdException w:name="Subtitle" w:uiPriority="11" w:qFormat="1"/>
-    <w:lsdException w:name="Salutation" w:semiHidden="1" w:unhideWhenUsed="1"/>
-    <w:lsdException w:name="Date" w:semiHidden="1" w:unhideWhenUsed="1"/>
-    <w:lsdException w:name="Body Text First Indent" w:semiHidden="1" w:unhideWhenUsed="1"/>
-    <w:lsdException w:name="Body Text First Indent 2" w:semiHidden="1" w:unhideWhenUsed="1"/>
-    <w:lsdException w:name="Note Heading" w:semiHidden="1" w:unhideWhenUsed="1"/>
-    <w:lsdException w:name="Body Text 2" w:semiHidden="1" w:unhideWhenUsed="1"/>
-    <w:lsdException w:name="Body Text 3" w:semiHidden="1" w:unhideWhenUsed="1"/>
-    <w:lsdException w:name="Body Text Indent 2" w:semiHidden="1" w:unhideWhenUsed="1"/>
-    <w:lsdException w:name="Body Text Indent 3" w:semiHidden="1" w:unhideWhenUsed="1"/>
-    <w:lsdException w:name="Block Text" w:semiHidden="1" w:unhideWhenUsed="1"/>
-    <w:lsdException w:name="Hyperlink" w:semiHidden="1" w:unhideWhenUsed="1"/>
-    <w:lsdException w:name="FollowedHyperlink" w:semiHidden="1" w:unhideWhenUsed="1"/>
-    <w:lsdException w:name="Strong" w:uiPriority="22" w:qFormat="1"/>
-    <w:lsdException w:name="Emphasis" w:uiPriority="20" w:qFormat="1"/>
-    <w:lsdException w:name="Document Map" w:semiHidden="1" w:unhideWhenUsed="1"/>
-    <w:lsdException w:name="Plain Text" w:semiHidden="1" w:unhideWhenUsed="1"/>
-    <w:lsdException w:name="E-mail Signature" w:semiHidden="1" w:unhideWhenUsed="1"/>
-    <w:lsdException w:name="HTML Top of Form" w:semiHidden="1" w:unhideWhenUsed="1"/>
-    <w:lsdException w:name="HTML Bottom of Form" w:semiHidden="1" w:unhideWhenUsed="1"/>
-    <w:lsdException w:name="Normal (Web)" w:semiHidden="1" w:unhideWhenUsed="1"/>
-    <w:lsdException w:name="HTML Acronym" w:semiHidden="1" w:unhideWhenUsed="1"/>
-    <w:lsdException w:name="HTML Address" w:semiHidden="1" w:unhideWhenUsed="1"/>
-    <w:lsdException w:name="HTML Cite" w:semiHidden="1" w:unhideWhenUsed="1"/>
-    <w:lsdException w:name="HTML Code" w:semiHidden="1" w:unhideWhenUsed="1"/>
-    <w:lsdException w:name="HTML Definition" w:semiHidden="1" w:unhideWhenUsed="1"/>
-    <w:lsdException w:name="HTML Keyboard" w:semiHidden="1" w:unhideWhenUsed="1"/>
-    <w:lsdException w:name="HTML Preformatted" w:semiHidden="1" w:unhideWhenUsed="1"/>
-    <w:lsdException w:name="HTML Sample" w:semiHidden="1" w:unhideWhenUsed="1"/>
-    <w:lsdException w:name="HTML Typewriter" w:semiHidden="1" w:unhideWhenUsed="1"/>
-    <w:lsdException w:name="HTML Variable" w:semiHidden="1" w:unhideWhenUsed="1"/>
-    <w:lsdException w:name="annotation subject" w:semiHidden="1" w:unhideWhenUsed="1"/>
-    <w:lsdException w:name="No List" w:semiHidden="1" w:unhideWhenUsed="1"/>
-    <w:lsdException w:name="Outline List 1" w:semiHidden="1" w:unhideWhenUsed="1"/>
-    <w:lsdException w:name="Outline List 2" w:semiHidden="1" w:unhideWhenUsed="1"/>
-    <w:lsdException w:name="Outline List 3" w:semiHidden="1" w:unhideWhenUsed="1"/>
-    <w:lsdException w:name="Table Simple 1" w:semiHidden="1" w:unhideWhenUsed="1"/>
-    <w:lsdException w:name="Table Simple 2" w:semiHidden="1" w:unhideWhenUsed="1"/>
-    <w:lsdException w:name="Table Simple 3" w:semiHidden="1" w:unhideWhenUsed="1"/>
-    <w:lsdException w:name="Table Classic 1" w:semiHidden="1" w:unhideWhenUsed="1"/>
-    <w:lsdException w:name="Table Classic 2" w:semiHidden="1" w:unhideWhenUsed="1"/>
-    <w:lsdException w:name="Table Classic 3" w:semiHidden="1" w:unhideWhenUsed="1"/>
-    <w:lsdException w:name="Table Classic 4" w:semiHidden="1" w:unhideWhenUsed="1"/>
-    <w:lsdException w:name="Table Colorful 1" w:semiHidden="1" w:unhideWhenUsed="1"/>
-    <w:lsdException w:name="Table Colorful 2" w:semiHidden="1" w:unhideWhenUsed="1"/>
-    <w:lsdException w:name="Table Colorful 3" w:semiHidden="1" w:unhideWhenUsed="1"/>
-    <w:lsdException w:name="Table Columns 1" w:semiHidden="1" w:unhideWhenUsed="1"/>
-    <w:lsdException w:name="Table Columns 2" w:semiHidden="1" w:unhideWhenUsed="1"/>
-    <w:lsdException w:name="Table Columns 3" w:semiHidden="1" w:unhideWhenUsed="1"/>
-    <w:lsdException w:name="Table Columns 4" w:semiHidden="1" w:unhideWhenUsed="1"/>
-    <w:lsdException w:name="Table Columns 5" w:semiHidden="1" w:unhideWhenUsed="1"/>
-    <w:lsdException w:name="Table Grid 1" w:semiHidden="1" w:unhideWhenUsed="1"/>
-    <w:lsdException w:name="Table Grid 2" w:semiHidden="1" w:unhideWhenUsed="1"/>
-    <w:lsdException w:name="Table Grid 3" w:semiHidden="1" w:unhideWhenUsed="1"/>
-    <w:lsdException w:name="Table Grid 4" w:semiHidden="1" w:unhideWhenUsed="1"/>
-    <w:lsdException w:name="Table Grid 5" w:semiHidden="1" w:unhideWhenUsed="1"/>
-    <w:lsdException w:name="Table Grid 6" w:semiHidden="1" w:unhideWhenUsed="1"/>
-    <w:lsdException w:name="Table Grid 7" w:semiHidden="1" w:unhideWhenUsed="1"/>
-    <w:lsdException w:name="Table Grid 8" w:semiHidden="1" w:unhideWhenUsed="1"/>
-    <w:lsdException w:name="Table List 1" w:semiHidden="1" w:unhideWhenUsed="1"/>
-    <w:lsdException w:name="Table List 2" w:semiHidden="1" w:unhideWhenUsed="1"/>
-    <w:lsdException w:name="Table List 3" w:semiHidden="1" w:unhideWhenUsed="1"/>
-    <w:lsdException w:name="Table List 4" w:semiHidden="1" w:unhideWhenUsed="1"/>
-    <w:lsdException w:name="Table List 5" w:semiHidden="1" w:unhideWhenUsed="1"/>
-    <w:lsdException w:name="Table List 6" w:semiHidden="1" w:unhideWhenUsed="1"/>
-    <w:lsdException w:name="Table List 7" w:semiHidden="1" w:unhideWhenUsed="1"/>
-    <w:lsdException w:name="Table List 8" w:semiHidden="1" w:unhideWhenUsed="1"/>
-    <w:lsdException w:name="Table 3D effects 1" w:semiHidden="1" w:unhideWhenUsed="1"/>
-    <w:lsdException w:name="Table 3D effects 2" w:semiHidden="1" w:unhideWhenUsed="1"/>
-    <w:lsdException w:name="Table 3D effects 3" w:semiHidden="1" w:unhideWhenUsed="1"/>
-    <w:lsdException w:name="Table Contemporary" w:semiHidden="1" w:unhideWhenUsed="1"/>
-    <w:lsdException w:name="Table Elegant" w:semiHidden="1" w:unhideWhenUsed="1"/>
-    <w:lsdException w:name="Table Professional" w:semiHidden="1" w:unhideWhenUsed="1"/>
-    <w:lsdException w:name="Table Subtle 1" w:semiHidden="1" w:unhideWhenUsed="1"/>
-    <w:lsdException w:name="Table Subtle 2" w:semiHidden="1" w:unhideWhenUsed="1"/>
-    <w:lsdException w:name="Table Web 1" w:semiHidden="1" w:unhideWhenUsed="1"/>
-    <w:lsdException w:name="Table Web 2" w:semiHidden="1" w:unhideWhenUsed="1"/>
-    <w:lsdException w:name="Balloon Text" w:semiHidden="1" w:unhideWhenUsed="1"/>
-    <w:lsdException w:name="Table Grid" w:uiPriority="59"/>
-    <w:lsdException w:name="Placeholder Text" w:semiHidden="1"/>
-    <w:lsdException w:name="No Spacing" w:uiPriority="1" w:qFormat="1"/>
-    <w:lsdException w:name="Light Shading" w:uiPriority="60"/>
-    <w:lsdException w:name="Light List" w:uiPriority="61"/>
-    <w:lsdException w:name="Light Grid" w:uiPriority="62"/>
-    <w:lsdException w:name="Medium Shading 1" w:uiPriority="63"/>
-    <w:lsdException w:name="Medium Shading 2" w:uiPriority="64"/>
-    <w:lsdException w:name="Medium List 1" w:uiPriority="65"/>
-    <w:lsdException w:name="Medium List 2" w:uiPriority="66"/>
-    <w:lsdException w:name="Medium Grid 1" w:uiPriority="67"/>
-    <w:lsdException w:name="Medium Grid 2" w:uiPriority="68"/>
-    <w:lsdException w:name="Medium Grid 3" w:uiPriority="69"/>
-    <w:lsdException w:name="Dark List" w:uiPriority="70"/>
-    <w:lsdException w:name="Colorful Shading" w:uiPriority="71"/>
-    <w:lsdException w:name="Colorful List" w:uiPriority="72"/>
-    <w:lsdException w:name="Colorful Grid" w:uiPriority="73"/>
-    <w:lsdException w:name="Light Shading Accent 1" w:uiPriority="60"/>
-    <w:lsdException w:name="Light List Accent 1" w:uiPriority="61"/>
-    <w:lsdException w:name="Light Grid Accent 1" w:uiPriority="62"/>
-    <w:lsdException w:name="Medium Shading 1 Accent 1" w:uiPriority="63"/>
-    <w:lsdException w:name="Medium Shading 2 Accent 1" w:uiPriority="64"/>
-    <w:lsdException w:name="Medium List 1 Accent 1" w:uiPriority="65"/>
-    <w:lsdException w:name="Revision" w:semiHidden="1"/>
-    <w:lsdException w:name="List Paragraph" w:uiPriority="34" w:qFormat="1"/>
-    <w:lsdException w:name="Quote" w:uiPriority="29" w:qFormat="1"/>
-    <w:lsdException w:name="Intense Quote" w:uiPriority="30" w:qFormat="1"/>
-    <w:lsdException w:name="Medium List 2 Accent 1" w:uiPriority="66"/>
-    <w:lsdException w:name="Medium Grid 1 Accent 1" w:uiPriority="67"/>
-    <w:lsdException w:name="Medium Grid 2 Accent 1" w:uiPriority="68"/>
-    <w:lsdException w:name="Medium Grid 3 Accent 1" w:uiPriority="69"/>
-    <w:lsdException w:name="Dark List Accent 1" w:uiPriority="70"/>
-    <w:lsdException w:name="Colorful Shading Accent 1" w:uiPriority="71"/>
-    <w:lsdException w:name="Colorful List Accent 1" w:uiPriority="72"/>
-    <w:lsdException w:name="Colorful Grid Accent 1" w:uiPriority="73"/>
-    <w:lsdException w:name="Light Shading Accent 2" w:uiPriority="60"/>
-    <w:lsdException w:name="Light List Accent 2" w:uiPriority="61"/>
-    <w:lsdException w:name="Light Grid Accent 2" w:uiPriority="62"/>
-    <w:lsdException w:name="Medium Shading 1 Accent 2" w:uiPriority="63"/>
-    <w:lsdException w:name="Medium Shading 2 Accent 2" w:uiPriority="64"/>
-    <w:lsdException w:name="Medium List 1 Accent 2" w:uiPriority="65"/>
-    <w:lsdException w:name="Medium List 2 Accent 2" w:uiPriority="66"/>
-    <w:lsdException w:name="Medium Grid 1 Accent 2" w:uiPriority="67"/>
-    <w:lsdException w:name="Medium Grid 2 Accent 2" w:uiPriority="68"/>
-    <w:lsdException w:name="Medium Grid 3 Accent 2" w:uiPriority="69"/>
-    <w:lsdException w:name="Dark List Accent 2" w:uiPriority="70"/>
-    <w:lsdException w:name="Colorful Shading Accent 2" w:uiPriority="71"/>
-    <w:lsdException w:name="Colorful List Accent 2" w:uiPriority="72"/>
-    <w:lsdException w:name="Colorful Grid Accent 2" w:uiPriority="73"/>
-    <w:lsdException w:name="Light Shading Accent 3" w:uiPriority="60"/>
-    <w:lsdException w:name="Light List Accent 3" w:uiPriority="61"/>
-    <w:lsdException w:name="Light Grid Accent 3" w:uiPriority="62"/>
-    <w:lsdException w:name="Medium Shading 1 Accent 3" w:uiPriority="63"/>
-    <w:lsdException w:name="Medium Shading 2 Accent 3" w:uiPriority="64"/>
-    <w:lsdException w:name="Medium List 1 Accent 3" w:uiPriority="65"/>
-    <w:lsdException w:name="Medium List 2 Accent 3" w:uiPriority="66"/>
-    <w:lsdException w:name="Medium Grid 1 Accent 3" w:uiPriority="67"/>
-    <w:lsdException w:name="Medium Grid 2 Accent 3" w:uiPriority="68"/>
-    <w:lsdException w:name="Medium Grid 3 Accent 3" w:uiPriority="69"/>
-    <w:lsdException w:name="Dark List Accent 3" w:uiPriority="70"/>
-    <w:lsdException w:name="Colorful Shading Accent 3" w:uiPriority="71"/>
-    <w:lsdException w:name="Colorful List Accent 3" w:uiPriority="72"/>
-    <w:lsdException w:name="Colorful Grid Accent 3" w:uiPriority="73"/>
-    <w:lsdException w:name="Light Shading Accent 4" w:uiPriority="60"/>
-    <w:lsdException w:name="Light List Accent 4" w:uiPriority="61"/>
-    <w:lsdException w:name="Light Grid Accent 4" w:uiPriority="62"/>
-    <w:lsdException w:name="Medium Shading 1 Accent 4" w:uiPriority="63"/>
-    <w:lsdException w:name="Medium Shading 2 Accent 4" w:uiPriority="64"/>
-    <w:lsdException w:name="Medium List 1 Accent 4" w:uiPriority="65"/>
-    <w:lsdException w:name="Medium List 2 Accent 4" w:uiPriority="66"/>
-    <w:lsdException w:name="Medium Grid 1 Accent 4" w:uiPriority="67"/>
-    <w:lsdException w:name="Medium Grid 2 Accent 4" w:uiPriority="68"/>
-    <w:lsdException w:name="Medium Grid 3 Accent 4" w:uiPriority="69"/>
-    <w:lsdException w:name="Dark List Accent 4" w:uiPriority="70"/>
-    <w:lsdException w:name="Colorful Shading Accent 4" w:uiPriority="71"/>
-    <w:lsdException w:name="Colorful List Accent 4" w:uiPriority="72"/>
-    <w:lsdException w:name="Colorful Grid Accent 4" w:uiPriority="73"/>
-    <w:lsdException w:name="Light Shading Accent 5" w:uiPriority="60"/>
-    <w:lsdException w:name="Light List Accent 5" w:uiPriority="61"/>
-    <w:lsdException w:name="Light Grid Accent 5" w:uiPriority="62"/>
-    <w:lsdException w:name="Medium Shading 1 Accent 5" w:uiPriority="63"/>
-    <w:lsdException w:name="Medium Shading 2 Accent 5" w:uiPriority="64"/>
-    <w:lsdException w:name="Medium List 1 Accent 5" w:uiPriority="65"/>
-    <w:lsdException w:name="Medium List 2 Accent 5" w:uiPriority="66"/>
-    <w:lsdException w:name="Medium Grid 1 Accent 5" w:uiPriority="67"/>
-    <w:lsdException w:name="Medium Grid 2 Accent 5" w:uiPriority="68"/>
-    <w:lsdException w:name="Medium Grid 3 Accent 5" w:uiPriority="69"/>
-    <w:lsdException w:name="Dark List Accent 5" w:uiPriority="70"/>
-    <w:lsdException w:name="Colorful Shading Accent 5" w:uiPriority="71"/>
-    <w:lsdException w:name="Colorful List Accent 5" w:uiPriority="72"/>
-    <w:lsdException w:name="Colorful Grid Accent 5" w:uiPriority="73"/>
-    <w:lsdException w:name="Light Shading Accent 6" w:uiPriority="60"/>
-    <w:lsdException w:name="Light List Accent 6" w:uiPriority="61"/>
-    <w:lsdException w:name="Light Grid Accent 6" w:uiPriority="62"/>
-    <w:lsdException w:name="Medium Shading 1 Accent 6" w:uiPriority="63"/>
-    <w:lsdException w:name="Medium Shading 2 Accent 6" w:uiPriority="64"/>
-    <w:lsdException w:name="Medium List 1 Accent 6" w:uiPriority="65"/>
-    <w:lsdException w:name="Medium List 2 Accent 6" w:uiPriority="66"/>
-    <w:lsdException w:name="Medium Grid 1 Accent 6" w:uiPriority="67"/>
-    <w:lsdException w:name="Medium Grid 2 Accent 6" w:uiPriority="68"/>
-    <w:lsdException w:name="Medium Grid 3 Accent 6" w:uiPriority="69"/>
-    <w:lsdException w:name="Dark List Accent 6" w:uiPriority="70"/>
-    <w:lsdException w:name="Colorful Shading Accent 6" w:uiPriority="71"/>
-    <w:lsdException w:name="Colorful List Accent 6" w:uiPriority="72"/>
-    <w:lsdException w:name="Colorful Grid Accent 6" w:uiPriority="73"/>
-    <w:lsdException w:name="Subtle Emphasis" w:uiPriority="19" w:qFormat="1"/>
-    <w:lsdException w:name="Intense Emphasis" w:uiPriority="21" w:qFormat="1"/>
-    <w:lsdException w:name="Subtle Reference" w:uiPriority="31" w:qFormat="1"/>
-    <w:lsdException w:name="Intense Reference" w:uiPriority="32" w:qFormat="1"/>
-    <w:lsdException w:name="Book Title" w:uiPriority="33" w:qFormat="1"/>
-    <w:lsdException w:name="Bibliography" w:semiHidden="1" w:uiPriority="37" w:unhideWhenUsed="1"/>
-    <w:lsdException w:name="TOC Heading" w:semiHidden="1" w:uiPriority="39" w:unhideWhenUsed="1" w:qFormat="1"/>
-    <w:lsdException w:name="Plain Table 1" w:uiPriority="41"/>
-    <w:lsdException w:name="Plain Table 2" w:uiPriority="42"/>
-    <w:lsdException w:name="Plain Table 3" w:uiPriority="43"/>
-    <w:lsdException w:name="Plain Table 4" w:uiPriority="44"/>
-    <w:lsdException w:name="Plain Table 5" w:uiPriority="45"/>
-    <w:lsdException w:name="Grid Table Light" w:uiPriority="40"/>
-    <w:lsdException w:name="Grid Table 1 Light" w:uiPriority="46"/>
-    <w:lsdException w:name="Grid Table 2" w:uiPriority="47"/>
-    <w:lsdException w:name="Grid Table 3" w:uiPriority="48"/>
-    <w:lsdException w:name="Grid Table 4" w:uiPriority="49"/>
-    <w:lsdException w:name="Grid Table 5 Dark" w:uiPriority="50"/>
-    <w:lsdException w:name="Grid Table 6 Colorful" w:uiPriority="51"/>
-    <w:lsdException w:name="Grid Table 7 Colorful" w:uiPriority="52"/>
-    <w:lsdException w:name="Grid Table 1 Light Accent 1" w:uiPriority="46"/>
-    <w:lsdException w:name="Grid Table 2 Accent 1" w:uiPriority="47"/>
-    <w:lsdException w:name="Grid Table 3 Accent 1" w:uiPriority="48"/>
-    <w:lsdException w:name="Grid Table 4 Accent 1" w:uiPriority="49"/>
-    <w:lsdException w:name="Grid Table 5 Dark Accent 1" w:uiPriority="50"/>
-    <w:lsdException w:name="Grid Table 6 Colorful Accent 1" w:uiPriority="51"/>
-    <w:lsdException w:name="Grid Table 7 Colorful Accent 1" w:uiPriority="52"/>
-    <w:lsdException w:name="Grid Table 1 Light Accent 2" w:uiPriority="46"/>
-    <w:lsdException w:name="Grid Table 2 Accent 2" w:uiPriority="47"/>
-    <w:lsdException w:name="Grid Table 3 Accent 2" w:uiPriority="48"/>
-    <w:lsdException w:name="Grid Table 4 Accent 2" w:uiPriority="49"/>
-    <w:lsdException w:name="Grid Table 5 Dark Accent 2" w:uiPriority="50"/>
-    <w:lsdException w:name="Grid Table 6 Colorful Accent 2" w:uiPriority="51"/>
-    <w:lsdException w:name="Grid Table 7 Colorful Accent 2" w:uiPriority="52"/>
-    <w:lsdException w:name="Grid Table 1 Light Accent 3" w:uiPriority="46"/>
-    <w:lsdException w:name="Grid Table 2 Accent 3" w:uiPriority="47"/>
-    <w:lsdException w:name="Grid Table 3 Accent 3" w:uiPriority="48"/>
-    <w:lsdException w:name="Grid Table 4 Accent 3" w:uiPriority="49"/>
-    <w:lsdException w:name="Grid Table 5 Dark Accent 3" w:uiPriority="50"/>
-    <w:lsdException w:name="Grid Table 6 Colorful Accent 3" w:uiPriority="51"/>
-    <w:lsdException w:name="Grid Table 7 Colorful Accent 3" w:uiPriority="52"/>
-    <w:lsdException w:name="Grid Table 1 Light Accent 4" w:uiPriority="46"/>
-    <w:lsdException w:name="Grid Table 2 Accent 4" w:uiPriority="47"/>
-    <w:lsdException w:name="Grid Table 3 Accent 4" w:uiPriority="48"/>
-    <w:lsdException w:name="Grid Table 4 Accent 4" w:uiPriority="49"/>
-    <w:lsdException w:name="Grid Table 5 Dark Accent 4" w:uiPriority="50"/>
-    <w:lsdException w:name="Grid Table 6 Colorful Accent 4" w:uiPriority="51"/>
-    <w:lsdException w:name="Grid Table 7 Colorful Accent 4" w:uiPriority="52"/>
-    <w:lsdException w:name="Grid Table 1 Light Accent 5" w:uiPriority="46"/>
-    <w:lsdException w:name="Grid Table 2 Accent 5" w:uiPriority="47"/>
-    <w:lsdException w:name="Grid Table 3 Accent 5" w:uiPriority="48"/>
-    <w:lsdException w:name="Grid Table 4 Accent 5" w:uiPriority="49"/>
-    <w:lsdException w:name="Grid Table 5 Dark Accent 5" w:uiPriority="50"/>
-    <w:lsdException w:name="Grid Table 6 Colorful Accent 5" w:uiPriority="51"/>
-    <w:lsdException w:name="Grid Table 7 Colorful Accent 5" w:uiPriority="52"/>
-    <w:lsdException w:name="Grid Table 1 Light Accent 6" w:uiPriority="46"/>
-    <w:lsdException w:name="Grid Table 2 Accent 6" w:uiPriority="47"/>
-    <w:lsdException w:name="Grid Table 3 Accent 6" w:uiPriority="48"/>
-    <w:lsdException w:name="Grid Table 4 Accent 6" w:uiPriority="49"/>
-    <w:lsdException w:name="Grid Table 5 Dark Accent 6" w:uiPriority="50"/>
-    <w:lsdException w:name="Grid Table 6 Colorful Accent 6" w:uiPriority="51"/>
-    <w:lsdException w:name="Grid Table 7 Colorful Accent 6" w:uiPriority="52"/>
-    <w:lsdException w:name="List Table 1 Light" w:uiPriority="46"/>
-    <w:lsdException w:name="List Table 2" w:uiPriority="47"/>
-    <w:lsdException w:name="List Table 3" w:uiPriority="48"/>
-    <w:lsdException w:name="List Table 4" w:uiPriority="49"/>
-    <w:lsdException w:name="List Table 5 Dark" w:uiPriority="50"/>
-    <w:lsdException w:name="List Table 6 Colorful" w:uiPriority="51"/>
-    <w:lsdException w:name="List Table 7 Colorful" w:uiPriority="52"/>
-    <w:lsdException w:name="List Table 1 Light Accent 1" w:uiPriority="46"/>
-    <w:lsdException w:name="List Table 2 Accent 1" w:uiPriority="47"/>
-    <w:lsdException w:name="List Table 3 Accent 1" w:uiPriority="48"/>
-    <w:lsdException w:name="List Table 4 Accent 1" w:uiPriority="49"/>
-    <w:lsdException w:name="List Table 5 Dark Accent 1" w:uiPriority="50"/>
-    <w:lsdException w:name="List Table 6 Colorful Accent 1" w:uiPriority="51"/>
-    <w:lsdException w:name="List Table 7 Colorful Accent 1" w:uiPriority="52"/>
-    <w:lsdException w:name="List Table 1 Light Accent 2" w:uiPriority="46"/>
-    <w:lsdException w:name="List Table 2 Accent 2" w:uiPriority="47"/>
-    <w:lsdException w:name="List Table 3 Accent 2" w:uiPriority="48"/>
-    <w:lsdException w:name="List Table 4 Accent 2" w:uiPriority="49"/>
-    <w:lsdException w:name="List Table 5 Dark Accent 2" w:uiPriority="50"/>
-    <w:lsdException w:name="List Table 6 Colorful Accent 2" w:uiPriority="51"/>
-    <w:lsdException w:name="List Table 7 Colorful Accent 2" w:uiPriority="52"/>
-    <w:lsdException w:name="List Table 1 Light Accent 3" w:uiPriority="46"/>
-    <w:lsdException w:name="List Table 2 Accent 3" w:uiPriority="47"/>
-    <w:lsdException w:name="List Table 3 Accent 3" w:uiPriority="48"/>
-    <w:lsdException w:name="List Table 4 Accent 3" w:uiPriority="49"/>
-    <w:lsdException w:name="List Table 5 Dark Accent 3" w:uiPriority="50"/>
-    <w:lsdException w:name="List Table 6 Colorful Accent 3" w:uiPriority="51"/>
-    <w:lsdException w:name="List Table 7 Colorful Accent 3" w:uiPriority="52"/>
-    <w:lsdException w:name="List Table 1 Light Accent 4" w:uiPriority="46"/>
-    <w:lsdException w:name="List Table 2 Accent 4" w:uiPriority="47"/>
-    <w:lsdException w:name="List Table 3 Accent 4" w:uiPriority="48"/>
-    <w:lsdException w:name="List Table 4 Accent 4" w:uiPriority="49"/>
-    <w:lsdException w:name="List Table 5 Dark Accent 4" w:uiPriority="50"/>
-    <w:lsdException w:name="List Table 6 Colorful Accent 4" w:uiPriority="51"/>
-    <w:lsdException w:name="List Table 7 Colorful Accent 4" w:uiPriority="52"/>
-    <w:lsdException w:name="List Table 1 Light Accent 5" w:uiPriority="46"/>
-    <w:lsdException w:name="List Table 2 Accent 5" w:uiPriority="47"/>
-    <w:lsdException w:name="List Table 3 Accent 5" w:uiPriority="48"/>
-    <w:lsdException w:name="List Table 4 Accent 5" w:uiPriority="49"/>
-    <w:lsdException w:name="List Table 5 Dark Accent 5" w:uiPriority="50"/>
-    <w:lsdException w:name="List Table 6 Colorful Accent 5" w:uiPriority="51"/>
-    <w:lsdException w:name="List Table 7 Colorful Accent 5" w:uiPriority="52"/>
-    <w:lsdException w:name="List Table 1 Light Accent 6" w:uiPriority="46"/>
-    <w:lsdException w:name="List Table 2 Accent 6" w:uiPriority="47"/>
-    <w:lsdException w:name="List Table 3 Accent 6" w:uiPriority="48"/>
-    <w:lsdException w:name="List Table 4 Accent 6" w:uiPriority="49"/>
-    <w:lsdException w:name="List Table 5 Dark Accent 6" w:uiPriority="50"/>
-    <w:lsdException w:name="List Table 6 Colorful Accent 6" w:uiPriority="51"/>
-    <w:lsdException w:name="List Table 7 Colorful Accent 6" w:uiPriority="52"/>
-    <w:lsdException w:name="Mention" w:semiHidden="1" w:unhideWhenUsed="1"/>
-    <w:lsdException w:name="Smart Hyperlink" w:semiHidden="1" w:unhideWhenUsed="1"/>
-    <w:lsdException w:name="Hashtag" w:semiHidden="1" w:unhideWhenUsed="1"/>
-    <w:lsdException w:name="Unresolved Mention" w:semiHidden="1" w:unhideWhenUsed="1"/>
-    <w:lsdException w:name="Smart Link" w:semiHidden="1" w:unhideWhenUsed="1"/>
+  <w:latentStyles w:defLockedState="0" w:defUIPriority="99" w:defSemiHidden="1" w:defUnhideWhenUsed="1" w:defQFormat="0" w:count="267">
+    <w:lsdException w:name="Normal" w:semiHidden="0" w:uiPriority="0" w:unhideWhenUsed="0" w:qFormat="1"/>
+    <w:lsdException w:name="heading 1" w:semiHidden="0" w:uiPriority="9" w:unhideWhenUsed="0" w:qFormat="1"/>
+    <w:lsdException w:name="heading 2" w:uiPriority="9" w:qFormat="1"/>
+    <w:lsdException w:name="heading 3" w:uiPriority="9" w:qFormat="1"/>
+    <w:lsdException w:name="heading 4" w:uiPriority="9" w:qFormat="1"/>
+    <w:lsdException w:name="heading 5" w:uiPriority="9" w:qFormat="1"/>
+    <w:lsdException w:name="heading 6" w:uiPriority="9" w:qFormat="1"/>
+    <w:lsdException w:name="heading 7" w:uiPriority="9" w:qFormat="1"/>
+    <w:lsdException w:name="heading 8" w:uiPriority="9" w:qFormat="1"/>
+    <w:lsdException w:name="heading 9" w:uiPriority="9" w:qFormat="1"/>
+    <w:lsdException w:name="toc 1" w:uiPriority="39"/>
+    <w:lsdException w:name="toc 2" w:uiPriority="39"/>
+    <w:lsdException w:name="toc 3" w:uiPriority="39"/>
+    <w:lsdException w:name="toc 4" w:uiPriority="39"/>
+    <w:lsdException w:name="toc 5" w:uiPriority="39"/>
+    <w:lsdException w:name="toc 6" w:uiPriority="39"/>
+    <w:lsdException w:name="toc 7" w:uiPriority="39"/>
+    <w:lsdException w:name="toc 8" w:uiPriority="39"/>
+    <w:lsdException w:name="toc 9" w:uiPriority="39"/>
+    <w:lsdException w:name="caption" w:uiPriority="35" w:qFormat="1"/>
+    <w:lsdException w:name="Title" w:semiHidden="0" w:uiPriority="10" w:unhideWhenUsed="0" w:qFormat="1"/>
+    <w:lsdException w:name="Default Paragraph Font" w:uiPriority="1"/>
+    <w:lsdException w:name="Subtitle" w:semiHidden="0" w:uiPriority="11" w:unhideWhenUsed="0" w:qFormat="1"/>
+    <w:lsdException w:name="Strong" w:semiHidden="0" w:uiPriority="22" w:unhideWhenUsed="0" w:qFormat="1"/>
+    <w:lsdException w:name="Emphasis" w:semiHidden="0" w:uiPriority="20" w:unhideWhenUsed="0" w:qFormat="1"/>
+    <w:lsdException w:name="Normal Table" w:semiHidden="0" w:unhideWhenUsed="0"/>
+    <w:lsdException w:name="Table Web 3" w:semiHidden="0" w:unhideWhenUsed="0"/>
+    <w:lsdException w:name="Table Grid" w:semiHidden="0" w:uiPriority="59" w:unhideWhenUsed="0"/>
+    <w:lsdException w:name="Table Theme" w:semiHidden="0" w:unhideWhenUsed="0"/>
+    <w:lsdException w:name="Placeholder Text" w:unhideWhenUsed="0"/>
+    <w:lsdException w:name="No Spacing" w:semiHidden="0" w:uiPriority="1" w:unhideWhenUsed="0" w:qFormat="1"/>
+    <w:lsdException w:name="Light Shading" w:semiHidden="0" w:uiPriority="60" w:unhideWhenUsed="0"/>
+    <w:lsdException w:name="Light List" w:semiHidden="0" w:uiPriority="61" w:unhideWhenUsed="0"/>
+    <w:lsdException w:name="Light Grid" w:semiHidden="0" w:uiPriority="62" w:unhideWhenUsed="0"/>
+    <w:lsdException w:name="Medium Shading 1" w:semiHidden="0" w:uiPriority="63" w:unhideWhenUsed="0"/>
+    <w:lsdException w:name="Medium Shading 2" w:semiHidden="0" w:uiPriority="64" w:unhideWhenUsed="0"/>
+    <w:lsdException w:name="Medium List 1" w:semiHidden="0" w:uiPriority="65" w:unhideWhenUsed="0"/>
+    <w:lsdException w:name="Medium List 2" w:semiHidden="0" w:uiPriority="66" w:unhideWhenUsed="0"/>
+    <w:lsdException w:name="Medium Grid 1" w:semiHidden="0" w:uiPriority="67" w:unhideWhenUsed="0"/>
+    <w:lsdException w:name="Medium Grid 2" w:semiHidden="0" w:uiPriority="68" w:unhideWhenUsed="0"/>
+    <w:lsdException w:name="Medium Grid 3" w:semiHidden="0" w:uiPriority="69" w:unhideWhenUsed="0"/>
+    <w:lsdException w:name="Dark List" w:semiHidden="0" w:uiPriority="70" w:unhideWhenUsed="0"/>
+    <w:lsdException w:name="Colorful Shading" w:semiHidden="0" w:uiPriority="71" w:unhideWhenUsed="0"/>
+    <w:lsdException w:name="Colorful List" w:semiHidden="0" w:uiPriority="72" w:unhideWhenUsed="0"/>
+    <w:lsdException w:name="Colorful Grid" w:semiHidden="0" w:uiPriority="73" w:unhideWhenUsed="0"/>
+    <w:lsdException w:name="Light Shading Accent 1" w:semiHidden="0" w:uiPriority="60" w:unhideWhenUsed="0"/>
+    <w:lsdException w:name="Light List Accent 1" w:semiHidden="0" w:uiPriority="61" w:unhideWhenUsed="0"/>
+    <w:lsdException w:name="Light Grid Accent 1" w:semiHidden="0" w:uiPriority="62" w:unhideWhenUsed="0"/>
+    <w:lsdException w:name="Medium Shading 1 Accent 1" w:semiHidden="0" w:uiPriority="63" w:unhideWhenUsed="0"/>
+    <w:lsdException w:name="Medium Shading 2 Accent 1" w:semiHidden="0" w:uiPriority="64" w:unhideWhenUsed="0"/>
+    <w:lsdException w:name="Medium List 1 Accent 1" w:semiHidden="0" w:uiPriority="65" w:unhideWhenUsed="0"/>
+    <w:lsdException w:name="Revision" w:unhideWhenUsed="0"/>
+    <w:lsdException w:name="List Paragraph" w:semiHidden="0" w:uiPriority="34" w:unhideWhenUsed="0" w:qFormat="1"/>
+    <w:lsdException w:name="Quote" w:semiHidden="0" w:uiPriority="29" w:unhideWhenUsed="0" w:qFormat="1"/>
+    <w:lsdException w:name="Intense Quote" w:semiHidden="0" w:uiPriority="30" w:unhideWhenUsed="0" w:qFormat="1"/>
+    <w:lsdException w:name="Medium List 2 Accent 1" w:semiHidden="0" w:uiPriority="66" w:unhideWhenUsed="0"/>
+    <w:lsdException w:name="Medium Grid 1 Accent 1" w:semiHidden="0" w:uiPriority="67" w:unhideWhenUsed="0"/>
+    <w:lsdException w:name="Medium Grid 2 Accent 1" w:semiHidden="0" w:uiPriority="68" w:unhideWhenUsed="0"/>
+    <w:lsdException w:name="Medium Grid 3 Accent 1" w:semiHidden="0" w:uiPriority="69" w:unhideWhenUsed="0"/>
+    <w:lsdException w:name="Dark List Accent 1" w:semiHidden="0" w:uiPriority="70" w:unhideWhenUsed="0"/>
+    <w:lsdException w:name="Colorful Shading Accent 1" w:semiHidden="0" w:uiPriority="71" w:unhideWhenUsed="0"/>
+    <w:lsdException w:name="Colorful List Accent 1" w:semiHidden="0" w:uiPriority="72" w:unhideWhenUsed="0"/>
+    <w:lsdException w:name="Colorful Grid Accent 1" w:semiHidden="0" w:uiPriority="73" w:unhideWhenUsed="0"/>
+    <w:lsdException w:name="Light Shading Accent 2" w:semiHidden="0" w:uiPriority="60" w:unhideWhenUsed="0"/>
+    <w:lsdException w:name="Light List Accent 2" w:semiHidden="0" w:uiPriority="61" w:unhideWhenUsed="0"/>
+    <w:lsdException w:name="Light Grid Accent 2" w:semiHidden="0" w:uiPriority="62" w:unhideWhenUsed="0"/>
+    <w:lsdException w:name="Medium Shading 1 Accent 2" w:semiHidden="0" w:uiPriority="63" w:unhideWhenUsed="0"/>
+    <w:lsdException w:name="Medium Shading 2 Accent 2" w:semiHidden="0" w:uiPriority="64" w:unhideWhenUsed="0"/>
+    <w:lsdException w:name="Medium List 1 Accent 2" w:semiHidden="0" w:uiPriority="65" w:unhideWhenUsed="0"/>
+    <w:lsdException w:name="Medium List 2 Accent 2" w:semiHidden="0" w:uiPriority="66" w:unhideWhenUsed="0"/>
+    <w:lsdException w:name="Medium Grid 1 Accent 2" w:semiHidden="0" w:uiPriority="67" w:unhideWhenUsed="0"/>
+    <w:lsdException w:name="Medium Grid 2 Accent 2" w:semiHidden="0" w:uiPriority="68" w:unhideWhenUsed="0"/>
+    <w:lsdException w:name="Medium Grid 3 Accent 2" w:semiHidden="0" w:uiPriority="69" w:unhideWhenUsed="0"/>
+    <w:lsdException w:name="Dark List Accent 2" w:semiHidden="0" w:uiPriority="70" w:unhideWhenUsed="0"/>
+    <w:lsdException w:name="Colorful Shading Accent 2" w:semiHidden="0" w:uiPriority="71" w:unhideWhenUsed="0"/>
+    <w:lsdException w:name="Colorful List Accent 2" w:semiHidden="0" w:uiPriority="72" w:unhideWhenUsed="0"/>
+    <w:lsdException w:name="Colorful Grid Accent 2" w:semiHidden="0" w:uiPriority="73" w:unhideWhenUsed="0"/>
+    <w:lsdException w:name="Light Shading Accent 3" w:semiHidden="0" w:uiPriority="60" w:unhideWhenUsed="0"/>
+    <w:lsdException w:name="Light List Accent 3" w:semiHidden="0" w:uiPriority="61" w:unhideWhenUsed="0"/>
+    <w:lsdException w:name="Light Grid Accent 3" w:semiHidden="0" w:uiPriority="62" w:unhideWhenUsed="0"/>
+    <w:lsdException w:name="Medium Shading 1 Accent 3" w:semiHidden="0" w:uiPriority="63" w:unhideWhenUsed="0"/>
+    <w:lsdException w:name="Medium Shading 2 Accent 3" w:semiHidden="0" w:uiPriority="64" w:unhideWhenUsed="0"/>
+    <w:lsdException w:name="Medium List 1 Accent 3" w:semiHidden="0" w:uiPriority="65" w:unhideWhenUsed="0"/>
+    <w:lsdException w:name="Medium List 2 Accent 3" w:semiHidden="0" w:uiPriority="66" w:unhideWhenUsed="0"/>
+    <w:lsdException w:name="Medium Grid 1 Accent 3" w:semiHidden="0" w:uiPriority="67" w:unhideWhenUsed="0"/>
+    <w:lsdException w:name="Medium Grid 2 Accent 3" w:semiHidden="0" w:uiPriority="68" w:unhideWhenUsed="0"/>
+    <w:lsdException w:name="Medium Grid 3 Accent 3" w:semiHidden="0" w:uiPriority="69" w:unhideWhenUsed="0"/>
+    <w:lsdException w:name="Dark List Accent 3" w:semiHidden="0" w:uiPriority="70" w:unhideWhenUsed="0"/>
+    <w:lsdException w:name="Colorful Shading Accent 3" w:semiHidden="0" w:uiPriority="71" w:unhideWhenUsed="0"/>
+    <w:lsdException w:name="Colorful List Accent 3" w:semiHidden="0" w:uiPriority="72" w:unhideWhenUsed="0"/>
+    <w:lsdException w:name="Colorful Grid Accent 3" w:semiHidden="0" w:uiPriority="73" w:unhideWhenUsed="0"/>
+    <w:lsdException w:name="Light Shading Accent 4" w:semiHidden="0" w:uiPriority="60" w:unhideWhenUsed="0"/>
+    <w:lsdException w:name="Light List Accent 4" w:semiHidden="0" w:uiPriority="61" w:unhideWhenUsed="0"/>
+    <w:lsdException w:name="Light Grid Accent 4" w:semiHidden="0" w:uiPriority="62" w:unhideWhenUsed="0"/>
+    <w:lsdException w:name="Medium Shading 1 Accent 4" w:semiHidden="0" w:uiPriority="63" w:unhideWhenUsed="0"/>
+    <w:lsdException w:name="Medium Shading 2 Accent 4" w:semiHidden="0" w:uiPriority="64" w:unhideWhenUsed="0"/>
+    <w:lsdException w:name="Medium List 1 Accent 4" w:semiHidden="0" w:uiPriority="65" w:unhideWhenUsed="0"/>
+    <w:lsdException w:name="Medium List 2 Accent 4" w:semiHidden="0" w:uiPriority="66" w:unhideWhenUsed="0"/>
+    <w:lsdException w:name="Medium Grid 1 Accent 4" w:semiHidden="0" w:uiPriority="67" w:unhideWhenUsed="0"/>
+    <w:lsdException w:name="Medium Grid 2 Accent 4" w:semiHidden="0" w:uiPriority="68" w:unhideWhenUsed="0"/>
+    <w:lsdException w:name="Medium Grid 3 Accent 4" w:semiHidden="0" w:uiPriority="69" w:unhideWhenUsed="0"/>
+    <w:lsdException w:name="Dark List Accent 4" w:semiHidden="0" w:uiPriority="70" w:unhideWhenUsed="0"/>
+    <w:lsdException w:name="Colorful Shading Accent 4" w:semiHidden="0" w:uiPriority="71" w:unhideWhenUsed="0"/>
+    <w:lsdException w:name="Colorful List Accent 4" w:semiHidden="0" w:uiPriority="72" w:unhideWhenUsed="0"/>
+    <w:lsdException w:name="Colorful Grid Accent 4" w:semiHidden="0" w:uiPriority="73" w:unhideWhenUsed="0"/>
+    <w:lsdException w:name="Light Shading Accent 5" w:semiHidden="0" w:uiPriority="60" w:unhideWhenUsed="0"/>
+    <w:lsdException w:name="Light List Accent 5" w:semiHidden="0" w:uiPriority="61" w:unhideWhenUsed="0"/>
+    <w:lsdException w:name="Light Grid Accent 5" w:semiHidden="0" w:uiPriority="62" w:unhideWhenUsed="0"/>
+    <w:lsdException w:name="Medium Shading 1 Accent 5" w:semiHidden="0" w:uiPriority="63" w:unhideWhenUsed="0"/>
+    <w:lsdException w:name="Medium Shading 2 Accent 5" w:semiHidden="0" w:uiPriority="64" w:unhideWhenUsed="0"/>
+    <w:lsdException w:name="Medium List 1 Accent 5" w:semiHidden="0" w:uiPriority="65" w:unhideWhenUsed="0"/>
+    <w:lsdException w:name="Medium List 2 Accent 5" w:semiHidden="0" w:uiPriority="66" w:unhideWhenUsed="0"/>
+    <w:lsdException w:name="Medium Grid 1 Accent 5" w:semiHidden="0" w:uiPriority="67" w:unhideWhenUsed="0"/>
+    <w:lsdException w:name="Medium Grid 2 Accent 5" w:semiHidden="0" w:uiPriority="68" w:unhideWhenUsed="0"/>
+    <w:lsdException w:name="Medium Grid 3 Accent 5" w:semiHidden="0" w:uiPriority="69" w:unhideWhenUsed="0"/>
+    <w:lsdException w:name="Dark List Accent 5" w:semiHidden="0" w:uiPriority="70" w:unhideWhenUsed="0"/>
+    <w:lsdException w:name="Colorful Shading Accent 5" w:semiHidden="0" w:uiPriority="71" w:unhideWhenUsed="0"/>
+    <w:lsdException w:name="Colorful List Accent 5" w:semiHidden="0" w:uiPriority="72" w:unhideWhenUsed="0"/>
+    <w:lsdException w:name="Colorful Grid Accent 5" w:semiHidden="0" w:uiPriority="73" w:unhideWhenUsed="0"/>
+    <w:lsdException w:name="Light Shading Accent 6" w:semiHidden="0" w:uiPriority="60" w:unhideWhenUsed="0"/>
+    <w:lsdException w:name="Light List Accent 6" w:semiHidden="0" w:uiPriority="61" w:unhideWhenUsed="0"/>
+    <w:lsdException w:name="Light Grid Accent 6" w:semiHidden="0" w:uiPriority="62" w:unhideWhenUsed="0"/>
+    <w:lsdException w:name="Medium Shading 1 Accent 6" w:semiHidden="0" w:uiPriority="63" w:unhideWhenUsed="0"/>
+    <w:lsdException w:name="Medium Shading 2 Accent 6" w:semiHidden="0" w:uiPriority="64" w:unhideWhenUsed="0"/>
+    <w:lsdException w:name="Medium List 1 Accent 6" w:semiHidden="0" w:uiPriority="65" w:unhideWhenUsed="0"/>
+    <w:lsdException w:name="Medium List 2 Accent 6" w:semiHidden="0" w:uiPriority="66" w:unhideWhenUsed="0"/>
+    <w:lsdException w:name="Medium Grid 1 Accent 6" w:semiHidden="0" w:uiPriority="67" w:unhideWhenUsed="0"/>
+    <w:lsdException w:name="Medium Grid 2 Accent 6" w:semiHidden="0" w:uiPriority="68" w:unhideWhenUsed="0"/>
+    <w:lsdException w:name="Medium Grid 3 Accent 6" w:semiHidden="0" w:uiPriority="69" w:unhideWhenUsed="0"/>
+    <w:lsdException w:name="Dark List Accent 6" w:semiHidden="0" w:uiPriority="70" w:unhideWhenUsed="0"/>
+    <w:lsdException w:name="Colorful Shading Accent 6" w:semiHidden="0" w:uiPriority="71" w:unhideWhenUsed="0"/>
+    <w:lsdException w:name="Colorful List Accent 6" w:semiHidden="0" w:uiPriority="72" w:unhideWhenUsed="0"/>
+    <w:lsdException w:name="Colorful Grid Accent 6" w:semiHidden="0" w:uiPriority="73" w:unhideWhenUsed="0"/>
+    <w:lsdException w:name="Subtle Emphasis" w:semiHidden="0" w:uiPriority="19" w:unhideWhenUsed="0" w:qFormat="1"/>
+    <w:lsdException w:name="Intense Emphasis" w:semiHidden="0" w:uiPriority="21" w:unhideWhenUsed="0" w:qFormat="1"/>
+    <w:lsdException w:name="Subtle Reference" w:semiHidden="0" w:uiPriority="31" w:unhideWhenUsed="0" w:qFormat="1"/>
+    <w:lsdException w:name="Intense Reference" w:semiHidden="0" w:uiPriority="32" w:unhideWhenUsed="0" w:qFormat="1"/>
+    <w:lsdException w:name="Book Title" w:semiHidden="0" w:uiPriority="33" w:unhideWhenUsed="0" w:qFormat="1"/>
+    <w:lsdException w:name="Bibliography" w:uiPriority="37"/>
+    <w:lsdException w:name="TOC Heading" w:uiPriority="39" w:qFormat="1"/>
   </w:latentStyles>
   <w:style w:type="paragraph" w:default="1" w:styleId="Normal">
     <w:name w:val="Normal"/>
@@ -2506,7 +2164,7 @@
       <w:u w:val="single"/>
     </w:rPr>
   </w:style>
-  <w:style w:type="character" w:styleId="UnresolvedMention">
+  <w:style w:type="character" w:customStyle="1" w:styleId="UnresolvedMention">
     <w:name w:val="Unresolved Mention"/>
     <w:basedOn w:val="DefaultParagraphFont"/>
     <w:uiPriority w:val="99"/>
@@ -2516,6 +2174,314 @@
     <w:rPr>
       <w:color w:val="605E5C"/>
       <w:shd w:val="clear" w:color="auto" w:fill="E1DFDD"/>
+    </w:rPr>
+  </w:style>
+  <w:style w:type="paragraph" w:styleId="BalloonText">
+    <w:name w:val="Balloon Text"/>
+    <w:basedOn w:val="Normal"/>
+    <w:link w:val="BalloonTextChar"/>
+    <w:uiPriority w:val="99"/>
+    <w:semiHidden/>
+    <w:unhideWhenUsed/>
+    <w:rsid w:val="00E1019C"/>
+    <w:rPr>
+      <w:rFonts w:ascii="Tahoma" w:hAnsi="Tahoma" w:cs="Tahoma"/>
+      <w:sz w:val="16"/>
+      <w:szCs w:val="16"/>
+    </w:rPr>
+  </w:style>
+  <w:style w:type="character" w:customStyle="1" w:styleId="BalloonTextChar">
+    <w:name w:val="Balloon Text Char"/>
+    <w:basedOn w:val="DefaultParagraphFont"/>
+    <w:link w:val="BalloonText"/>
+    <w:uiPriority w:val="99"/>
+    <w:semiHidden/>
+    <w:rsid w:val="00E1019C"/>
+    <w:rPr>
+      <w:rFonts w:ascii="Tahoma" w:hAnsi="Tahoma" w:cs="Tahoma"/>
+      <w:sz w:val="16"/>
+      <w:szCs w:val="16"/>
+    </w:rPr>
+  </w:style>
+</w:styles>
+</file>
+
+<file path=word/stylesWithEffects.xml><?xml version="1.0" encoding="utf-8"?>
+<w:styles xmlns:wpc="http://schemas.microsoft.com/office/word/2010/wordprocessingCanvas" xmlns:mc="http://schemas.openxmlformats.org/markup-compatibility/2006" xmlns:o="urn:schemas-microsoft-com:office:office" xmlns:r="http://schemas.openxmlformats.org/officeDocument/2006/relationships" xmlns:m="http://schemas.openxmlformats.org/officeDocument/2006/math" xmlns:v="urn:schemas-microsoft-com:vml" xmlns:wp14="http://schemas.microsoft.com/office/word/2010/wordprocessingDrawing" xmlns:wp="http://schemas.openxmlformats.org/drawingml/2006/wordprocessingDrawing" xmlns:w10="urn:schemas-microsoft-com:office:word" xmlns:w="http://schemas.openxmlformats.org/wordprocessingml/2006/main" xmlns:w14="http://schemas.microsoft.com/office/word/2010/wordml" xmlns:wpg="http://schemas.microsoft.com/office/word/2010/wordprocessingGroup" xmlns:wpi="http://schemas.microsoft.com/office/word/2010/wordprocessingInk" xmlns:wne="http://schemas.microsoft.com/office/word/2006/wordml" xmlns:wps="http://schemas.microsoft.com/office/word/2010/wordprocessingShape" mc:Ignorable="w14 wp14">
+  <w:docDefaults>
+    <w:rPrDefault>
+      <w:rPr>
+        <w:rFonts w:ascii="Times New Roman" w:eastAsiaTheme="minorEastAsia" w:hAnsi="Times New Roman" w:cs="Times New Roman"/>
+        <w:sz w:val="22"/>
+        <w:szCs w:val="22"/>
+        <w:lang w:val="en-US" w:eastAsia="ko-KR" w:bidi="ar-SA"/>
+      </w:rPr>
+    </w:rPrDefault>
+    <w:pPrDefault/>
+  </w:docDefaults>
+  <w:latentStyles w:defLockedState="0" w:defUIPriority="99" w:defSemiHidden="1" w:defUnhideWhenUsed="1" w:defQFormat="0" w:count="267">
+    <w:lsdException w:name="Normal" w:semiHidden="0" w:uiPriority="0" w:unhideWhenUsed="0" w:qFormat="1"/>
+    <w:lsdException w:name="heading 1" w:semiHidden="0" w:uiPriority="9" w:unhideWhenUsed="0" w:qFormat="1"/>
+    <w:lsdException w:name="heading 2" w:uiPriority="9" w:qFormat="1"/>
+    <w:lsdException w:name="heading 3" w:uiPriority="9" w:qFormat="1"/>
+    <w:lsdException w:name="heading 4" w:uiPriority="9" w:qFormat="1"/>
+    <w:lsdException w:name="heading 5" w:uiPriority="9" w:qFormat="1"/>
+    <w:lsdException w:name="heading 6" w:uiPriority="9" w:qFormat="1"/>
+    <w:lsdException w:name="heading 7" w:uiPriority="9" w:qFormat="1"/>
+    <w:lsdException w:name="heading 8" w:uiPriority="9" w:qFormat="1"/>
+    <w:lsdException w:name="heading 9" w:uiPriority="9" w:qFormat="1"/>
+    <w:lsdException w:name="toc 1" w:uiPriority="39"/>
+    <w:lsdException w:name="toc 2" w:uiPriority="39"/>
+    <w:lsdException w:name="toc 3" w:uiPriority="39"/>
+    <w:lsdException w:name="toc 4" w:uiPriority="39"/>
+    <w:lsdException w:name="toc 5" w:uiPriority="39"/>
+    <w:lsdException w:name="toc 6" w:uiPriority="39"/>
+    <w:lsdException w:name="toc 7" w:uiPriority="39"/>
+    <w:lsdException w:name="toc 8" w:uiPriority="39"/>
+    <w:lsdException w:name="toc 9" w:uiPriority="39"/>
+    <w:lsdException w:name="caption" w:uiPriority="35" w:qFormat="1"/>
+    <w:lsdException w:name="Title" w:semiHidden="0" w:uiPriority="10" w:unhideWhenUsed="0" w:qFormat="1"/>
+    <w:lsdException w:name="Default Paragraph Font" w:uiPriority="1"/>
+    <w:lsdException w:name="Subtitle" w:semiHidden="0" w:uiPriority="11" w:unhideWhenUsed="0" w:qFormat="1"/>
+    <w:lsdException w:name="Strong" w:semiHidden="0" w:uiPriority="22" w:unhideWhenUsed="0" w:qFormat="1"/>
+    <w:lsdException w:name="Emphasis" w:semiHidden="0" w:uiPriority="20" w:unhideWhenUsed="0" w:qFormat="1"/>
+    <w:lsdException w:name="Normal Table" w:semiHidden="0" w:unhideWhenUsed="0"/>
+    <w:lsdException w:name="Table Web 3" w:semiHidden="0" w:unhideWhenUsed="0"/>
+    <w:lsdException w:name="Table Grid" w:semiHidden="0" w:uiPriority="59" w:unhideWhenUsed="0"/>
+    <w:lsdException w:name="Table Theme" w:semiHidden="0" w:unhideWhenUsed="0"/>
+    <w:lsdException w:name="Placeholder Text" w:unhideWhenUsed="0"/>
+    <w:lsdException w:name="No Spacing" w:semiHidden="0" w:uiPriority="1" w:unhideWhenUsed="0" w:qFormat="1"/>
+    <w:lsdException w:name="Light Shading" w:semiHidden="0" w:uiPriority="60" w:unhideWhenUsed="0"/>
+    <w:lsdException w:name="Light List" w:semiHidden="0" w:uiPriority="61" w:unhideWhenUsed="0"/>
+    <w:lsdException w:name="Light Grid" w:semiHidden="0" w:uiPriority="62" w:unhideWhenUsed="0"/>
+    <w:lsdException w:name="Medium Shading 1" w:semiHidden="0" w:uiPriority="63" w:unhideWhenUsed="0"/>
+    <w:lsdException w:name="Medium Shading 2" w:semiHidden="0" w:uiPriority="64" w:unhideWhenUsed="0"/>
+    <w:lsdException w:name="Medium List 1" w:semiHidden="0" w:uiPriority="65" w:unhideWhenUsed="0"/>
+    <w:lsdException w:name="Medium List 2" w:semiHidden="0" w:uiPriority="66" w:unhideWhenUsed="0"/>
+    <w:lsdException w:name="Medium Grid 1" w:semiHidden="0" w:uiPriority="67" w:unhideWhenUsed="0"/>
+    <w:lsdException w:name="Medium Grid 2" w:semiHidden="0" w:uiPriority="68" w:unhideWhenUsed="0"/>
+    <w:lsdException w:name="Medium Grid 3" w:semiHidden="0" w:uiPriority="69" w:unhideWhenUsed="0"/>
+    <w:lsdException w:name="Dark List" w:semiHidden="0" w:uiPriority="70" w:unhideWhenUsed="0"/>
+    <w:lsdException w:name="Colorful Shading" w:semiHidden="0" w:uiPriority="71" w:unhideWhenUsed="0"/>
+    <w:lsdException w:name="Colorful List" w:semiHidden="0" w:uiPriority="72" w:unhideWhenUsed="0"/>
+    <w:lsdException w:name="Colorful Grid" w:semiHidden="0" w:uiPriority="73" w:unhideWhenUsed="0"/>
+    <w:lsdException w:name="Light Shading Accent 1" w:semiHidden="0" w:uiPriority="60" w:unhideWhenUsed="0"/>
+    <w:lsdException w:name="Light List Accent 1" w:semiHidden="0" w:uiPriority="61" w:unhideWhenUsed="0"/>
+    <w:lsdException w:name="Light Grid Accent 1" w:semiHidden="0" w:uiPriority="62" w:unhideWhenUsed="0"/>
+    <w:lsdException w:name="Medium Shading 1 Accent 1" w:semiHidden="0" w:uiPriority="63" w:unhideWhenUsed="0"/>
+    <w:lsdException w:name="Medium Shading 2 Accent 1" w:semiHidden="0" w:uiPriority="64" w:unhideWhenUsed="0"/>
+    <w:lsdException w:name="Medium List 1 Accent 1" w:semiHidden="0" w:uiPriority="65" w:unhideWhenUsed="0"/>
+    <w:lsdException w:name="Revision" w:unhideWhenUsed="0"/>
+    <w:lsdException w:name="List Paragraph" w:semiHidden="0" w:uiPriority="34" w:unhideWhenUsed="0" w:qFormat="1"/>
+    <w:lsdException w:name="Quote" w:semiHidden="0" w:uiPriority="29" w:unhideWhenUsed="0" w:qFormat="1"/>
+    <w:lsdException w:name="Intense Quote" w:semiHidden="0" w:uiPriority="30" w:unhideWhenUsed="0" w:qFormat="1"/>
+    <w:lsdException w:name="Medium List 2 Accent 1" w:semiHidden="0" w:uiPriority="66" w:unhideWhenUsed="0"/>
+    <w:lsdException w:name="Medium Grid 1 Accent 1" w:semiHidden="0" w:uiPriority="67" w:unhideWhenUsed="0"/>
+    <w:lsdException w:name="Medium Grid 2 Accent 1" w:semiHidden="0" w:uiPriority="68" w:unhideWhenUsed="0"/>
+    <w:lsdException w:name="Medium Grid 3 Accent 1" w:semiHidden="0" w:uiPriority="69" w:unhideWhenUsed="0"/>
+    <w:lsdException w:name="Dark List Accent 1" w:semiHidden="0" w:uiPriority="70" w:unhideWhenUsed="0"/>
+    <w:lsdException w:name="Colorful Shading Accent 1" w:semiHidden="0" w:uiPriority="71" w:unhideWhenUsed="0"/>
+    <w:lsdException w:name="Colorful List Accent 1" w:semiHidden="0" w:uiPriority="72" w:unhideWhenUsed="0"/>
+    <w:lsdException w:name="Colorful Grid Accent 1" w:semiHidden="0" w:uiPriority="73" w:unhideWhenUsed="0"/>
+    <w:lsdException w:name="Light Shading Accent 2" w:semiHidden="0" w:uiPriority="60" w:unhideWhenUsed="0"/>
+    <w:lsdException w:name="Light List Accent 2" w:semiHidden="0" w:uiPriority="61" w:unhideWhenUsed="0"/>
+    <w:lsdException w:name="Light Grid Accent 2" w:semiHidden="0" w:uiPriority="62" w:unhideWhenUsed="0"/>
+    <w:lsdException w:name="Medium Shading 1 Accent 2" w:semiHidden="0" w:uiPriority="63" w:unhideWhenUsed="0"/>
+    <w:lsdException w:name="Medium Shading 2 Accent 2" w:semiHidden="0" w:uiPriority="64" w:unhideWhenUsed="0"/>
+    <w:lsdException w:name="Medium List 1 Accent 2" w:semiHidden="0" w:uiPriority="65" w:unhideWhenUsed="0"/>
+    <w:lsdException w:name="Medium List 2 Accent 2" w:semiHidden="0" w:uiPriority="66" w:unhideWhenUsed="0"/>
+    <w:lsdException w:name="Medium Grid 1 Accent 2" w:semiHidden="0" w:uiPriority="67" w:unhideWhenUsed="0"/>
+    <w:lsdException w:name="Medium Grid 2 Accent 2" w:semiHidden="0" w:uiPriority="68" w:unhideWhenUsed="0"/>
+    <w:lsdException w:name="Medium Grid 3 Accent 2" w:semiHidden="0" w:uiPriority="69" w:unhideWhenUsed="0"/>
+    <w:lsdException w:name="Dark List Accent 2" w:semiHidden="0" w:uiPriority="70" w:unhideWhenUsed="0"/>
+    <w:lsdException w:name="Colorful Shading Accent 2" w:semiHidden="0" w:uiPriority="71" w:unhideWhenUsed="0"/>
+    <w:lsdException w:name="Colorful List Accent 2" w:semiHidden="0" w:uiPriority="72" w:unhideWhenUsed="0"/>
+    <w:lsdException w:name="Colorful Grid Accent 2" w:semiHidden="0" w:uiPriority="73" w:unhideWhenUsed="0"/>
+    <w:lsdException w:name="Light Shading Accent 3" w:semiHidden="0" w:uiPriority="60" w:unhideWhenUsed="0"/>
+    <w:lsdException w:name="Light List Accent 3" w:semiHidden="0" w:uiPriority="61" w:unhideWhenUsed="0"/>
+    <w:lsdException w:name="Light Grid Accent 3" w:semiHidden="0" w:uiPriority="62" w:unhideWhenUsed="0"/>
+    <w:lsdException w:name="Medium Shading 1 Accent 3" w:semiHidden="0" w:uiPriority="63" w:unhideWhenUsed="0"/>
+    <w:lsdException w:name="Medium Shading 2 Accent 3" w:semiHidden="0" w:uiPriority="64" w:unhideWhenUsed="0"/>
+    <w:lsdException w:name="Medium List 1 Accent 3" w:semiHidden="0" w:uiPriority="65" w:unhideWhenUsed="0"/>
+    <w:lsdException w:name="Medium List 2 Accent 3" w:semiHidden="0" w:uiPriority="66" w:unhideWhenUsed="0"/>
+    <w:lsdException w:name="Medium Grid 1 Accent 3" w:semiHidden="0" w:uiPriority="67" w:unhideWhenUsed="0"/>
+    <w:lsdException w:name="Medium Grid 2 Accent 3" w:semiHidden="0" w:uiPriority="68" w:unhideWhenUsed="0"/>
+    <w:lsdException w:name="Medium Grid 3 Accent 3" w:semiHidden="0" w:uiPriority="69" w:unhideWhenUsed="0"/>
+    <w:lsdException w:name="Dark List Accent 3" w:semiHidden="0" w:uiPriority="70" w:unhideWhenUsed="0"/>
+    <w:lsdException w:name="Colorful Shading Accent 3" w:semiHidden="0" w:uiPriority="71" w:unhideWhenUsed="0"/>
+    <w:lsdException w:name="Colorful List Accent 3" w:semiHidden="0" w:uiPriority="72" w:unhideWhenUsed="0"/>
+    <w:lsdException w:name="Colorful Grid Accent 3" w:semiHidden="0" w:uiPriority="73" w:unhideWhenUsed="0"/>
+    <w:lsdException w:name="Light Shading Accent 4" w:semiHidden="0" w:uiPriority="60" w:unhideWhenUsed="0"/>
+    <w:lsdException w:name="Light List Accent 4" w:semiHidden="0" w:uiPriority="61" w:unhideWhenUsed="0"/>
+    <w:lsdException w:name="Light Grid Accent 4" w:semiHidden="0" w:uiPriority="62" w:unhideWhenUsed="0"/>
+    <w:lsdException w:name="Medium Shading 1 Accent 4" w:semiHidden="0" w:uiPriority="63" w:unhideWhenUsed="0"/>
+    <w:lsdException w:name="Medium Shading 2 Accent 4" w:semiHidden="0" w:uiPriority="64" w:unhideWhenUsed="0"/>
+    <w:lsdException w:name="Medium List 1 Accent 4" w:semiHidden="0" w:uiPriority="65" w:unhideWhenUsed="0"/>
+    <w:lsdException w:name="Medium List 2 Accent 4" w:semiHidden="0" w:uiPriority="66" w:unhideWhenUsed="0"/>
+    <w:lsdException w:name="Medium Grid 1 Accent 4" w:semiHidden="0" w:uiPriority="67" w:unhideWhenUsed="0"/>
+    <w:lsdException w:name="Medium Grid 2 Accent 4" w:semiHidden="0" w:uiPriority="68" w:unhideWhenUsed="0"/>
+    <w:lsdException w:name="Medium Grid 3 Accent 4" w:semiHidden="0" w:uiPriority="69" w:unhideWhenUsed="0"/>
+    <w:lsdException w:name="Dark List Accent 4" w:semiHidden="0" w:uiPriority="70" w:unhideWhenUsed="0"/>
+    <w:lsdException w:name="Colorful Shading Accent 4" w:semiHidden="0" w:uiPriority="71" w:unhideWhenUsed="0"/>
+    <w:lsdException w:name="Colorful List Accent 4" w:semiHidden="0" w:uiPriority="72" w:unhideWhenUsed="0"/>
+    <w:lsdException w:name="Colorful Grid Accent 4" w:semiHidden="0" w:uiPriority="73" w:unhideWhenUsed="0"/>
+    <w:lsdException w:name="Light Shading Accent 5" w:semiHidden="0" w:uiPriority="60" w:unhideWhenUsed="0"/>
+    <w:lsdException w:name="Light List Accent 5" w:semiHidden="0" w:uiPriority="61" w:unhideWhenUsed="0"/>
+    <w:lsdException w:name="Light Grid Accent 5" w:semiHidden="0" w:uiPriority="62" w:unhideWhenUsed="0"/>
+    <w:lsdException w:name="Medium Shading 1 Accent 5" w:semiHidden="0" w:uiPriority="63" w:unhideWhenUsed="0"/>
+    <w:lsdException w:name="Medium Shading 2 Accent 5" w:semiHidden="0" w:uiPriority="64" w:unhideWhenUsed="0"/>
+    <w:lsdException w:name="Medium List 1 Accent 5" w:semiHidden="0" w:uiPriority="65" w:unhideWhenUsed="0"/>
+    <w:lsdException w:name="Medium List 2 Accent 5" w:semiHidden="0" w:uiPriority="66" w:unhideWhenUsed="0"/>
+    <w:lsdException w:name="Medium Grid 1 Accent 5" w:semiHidden="0" w:uiPriority="67" w:unhideWhenUsed="0"/>
+    <w:lsdException w:name="Medium Grid 2 Accent 5" w:semiHidden="0" w:uiPriority="68" w:unhideWhenUsed="0"/>
+    <w:lsdException w:name="Medium Grid 3 Accent 5" w:semiHidden="0" w:uiPriority="69" w:unhideWhenUsed="0"/>
+    <w:lsdException w:name="Dark List Accent 5" w:semiHidden="0" w:uiPriority="70" w:unhideWhenUsed="0"/>
+    <w:lsdException w:name="Colorful Shading Accent 5" w:semiHidden="0" w:uiPriority="71" w:unhideWhenUsed="0"/>
+    <w:lsdException w:name="Colorful List Accent 5" w:semiHidden="0" w:uiPriority="72" w:unhideWhenUsed="0"/>
+    <w:lsdException w:name="Colorful Grid Accent 5" w:semiHidden="0" w:uiPriority="73" w:unhideWhenUsed="0"/>
+    <w:lsdException w:name="Light Shading Accent 6" w:semiHidden="0" w:uiPriority="60" w:unhideWhenUsed="0"/>
+    <w:lsdException w:name="Light List Accent 6" w:semiHidden="0" w:uiPriority="61" w:unhideWhenUsed="0"/>
+    <w:lsdException w:name="Light Grid Accent 6" w:semiHidden="0" w:uiPriority="62" w:unhideWhenUsed="0"/>
+    <w:lsdException w:name="Medium Shading 1 Accent 6" w:semiHidden="0" w:uiPriority="63" w:unhideWhenUsed="0"/>
+    <w:lsdException w:name="Medium Shading 2 Accent 6" w:semiHidden="0" w:uiPriority="64" w:unhideWhenUsed="0"/>
+    <w:lsdException w:name="Medium List 1 Accent 6" w:semiHidden="0" w:uiPriority="65" w:unhideWhenUsed="0"/>
+    <w:lsdException w:name="Medium List 2 Accent 6" w:semiHidden="0" w:uiPriority="66" w:unhideWhenUsed="0"/>
+    <w:lsdException w:name="Medium Grid 1 Accent 6" w:semiHidden="0" w:uiPriority="67" w:unhideWhenUsed="0"/>
+    <w:lsdException w:name="Medium Grid 2 Accent 6" w:semiHidden="0" w:uiPriority="68" w:unhideWhenUsed="0"/>
+    <w:lsdException w:name="Medium Grid 3 Accent 6" w:semiHidden="0" w:uiPriority="69" w:unhideWhenUsed="0"/>
+    <w:lsdException w:name="Dark List Accent 6" w:semiHidden="0" w:uiPriority="70" w:unhideWhenUsed="0"/>
+    <w:lsdException w:name="Colorful Shading Accent 6" w:semiHidden="0" w:uiPriority="71" w:unhideWhenUsed="0"/>
+    <w:lsdException w:name="Colorful List Accent 6" w:semiHidden="0" w:uiPriority="72" w:unhideWhenUsed="0"/>
+    <w:lsdException w:name="Colorful Grid Accent 6" w:semiHidden="0" w:uiPriority="73" w:unhideWhenUsed="0"/>
+    <w:lsdException w:name="Subtle Emphasis" w:semiHidden="0" w:uiPriority="19" w:unhideWhenUsed="0" w:qFormat="1"/>
+    <w:lsdException w:name="Intense Emphasis" w:semiHidden="0" w:uiPriority="21" w:unhideWhenUsed="0" w:qFormat="1"/>
+    <w:lsdException w:name="Subtle Reference" w:semiHidden="0" w:uiPriority="31" w:unhideWhenUsed="0" w:qFormat="1"/>
+    <w:lsdException w:name="Intense Reference" w:semiHidden="0" w:uiPriority="32" w:unhideWhenUsed="0" w:qFormat="1"/>
+    <w:lsdException w:name="Book Title" w:semiHidden="0" w:uiPriority="33" w:unhideWhenUsed="0" w:qFormat="1"/>
+    <w:lsdException w:name="Bibliography" w:uiPriority="37"/>
+    <w:lsdException w:name="TOC Heading" w:uiPriority="39" w:qFormat="1"/>
+  </w:latentStyles>
+  <w:style w:type="paragraph" w:default="1" w:styleId="Normal">
+    <w:name w:val="Normal"/>
+    <w:qFormat/>
+  </w:style>
+  <w:style w:type="character" w:default="1" w:styleId="DefaultParagraphFont">
+    <w:name w:val="Default Paragraph Font"/>
+    <w:uiPriority w:val="1"/>
+    <w:semiHidden/>
+    <w:unhideWhenUsed/>
+  </w:style>
+  <w:style w:type="table" w:default="1" w:styleId="TableNormal">
+    <w:name w:val="Normal Table"/>
+    <w:uiPriority w:val="99"/>
+    <w:semiHidden/>
+    <w:unhideWhenUsed/>
+    <w:tblPr>
+      <w:tblInd w:w="0" w:type="dxa"/>
+      <w:tblCellMar>
+        <w:top w:w="0" w:type="dxa"/>
+        <w:left w:w="108" w:type="dxa"/>
+        <w:bottom w:w="0" w:type="dxa"/>
+        <w:right w:w="108" w:type="dxa"/>
+      </w:tblCellMar>
+    </w:tblPr>
+  </w:style>
+  <w:style w:type="numbering" w:default="1" w:styleId="NoList">
+    <w:name w:val="No List"/>
+    <w:uiPriority w:val="99"/>
+    <w:semiHidden/>
+    <w:unhideWhenUsed/>
+  </w:style>
+  <w:style w:type="paragraph" w:styleId="Header">
+    <w:name w:val="header"/>
+    <w:basedOn w:val="Normal"/>
+    <w:link w:val="HeaderChar"/>
+    <w:uiPriority w:val="99"/>
+    <w:unhideWhenUsed/>
+    <w:rsid w:val="002F0449"/>
+    <w:pPr>
+      <w:tabs>
+        <w:tab w:val="center" w:pos="4680"/>
+        <w:tab w:val="right" w:pos="9360"/>
+      </w:tabs>
+    </w:pPr>
+  </w:style>
+  <w:style w:type="character" w:customStyle="1" w:styleId="HeaderChar">
+    <w:name w:val="Header Char"/>
+    <w:basedOn w:val="DefaultParagraphFont"/>
+    <w:link w:val="Header"/>
+    <w:uiPriority w:val="99"/>
+    <w:rsid w:val="002F0449"/>
+  </w:style>
+  <w:style w:type="paragraph" w:styleId="Footer">
+    <w:name w:val="footer"/>
+    <w:basedOn w:val="Normal"/>
+    <w:link w:val="FooterChar"/>
+    <w:uiPriority w:val="99"/>
+    <w:unhideWhenUsed/>
+    <w:rsid w:val="002F0449"/>
+    <w:pPr>
+      <w:tabs>
+        <w:tab w:val="center" w:pos="4680"/>
+        <w:tab w:val="right" w:pos="9360"/>
+      </w:tabs>
+    </w:pPr>
+  </w:style>
+  <w:style w:type="character" w:customStyle="1" w:styleId="FooterChar">
+    <w:name w:val="Footer Char"/>
+    <w:basedOn w:val="DefaultParagraphFont"/>
+    <w:link w:val="Footer"/>
+    <w:uiPriority w:val="99"/>
+    <w:rsid w:val="002F0449"/>
+  </w:style>
+  <w:style w:type="character" w:styleId="Hyperlink">
+    <w:name w:val="Hyperlink"/>
+    <w:basedOn w:val="DefaultParagraphFont"/>
+    <w:uiPriority w:val="99"/>
+    <w:unhideWhenUsed/>
+    <w:rsid w:val="002F0449"/>
+    <w:rPr>
+      <w:color w:val="0563C1" w:themeColor="hyperlink"/>
+      <w:u w:val="single"/>
+    </w:rPr>
+  </w:style>
+  <w:style w:type="character" w:customStyle="1" w:styleId="UnresolvedMention">
+    <w:name w:val="Unresolved Mention"/>
+    <w:basedOn w:val="DefaultParagraphFont"/>
+    <w:uiPriority w:val="99"/>
+    <w:semiHidden/>
+    <w:unhideWhenUsed/>
+    <w:rsid w:val="002F0449"/>
+    <w:rPr>
+      <w:color w:val="605E5C"/>
+      <w:shd w:val="clear" w:color="auto" w:fill="E1DFDD"/>
+    </w:rPr>
+  </w:style>
+  <w:style w:type="paragraph" w:styleId="BalloonText">
+    <w:name w:val="Balloon Text"/>
+    <w:basedOn w:val="Normal"/>
+    <w:link w:val="BalloonTextChar"/>
+    <w:uiPriority w:val="99"/>
+    <w:semiHidden/>
+    <w:unhideWhenUsed/>
+    <w:rsid w:val="00E1019C"/>
+    <w:rPr>
+      <w:rFonts w:ascii="Tahoma" w:hAnsi="Tahoma" w:cs="Tahoma"/>
+      <w:sz w:val="16"/>
+      <w:szCs w:val="16"/>
+    </w:rPr>
+  </w:style>
+  <w:style w:type="character" w:customStyle="1" w:styleId="BalloonTextChar">
+    <w:name w:val="Balloon Text Char"/>
+    <w:basedOn w:val="DefaultParagraphFont"/>
+    <w:link w:val="BalloonText"/>
+    <w:uiPriority w:val="99"/>
+    <w:semiHidden/>
+    <w:rsid w:val="00E1019C"/>
+    <w:rPr>
+      <w:rFonts w:ascii="Tahoma" w:hAnsi="Tahoma" w:cs="Tahoma"/>
+      <w:sz w:val="16"/>
+      <w:szCs w:val="16"/>
     </w:rPr>
   </w:style>
 </w:styles>
@@ -2810,7 +2776,7 @@
   <a:extraClrSchemeLst/>
   <a:extLst>
     <a:ext uri="{05A4C25C-085E-4340-85A3-A5531E510DB2}">
-      <thm15:themeFamily xmlns:thm15="http://schemas.microsoft.com/office/thememl/2012/main" name="Office Theme" id="{62F939B6-93AF-4DB8-9C6B-D6C7DFDC589F}" vid="{4A3C46E8-61CC-4603-A589-7422A47A8E4A}"/>
+      <thm15:themeFamily xmlns:thm15="http://schemas.microsoft.com/office/thememl/2012/main" xmlns="" name="Office Theme" id="{62F939B6-93AF-4DB8-9C6B-D6C7DFDC589F}" vid="{4A3C46E8-61CC-4603-A589-7422A47A8E4A}"/>
     </a:ext>
   </a:extLst>
 </a:theme>

</xml_diff>

<commit_message>
Update 2 candidacy forms
</commit_message>
<xml_diff>
--- a/Documents/District/CandidacyForms/Instructions for Candidates 2020.docx
+++ b/Documents/District/CandidacyForms/Instructions for Candidates 2020.docx
@@ -1,6 +1,6 @@
 
 <file path=word/document.xml><?xml version="1.0" encoding="utf-8"?>
-<w:document xmlns:wpc="http://schemas.microsoft.com/office/word/2010/wordprocessingCanvas" xmlns:mc="http://schemas.openxmlformats.org/markup-compatibility/2006" xmlns:o="urn:schemas-microsoft-com:office:office" xmlns:r="http://schemas.openxmlformats.org/officeDocument/2006/relationships" xmlns:m="http://schemas.openxmlformats.org/officeDocument/2006/math" xmlns:v="urn:schemas-microsoft-com:vml" xmlns:wp14="http://schemas.microsoft.com/office/word/2010/wordprocessingDrawing" xmlns:wp="http://schemas.openxmlformats.org/drawingml/2006/wordprocessingDrawing" xmlns:w10="urn:schemas-microsoft-com:office:word" xmlns:w="http://schemas.openxmlformats.org/wordprocessingml/2006/main" xmlns:w14="http://schemas.microsoft.com/office/word/2010/wordml" xmlns:wpg="http://schemas.microsoft.com/office/word/2010/wordprocessingGroup" xmlns:wpi="http://schemas.microsoft.com/office/word/2010/wordprocessingInk" xmlns:wne="http://schemas.microsoft.com/office/word/2006/wordml" xmlns:wps="http://schemas.microsoft.com/office/word/2010/wordprocessingShape" mc:Ignorable="w14 wp14">
+<w:document xmlns:wpc="http://schemas.microsoft.com/office/word/2010/wordprocessingCanvas" xmlns:cx="http://schemas.microsoft.com/office/drawing/2014/chartex" xmlns:cx1="http://schemas.microsoft.com/office/drawing/2015/9/8/chartex" xmlns:cx2="http://schemas.microsoft.com/office/drawing/2015/10/21/chartex" xmlns:cx3="http://schemas.microsoft.com/office/drawing/2016/5/9/chartex" xmlns:cx4="http://schemas.microsoft.com/office/drawing/2016/5/10/chartex" xmlns:cx5="http://schemas.microsoft.com/office/drawing/2016/5/11/chartex" xmlns:cx6="http://schemas.microsoft.com/office/drawing/2016/5/12/chartex" xmlns:cx7="http://schemas.microsoft.com/office/drawing/2016/5/13/chartex" xmlns:cx8="http://schemas.microsoft.com/office/drawing/2016/5/14/chartex" xmlns:mc="http://schemas.openxmlformats.org/markup-compatibility/2006" xmlns:aink="http://schemas.microsoft.com/office/drawing/2016/ink" xmlns:am3d="http://schemas.microsoft.com/office/drawing/2017/model3d" xmlns:o="urn:schemas-microsoft-com:office:office" xmlns:r="http://schemas.openxmlformats.org/officeDocument/2006/relationships" xmlns:m="http://schemas.openxmlformats.org/officeDocument/2006/math" xmlns:v="urn:schemas-microsoft-com:vml" xmlns:wp14="http://schemas.microsoft.com/office/word/2010/wordprocessingDrawing" xmlns:wp="http://schemas.openxmlformats.org/drawingml/2006/wordprocessingDrawing" xmlns:w10="urn:schemas-microsoft-com:office:word" xmlns:w="http://schemas.openxmlformats.org/wordprocessingml/2006/main" xmlns:w14="http://schemas.microsoft.com/office/word/2010/wordml" xmlns:w15="http://schemas.microsoft.com/office/word/2012/wordml" xmlns:w16cid="http://schemas.microsoft.com/office/word/2016/wordml/cid" xmlns:w16se="http://schemas.microsoft.com/office/word/2015/wordml/symex" xmlns:wpg="http://schemas.microsoft.com/office/word/2010/wordprocessingGroup" xmlns:wpi="http://schemas.microsoft.com/office/word/2010/wordprocessingInk" xmlns:wne="http://schemas.microsoft.com/office/word/2006/wordml" xmlns:wps="http://schemas.microsoft.com/office/word/2010/wordprocessingShape" mc:Ignorable="w14 w15 w16se w16cid wp14">
   <w:body>
     <w:p>
       <w:pPr>
@@ -139,13 +139,23 @@
           <w:szCs w:val="24"/>
         </w:rPr>
       </w:pPr>
-      <w:r>
-        <w:rPr>
-          <w:rFonts w:ascii="Verdana" w:eastAsia="Verdana" w:hAnsi="Verdana" w:cs="Verdana"/>
-          <w:sz w:val="24"/>
-          <w:szCs w:val="24"/>
-        </w:rPr>
-        <w:t>Submit an Application for Candidacy</w:t>
+      <w:proofErr w:type="gramStart"/>
+      <w:r>
+        <w:rPr>
+          <w:rFonts w:ascii="Verdana" w:eastAsia="Verdana" w:hAnsi="Verdana" w:cs="Verdana"/>
+          <w:sz w:val="24"/>
+          <w:szCs w:val="24"/>
+        </w:rPr>
+        <w:t>Submit an Application</w:t>
+      </w:r>
+      <w:proofErr w:type="gramEnd"/>
+      <w:r>
+        <w:rPr>
+          <w:rFonts w:ascii="Verdana" w:eastAsia="Verdana" w:hAnsi="Verdana" w:cs="Verdana"/>
+          <w:sz w:val="24"/>
+          <w:szCs w:val="24"/>
+        </w:rPr>
+        <w:t xml:space="preserve"> for Candidacy</w:t>
       </w:r>
     </w:p>
     <w:p>
@@ -297,21 +307,61 @@
           <w:sz w:val="24"/>
           <w:szCs w:val="24"/>
         </w:rPr>
-        <w:t xml:space="preserve">. Candidates who submit an Application for Candidacy, Service Agreement, and official proof of enrollment will have their names printed on the ballots if materials are submitted no later than March </w:t>
-      </w:r>
-      <w:r>
-        <w:rPr>
-          <w:rFonts w:ascii="Verdana" w:eastAsia="Verdana" w:hAnsi="Verdana" w:cs="Verdana"/>
-          <w:sz w:val="24"/>
-          <w:szCs w:val="24"/>
-        </w:rPr>
-        <w:t>17</w:t>
-      </w:r>
-      <w:r>
-        <w:rPr>
-          <w:rFonts w:ascii="Verdana" w:eastAsia="Verdana" w:hAnsi="Verdana" w:cs="Verdana"/>
-          <w:sz w:val="24"/>
-          <w:szCs w:val="24"/>
+        <w:t xml:space="preserve">. Candidates who </w:t>
+      </w:r>
+      <w:proofErr w:type="gramStart"/>
+      <w:r>
+        <w:rPr>
+          <w:rFonts w:ascii="Verdana" w:eastAsia="Verdana" w:hAnsi="Verdana" w:cs="Verdana"/>
+          <w:sz w:val="24"/>
+          <w:szCs w:val="24"/>
+        </w:rPr>
+        <w:t>submit an Application</w:t>
+      </w:r>
+      <w:proofErr w:type="gramEnd"/>
+      <w:r>
+        <w:rPr>
+          <w:rFonts w:ascii="Verdana" w:eastAsia="Verdana" w:hAnsi="Verdana" w:cs="Verdana"/>
+          <w:sz w:val="24"/>
+          <w:szCs w:val="24"/>
+        </w:rPr>
+        <w:t xml:space="preserve"> for Candidacy, Service Agreement, and official proof of enrollment will have their names printed on the ballots if materials are </w:t>
+      </w:r>
+      <w:r>
+        <w:rPr>
+          <w:rFonts w:ascii="Verdana" w:eastAsia="Verdana" w:hAnsi="Verdana" w:cs="Verdana"/>
+          <w:b/>
+          <w:bCs/>
+          <w:sz w:val="24"/>
+          <w:szCs w:val="24"/>
+          <w:highlight w:val="yellow"/>
+        </w:rPr>
+        <w:t>received</w:t>
+      </w:r>
+      <w:r>
+        <w:rPr>
+          <w:rFonts w:ascii="Verdana" w:eastAsia="Verdana" w:hAnsi="Verdana" w:cs="Verdana"/>
+          <w:sz w:val="24"/>
+          <w:szCs w:val="24"/>
+          <w:highlight w:val="yellow"/>
+        </w:rPr>
+        <w:t xml:space="preserve"> no later than March </w:t>
+      </w:r>
+      <w:r>
+        <w:rPr>
+          <w:rFonts w:ascii="Verdana" w:eastAsia="Verdana" w:hAnsi="Verdana" w:cs="Verdana"/>
+          <w:sz w:val="24"/>
+          <w:szCs w:val="24"/>
+          <w:highlight w:val="yellow"/>
+        </w:rPr>
+        <w:t>23</w:t>
+      </w:r>
+      <w:r>
+        <w:rPr>
+          <w:rFonts w:ascii="Verdana" w:eastAsia="Verdana" w:hAnsi="Verdana" w:cs="Verdana"/>
+          <w:sz w:val="24"/>
+          <w:szCs w:val="24"/>
+          <w:highlight w:val="yellow"/>
         </w:rPr>
         <w:t>, 20</w:t>
       </w:r>
@@ -320,6 +370,7 @@
           <w:rFonts w:ascii="Verdana" w:eastAsia="Verdana" w:hAnsi="Verdana" w:cs="Verdana"/>
           <w:sz w:val="24"/>
           <w:szCs w:val="24"/>
+          <w:highlight w:val="yellow"/>
         </w:rPr>
         <w:t>20</w:t>
       </w:r>
@@ -328,8 +379,113 @@
           <w:rFonts w:ascii="Verdana" w:eastAsia="Verdana" w:hAnsi="Verdana" w:cs="Verdana"/>
           <w:sz w:val="24"/>
           <w:szCs w:val="24"/>
-        </w:rPr>
-        <w:t>, at 11:59 p.m., Pacific Time.</w:t>
+          <w:highlight w:val="yellow"/>
+        </w:rPr>
+        <w:t xml:space="preserve">, at </w:t>
+      </w:r>
+      <w:r>
+        <w:rPr>
+          <w:rFonts w:ascii="Verdana" w:eastAsia="Verdana" w:hAnsi="Verdana" w:cs="Verdana"/>
+          <w:b/>
+          <w:bCs/>
+          <w:sz w:val="24"/>
+          <w:szCs w:val="24"/>
+          <w:highlight w:val="yellow"/>
+        </w:rPr>
+        <w:t>9:00</w:t>
+      </w:r>
+      <w:r>
+        <w:rPr>
+          <w:rFonts w:ascii="Verdana" w:eastAsia="Verdana" w:hAnsi="Verdana" w:cs="Verdana"/>
+          <w:b/>
+          <w:bCs/>
+          <w:sz w:val="24"/>
+          <w:szCs w:val="24"/>
+          <w:highlight w:val="yellow"/>
+        </w:rPr>
+        <w:t xml:space="preserve"> p.m.</w:t>
+      </w:r>
+      <w:r>
+        <w:rPr>
+          <w:rFonts w:ascii="Verdana" w:eastAsia="Verdana" w:hAnsi="Verdana" w:cs="Verdana"/>
+          <w:sz w:val="24"/>
+          <w:szCs w:val="24"/>
+          <w:highlight w:val="yellow"/>
+        </w:rPr>
+        <w:t>, Pacific Time.</w:t>
+      </w:r>
+      <w:r>
+        <w:rPr>
+          <w:rFonts w:ascii="Verdana" w:eastAsia="Verdana" w:hAnsi="Verdana" w:cs="Verdana"/>
+          <w:sz w:val="24"/>
+          <w:szCs w:val="24"/>
+          <w:highlight w:val="yellow"/>
+        </w:rPr>
+        <w:t xml:space="preserve"> (</w:t>
+      </w:r>
+      <w:r>
+        <w:rPr>
+          <w:rFonts w:ascii="Verdana" w:eastAsia="Verdana" w:hAnsi="Verdana" w:cs="Verdana"/>
+          <w:i/>
+          <w:iCs/>
+          <w:sz w:val="24"/>
+          <w:szCs w:val="24"/>
+          <w:highlight w:val="yellow"/>
+        </w:rPr>
+        <w:t>Either m</w:t>
+      </w:r>
+      <w:r>
+        <w:rPr>
+          <w:rFonts w:ascii="Verdana" w:eastAsia="Verdana" w:hAnsi="Verdana" w:cs="Verdana"/>
+          <w:i/>
+          <w:iCs/>
+          <w:sz w:val="24"/>
+          <w:szCs w:val="24"/>
+          <w:highlight w:val="yellow"/>
+        </w:rPr>
+        <w:t>ailed to 1566 Pine Ave. Unit #101, Long Beach, CA 90</w:t>
+      </w:r>
+      <w:r>
+        <w:rPr>
+          <w:rFonts w:ascii="Verdana" w:eastAsia="Verdana" w:hAnsi="Verdana" w:cs="Verdana"/>
+          <w:i/>
+          <w:iCs/>
+          <w:sz w:val="24"/>
+          <w:szCs w:val="24"/>
+          <w:highlight w:val="yellow"/>
+        </w:rPr>
+        <w:t>8</w:t>
+      </w:r>
+      <w:r>
+        <w:rPr>
+          <w:rFonts w:ascii="Verdana" w:eastAsia="Verdana" w:hAnsi="Verdana" w:cs="Verdana"/>
+          <w:i/>
+          <w:iCs/>
+          <w:sz w:val="24"/>
+          <w:szCs w:val="24"/>
+          <w:highlight w:val="yellow"/>
+        </w:rPr>
+        <w:t>1</w:t>
+      </w:r>
+      <w:r>
+        <w:rPr>
+          <w:rFonts w:ascii="Verdana" w:eastAsia="Verdana" w:hAnsi="Verdana" w:cs="Verdana"/>
+          <w:i/>
+          <w:iCs/>
+          <w:sz w:val="24"/>
+          <w:szCs w:val="24"/>
+          <w:highlight w:val="yellow"/>
+        </w:rPr>
+        <w:t>3 OR emailed to cnhckimondo@gmail.com</w:t>
+      </w:r>
+      <w:r>
+        <w:rPr>
+          <w:rFonts w:ascii="Verdana" w:eastAsia="Verdana" w:hAnsi="Verdana" w:cs="Verdana"/>
+          <w:sz w:val="24"/>
+          <w:szCs w:val="24"/>
+          <w:highlight w:val="yellow"/>
+        </w:rPr>
+        <w:t>)</w:t>
       </w:r>
     </w:p>
     <w:p>
@@ -355,17 +511,27 @@
         <w:ind w:left="1128" w:right="800"/>
         <w:rPr>
           <w:rFonts w:ascii="Verdana" w:eastAsia="Verdana" w:hAnsi="Verdana" w:cs="Verdana"/>
-          <w:sz w:val="23"/>
-          <w:szCs w:val="23"/>
-        </w:rPr>
-      </w:pPr>
-      <w:r>
-        <w:rPr>
-          <w:rFonts w:ascii="Verdana" w:eastAsia="Verdana" w:hAnsi="Verdana" w:cs="Verdana"/>
-          <w:sz w:val="23"/>
-          <w:szCs w:val="23"/>
-        </w:rPr>
-        <w:t>Candidates who submit their materials later are still eligible to run, but their names will have to be written in by the delegates.</w:t>
+          <w:sz w:val="24"/>
+          <w:szCs w:val="24"/>
+        </w:rPr>
+      </w:pPr>
+      <w:r>
+        <w:rPr>
+          <w:rFonts w:ascii="Verdana" w:eastAsia="Verdana" w:hAnsi="Verdana" w:cs="Verdana"/>
+          <w:sz w:val="24"/>
+          <w:szCs w:val="24"/>
+        </w:rPr>
+        <w:t>Candidates who s</w:t>
+      </w:r>
+      <w:bookmarkStart w:id="0" w:name="_GoBack"/>
+      <w:bookmarkEnd w:id="0"/>
+      <w:r>
+        <w:rPr>
+          <w:rFonts w:ascii="Verdana" w:eastAsia="Verdana" w:hAnsi="Verdana" w:cs="Verdana"/>
+          <w:sz w:val="24"/>
+          <w:szCs w:val="24"/>
+        </w:rPr>
+        <w:t>ubmit their materials later are still eligible to run, but their names will have to be written in by the delegates.</w:t>
       </w:r>
     </w:p>
     <w:p>
@@ -428,7 +594,7 @@
         </w:rPr>
         <w:t xml:space="preserve">to </w:t>
       </w:r>
-      <w:hyperlink r:id="rId8" w:history="1">
+      <w:hyperlink r:id="rId7" w:history="1">
         <w:r>
           <w:rPr>
             <w:rStyle w:val="Hyperlink"/>
@@ -473,17 +639,7 @@
           <w:sz w:val="24"/>
           <w:szCs w:val="24"/>
         </w:rPr>
-        <w:t xml:space="preserve">Candidates will be sent confirmation of receipt of </w:t>
-      </w:r>
-      <w:bookmarkStart w:id="0" w:name="_GoBack"/>
-      <w:bookmarkEnd w:id="0"/>
-      <w:r>
-        <w:rPr>
-          <w:rFonts w:ascii="Verdana" w:eastAsia="Verdana" w:hAnsi="Verdana" w:cs="Verdana"/>
-          <w:sz w:val="24"/>
-          <w:szCs w:val="24"/>
-        </w:rPr>
-        <w:t>submissions by email within a few days of receipt.</w:t>
+        <w:t>Candidates will be sent confirmation of receipt of submissions by email within a few days of receipt.</w:t>
       </w:r>
     </w:p>
     <w:p>
@@ -621,6 +777,14 @@
           <w:szCs w:val="20"/>
         </w:rPr>
       </w:pPr>
+      <w:r>
+        <w:rPr>
+          <w:rFonts w:ascii="Verdana" w:eastAsia="Verdana" w:hAnsi="Verdana" w:cs="Verdana"/>
+          <w:sz w:val="24"/>
+          <w:szCs w:val="24"/>
+        </w:rPr>
+        <w:t xml:space="preserve">b. Campaigning in any medium is prohibited prior to the close of the Opening Session at the District Convention, except that candidates </w:t>
+      </w:r>
       <w:proofErr w:type="gramStart"/>
       <w:r>
         <w:rPr>
@@ -628,7 +792,7 @@
           <w:sz w:val="24"/>
           <w:szCs w:val="24"/>
         </w:rPr>
-        <w:t>b</w:t>
+        <w:t>are allowed to</w:t>
       </w:r>
       <w:proofErr w:type="gramEnd"/>
       <w:r>
@@ -637,7 +801,7 @@
           <w:sz w:val="24"/>
           <w:szCs w:val="24"/>
         </w:rPr>
-        <w:t>. Campaigning in any medium is prohibited prior to the close of the Opening Session at the District Convention, except that candidates are allowed to mail their Application for Candidacy to clubs once prior to the District Convention.</w:t>
+        <w:t xml:space="preserve"> mail their Application for Candidacy to clubs once prior to the District Convention.</w:t>
       </w:r>
     </w:p>
     <w:p>
@@ -776,7 +940,7 @@
     <w:p>
       <w:pPr>
         <w:sectPr>
-          <w:headerReference w:type="default" r:id="rId9"/>
+          <w:headerReference w:type="default" r:id="rId8"/>
           <w:pgSz w:w="12240" w:h="15840"/>
           <w:pgMar w:top="1440" w:right="1440" w:bottom="422" w:left="1032" w:header="0" w:footer="0" w:gutter="0"/>
           <w:cols w:space="720" w:equalWidth="0">
@@ -873,7 +1037,7 @@
           <w:sz w:val="24"/>
           <w:szCs w:val="24"/>
         </w:rPr>
-        <w:t>19</w:t>
+        <w:t>23</w:t>
       </w:r>
       <w:r>
         <w:rPr>
@@ -1230,9 +1394,9 @@
               </wp:anchor>
             </w:drawing>
           </mc:Choice>
-          <mc:Fallback xmlns:w16se="http://schemas.microsoft.com/office/word/2015/wordml/symex" xmlns:w16cid="http://schemas.microsoft.com/office/word/2016/wordml/cid" xmlns:w15="http://schemas.microsoft.com/office/word/2012/wordml" xmlns:am3d="http://schemas.microsoft.com/office/drawing/2017/model3d" xmlns:aink="http://schemas.microsoft.com/office/drawing/2016/ink" xmlns:cx8="http://schemas.microsoft.com/office/drawing/2016/5/14/chartex" xmlns:cx7="http://schemas.microsoft.com/office/drawing/2016/5/13/chartex" xmlns:cx6="http://schemas.microsoft.com/office/drawing/2016/5/12/chartex" xmlns:cx5="http://schemas.microsoft.com/office/drawing/2016/5/11/chartex" xmlns:cx4="http://schemas.microsoft.com/office/drawing/2016/5/10/chartex" xmlns:cx3="http://schemas.microsoft.com/office/drawing/2016/5/9/chartex" xmlns:cx2="http://schemas.microsoft.com/office/drawing/2015/10/21/chartex" xmlns:cx1="http://schemas.microsoft.com/office/drawing/2015/9/8/chartex" xmlns:cx="http://schemas.microsoft.com/office/drawing/2014/chartex">
+          <mc:Fallback>
             <w:pict>
-              <v:line w14:anchorId="7F922606" id="Shape 2" o:spid="_x0000_s1026" style="position:absolute;z-index:-251658240;visibility:visible;mso-wrap-style:square;mso-wrap-distance-left:9pt;mso-wrap-distance-top:0;mso-wrap-distance-right:9pt;mso-wrap-distance-bottom:0;mso-position-horizontal:absolute;mso-position-horizontal-relative:text;mso-position-vertical:absolute;mso-position-vertical-relative:text" from="16.2pt,-67.25pt" to="205.35pt,-67.25pt" o:gfxdata="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" o:allowincell="f" filled="t" strokeweight=".72pt">
+              <v:line w14:anchorId="72C4EE60" id="Shape 2" o:spid="_x0000_s1026" style="position:absolute;z-index:-251658240;visibility:visible;mso-wrap-style:square;mso-wrap-distance-left:9pt;mso-wrap-distance-top:0;mso-wrap-distance-right:9pt;mso-wrap-distance-bottom:0;mso-position-horizontal:absolute;mso-position-horizontal-relative:text;mso-position-vertical:absolute;mso-position-vertical-relative:text" from="16.2pt,-67.25pt" to="205.35pt,-67.25pt" o:gfxdata="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" o:allowincell="f" filled="t" strokeweight=".72pt">
                 <v:stroke joinstyle="miter"/>
                 <o:lock v:ext="edit" shapetype="f"/>
               </v:line>
@@ -1291,7 +1455,7 @@
         </w:rPr>
         <w:t xml:space="preserve"> at </w:t>
       </w:r>
-      <w:hyperlink r:id="rId10" w:history="1">
+      <w:hyperlink r:id="rId9" w:history="1">
         <w:r>
           <w:rPr>
             <w:rStyle w:val="Hyperlink"/>
@@ -1587,7 +1751,7 @@
 </file>
 
 <file path=word/endnotes.xml><?xml version="1.0" encoding="utf-8"?>
-<w:endnotes xmlns:wpc="http://schemas.microsoft.com/office/word/2010/wordprocessingCanvas" xmlns:mc="http://schemas.openxmlformats.org/markup-compatibility/2006" xmlns:o="urn:schemas-microsoft-com:office:office" xmlns:r="http://schemas.openxmlformats.org/officeDocument/2006/relationships" xmlns:m="http://schemas.openxmlformats.org/officeDocument/2006/math" xmlns:v="urn:schemas-microsoft-com:vml" xmlns:wp14="http://schemas.microsoft.com/office/word/2010/wordprocessingDrawing" xmlns:wp="http://schemas.openxmlformats.org/drawingml/2006/wordprocessingDrawing" xmlns:w10="urn:schemas-microsoft-com:office:word" xmlns:w="http://schemas.openxmlformats.org/wordprocessingml/2006/main" xmlns:w14="http://schemas.microsoft.com/office/word/2010/wordml" xmlns:wpg="http://schemas.microsoft.com/office/word/2010/wordprocessingGroup" xmlns:wpi="http://schemas.microsoft.com/office/word/2010/wordprocessingInk" xmlns:wne="http://schemas.microsoft.com/office/word/2006/wordml" xmlns:wps="http://schemas.microsoft.com/office/word/2010/wordprocessingShape" mc:Ignorable="w14 wp14">
+<w:endnotes xmlns:wpc="http://schemas.microsoft.com/office/word/2010/wordprocessingCanvas" xmlns:cx="http://schemas.microsoft.com/office/drawing/2014/chartex" xmlns:cx1="http://schemas.microsoft.com/office/drawing/2015/9/8/chartex" xmlns:cx2="http://schemas.microsoft.com/office/drawing/2015/10/21/chartex" xmlns:cx3="http://schemas.microsoft.com/office/drawing/2016/5/9/chartex" xmlns:cx4="http://schemas.microsoft.com/office/drawing/2016/5/10/chartex" xmlns:cx5="http://schemas.microsoft.com/office/drawing/2016/5/11/chartex" xmlns:cx6="http://schemas.microsoft.com/office/drawing/2016/5/12/chartex" xmlns:cx7="http://schemas.microsoft.com/office/drawing/2016/5/13/chartex" xmlns:cx8="http://schemas.microsoft.com/office/drawing/2016/5/14/chartex" xmlns:mc="http://schemas.openxmlformats.org/markup-compatibility/2006" xmlns:aink="http://schemas.microsoft.com/office/drawing/2016/ink" xmlns:am3d="http://schemas.microsoft.com/office/drawing/2017/model3d" xmlns:o="urn:schemas-microsoft-com:office:office" xmlns:r="http://schemas.openxmlformats.org/officeDocument/2006/relationships" xmlns:m="http://schemas.openxmlformats.org/officeDocument/2006/math" xmlns:v="urn:schemas-microsoft-com:vml" xmlns:wp14="http://schemas.microsoft.com/office/word/2010/wordprocessingDrawing" xmlns:wp="http://schemas.openxmlformats.org/drawingml/2006/wordprocessingDrawing" xmlns:w10="urn:schemas-microsoft-com:office:word" xmlns:w="http://schemas.openxmlformats.org/wordprocessingml/2006/main" xmlns:w14="http://schemas.microsoft.com/office/word/2010/wordml" xmlns:w15="http://schemas.microsoft.com/office/word/2012/wordml" xmlns:w16cid="http://schemas.microsoft.com/office/word/2016/wordml/cid" xmlns:w16se="http://schemas.microsoft.com/office/word/2015/wordml/symex" xmlns:wpg="http://schemas.microsoft.com/office/word/2010/wordprocessingGroup" xmlns:wpi="http://schemas.microsoft.com/office/word/2010/wordprocessingInk" xmlns:wne="http://schemas.microsoft.com/office/word/2006/wordml" xmlns:wps="http://schemas.microsoft.com/office/word/2010/wordprocessingShape" mc:Ignorable="w14 w15 w16se w16cid wp14">
   <w:endnote w:type="separator" w:id="-1">
     <w:p>
       <w:r>
@@ -1606,7 +1770,7 @@
 </file>
 
 <file path=word/footnotes.xml><?xml version="1.0" encoding="utf-8"?>
-<w:footnotes xmlns:wpc="http://schemas.microsoft.com/office/word/2010/wordprocessingCanvas" xmlns:mc="http://schemas.openxmlformats.org/markup-compatibility/2006" xmlns:o="urn:schemas-microsoft-com:office:office" xmlns:r="http://schemas.openxmlformats.org/officeDocument/2006/relationships" xmlns:m="http://schemas.openxmlformats.org/officeDocument/2006/math" xmlns:v="urn:schemas-microsoft-com:vml" xmlns:wp14="http://schemas.microsoft.com/office/word/2010/wordprocessingDrawing" xmlns:wp="http://schemas.openxmlformats.org/drawingml/2006/wordprocessingDrawing" xmlns:w10="urn:schemas-microsoft-com:office:word" xmlns:w="http://schemas.openxmlformats.org/wordprocessingml/2006/main" xmlns:w14="http://schemas.microsoft.com/office/word/2010/wordml" xmlns:wpg="http://schemas.microsoft.com/office/word/2010/wordprocessingGroup" xmlns:wpi="http://schemas.microsoft.com/office/word/2010/wordprocessingInk" xmlns:wne="http://schemas.microsoft.com/office/word/2006/wordml" xmlns:wps="http://schemas.microsoft.com/office/word/2010/wordprocessingShape" mc:Ignorable="w14 wp14">
+<w:footnotes xmlns:wpc="http://schemas.microsoft.com/office/word/2010/wordprocessingCanvas" xmlns:cx="http://schemas.microsoft.com/office/drawing/2014/chartex" xmlns:cx1="http://schemas.microsoft.com/office/drawing/2015/9/8/chartex" xmlns:cx2="http://schemas.microsoft.com/office/drawing/2015/10/21/chartex" xmlns:cx3="http://schemas.microsoft.com/office/drawing/2016/5/9/chartex" xmlns:cx4="http://schemas.microsoft.com/office/drawing/2016/5/10/chartex" xmlns:cx5="http://schemas.microsoft.com/office/drawing/2016/5/11/chartex" xmlns:cx6="http://schemas.microsoft.com/office/drawing/2016/5/12/chartex" xmlns:cx7="http://schemas.microsoft.com/office/drawing/2016/5/13/chartex" xmlns:cx8="http://schemas.microsoft.com/office/drawing/2016/5/14/chartex" xmlns:mc="http://schemas.openxmlformats.org/markup-compatibility/2006" xmlns:aink="http://schemas.microsoft.com/office/drawing/2016/ink" xmlns:am3d="http://schemas.microsoft.com/office/drawing/2017/model3d" xmlns:o="urn:schemas-microsoft-com:office:office" xmlns:r="http://schemas.openxmlformats.org/officeDocument/2006/relationships" xmlns:m="http://schemas.openxmlformats.org/officeDocument/2006/math" xmlns:v="urn:schemas-microsoft-com:vml" xmlns:wp14="http://schemas.microsoft.com/office/word/2010/wordprocessingDrawing" xmlns:wp="http://schemas.openxmlformats.org/drawingml/2006/wordprocessingDrawing" xmlns:w10="urn:schemas-microsoft-com:office:word" xmlns:w="http://schemas.openxmlformats.org/wordprocessingml/2006/main" xmlns:w14="http://schemas.microsoft.com/office/word/2010/wordml" xmlns:w15="http://schemas.microsoft.com/office/word/2012/wordml" xmlns:w16cid="http://schemas.microsoft.com/office/word/2016/wordml/cid" xmlns:w16se="http://schemas.microsoft.com/office/word/2015/wordml/symex" xmlns:wpg="http://schemas.microsoft.com/office/word/2010/wordprocessingGroup" xmlns:wpi="http://schemas.microsoft.com/office/word/2010/wordprocessingInk" xmlns:wne="http://schemas.microsoft.com/office/word/2006/wordml" xmlns:wps="http://schemas.microsoft.com/office/word/2010/wordprocessingShape" mc:Ignorable="w14 w15 w16se w16cid wp14">
   <w:footnote w:type="separator" w:id="-1">
     <w:p>
       <w:r>
@@ -1625,7 +1789,7 @@
 </file>
 
 <file path=word/header1.xml><?xml version="1.0" encoding="utf-8"?>
-<w:hdr xmlns:wpc="http://schemas.microsoft.com/office/word/2010/wordprocessingCanvas" xmlns:mc="http://schemas.openxmlformats.org/markup-compatibility/2006" xmlns:o="urn:schemas-microsoft-com:office:office" xmlns:r="http://schemas.openxmlformats.org/officeDocument/2006/relationships" xmlns:m="http://schemas.openxmlformats.org/officeDocument/2006/math" xmlns:v="urn:schemas-microsoft-com:vml" xmlns:wp14="http://schemas.microsoft.com/office/word/2010/wordprocessingDrawing" xmlns:wp="http://schemas.openxmlformats.org/drawingml/2006/wordprocessingDrawing" xmlns:w10="urn:schemas-microsoft-com:office:word" xmlns:w="http://schemas.openxmlformats.org/wordprocessingml/2006/main" xmlns:w14="http://schemas.microsoft.com/office/word/2010/wordml" xmlns:wpg="http://schemas.microsoft.com/office/word/2010/wordprocessingGroup" xmlns:wpi="http://schemas.microsoft.com/office/word/2010/wordprocessingInk" xmlns:wne="http://schemas.microsoft.com/office/word/2006/wordml" xmlns:wps="http://schemas.microsoft.com/office/word/2010/wordprocessingShape" mc:Ignorable="w14 wp14">
+<w:hdr xmlns:wpc="http://schemas.microsoft.com/office/word/2010/wordprocessingCanvas" xmlns:cx="http://schemas.microsoft.com/office/drawing/2014/chartex" xmlns:cx1="http://schemas.microsoft.com/office/drawing/2015/9/8/chartex" xmlns:cx2="http://schemas.microsoft.com/office/drawing/2015/10/21/chartex" xmlns:cx3="http://schemas.microsoft.com/office/drawing/2016/5/9/chartex" xmlns:cx4="http://schemas.microsoft.com/office/drawing/2016/5/10/chartex" xmlns:cx5="http://schemas.microsoft.com/office/drawing/2016/5/11/chartex" xmlns:cx6="http://schemas.microsoft.com/office/drawing/2016/5/12/chartex" xmlns:cx7="http://schemas.microsoft.com/office/drawing/2016/5/13/chartex" xmlns:cx8="http://schemas.microsoft.com/office/drawing/2016/5/14/chartex" xmlns:mc="http://schemas.openxmlformats.org/markup-compatibility/2006" xmlns:aink="http://schemas.microsoft.com/office/drawing/2016/ink" xmlns:am3d="http://schemas.microsoft.com/office/drawing/2017/model3d" xmlns:o="urn:schemas-microsoft-com:office:office" xmlns:r="http://schemas.openxmlformats.org/officeDocument/2006/relationships" xmlns:m="http://schemas.openxmlformats.org/officeDocument/2006/math" xmlns:v="urn:schemas-microsoft-com:vml" xmlns:wp14="http://schemas.microsoft.com/office/word/2010/wordprocessingDrawing" xmlns:wp="http://schemas.openxmlformats.org/drawingml/2006/wordprocessingDrawing" xmlns:w10="urn:schemas-microsoft-com:office:word" xmlns:w="http://schemas.openxmlformats.org/wordprocessingml/2006/main" xmlns:w14="http://schemas.microsoft.com/office/word/2010/wordml" xmlns:w15="http://schemas.microsoft.com/office/word/2012/wordml" xmlns:w16cid="http://schemas.microsoft.com/office/word/2016/wordml/cid" xmlns:w16se="http://schemas.microsoft.com/office/word/2015/wordml/symex" xmlns:wpg="http://schemas.microsoft.com/office/word/2010/wordprocessingGroup" xmlns:wpi="http://schemas.microsoft.com/office/word/2010/wordprocessingInk" xmlns:wne="http://schemas.microsoft.com/office/word/2006/wordml" xmlns:wps="http://schemas.microsoft.com/office/word/2010/wordprocessingShape" mc:Ignorable="w14 w15 w16se w16cid wp14">
   <w:p>
     <w:pPr>
       <w:pStyle w:val="Header"/>
@@ -1700,8 +1864,8 @@
 </file>
 
 <file path=word/numbering.xml><?xml version="1.0" encoding="utf-8"?>
-<w:numbering xmlns:wpc="http://schemas.microsoft.com/office/word/2010/wordprocessingCanvas" xmlns:mc="http://schemas.openxmlformats.org/markup-compatibility/2006" xmlns:o="urn:schemas-microsoft-com:office:office" xmlns:r="http://schemas.openxmlformats.org/officeDocument/2006/relationships" xmlns:m="http://schemas.openxmlformats.org/officeDocument/2006/math" xmlns:v="urn:schemas-microsoft-com:vml" xmlns:wp14="http://schemas.microsoft.com/office/word/2010/wordprocessingDrawing" xmlns:wp="http://schemas.openxmlformats.org/drawingml/2006/wordprocessingDrawing" xmlns:w10="urn:schemas-microsoft-com:office:word" xmlns:w="http://schemas.openxmlformats.org/wordprocessingml/2006/main" xmlns:w14="http://schemas.microsoft.com/office/word/2010/wordml" xmlns:wpg="http://schemas.microsoft.com/office/word/2010/wordprocessingGroup" xmlns:wpi="http://schemas.microsoft.com/office/word/2010/wordprocessingInk" xmlns:wne="http://schemas.microsoft.com/office/word/2006/wordml" xmlns:wps="http://schemas.microsoft.com/office/word/2010/wordprocessingShape" mc:Ignorable="w14 wp14">
-  <w:abstractNum w:abstractNumId="0">
+<w:numbering xmlns:wpc="http://schemas.microsoft.com/office/word/2010/wordprocessingCanvas" xmlns:cx="http://schemas.microsoft.com/office/drawing/2014/chartex" xmlns:cx1="http://schemas.microsoft.com/office/drawing/2015/9/8/chartex" xmlns:cx2="http://schemas.microsoft.com/office/drawing/2015/10/21/chartex" xmlns:cx3="http://schemas.microsoft.com/office/drawing/2016/5/9/chartex" xmlns:cx4="http://schemas.microsoft.com/office/drawing/2016/5/10/chartex" xmlns:cx5="http://schemas.microsoft.com/office/drawing/2016/5/11/chartex" xmlns:cx6="http://schemas.microsoft.com/office/drawing/2016/5/12/chartex" xmlns:cx7="http://schemas.microsoft.com/office/drawing/2016/5/13/chartex" xmlns:cx8="http://schemas.microsoft.com/office/drawing/2016/5/14/chartex" xmlns:mc="http://schemas.openxmlformats.org/markup-compatibility/2006" xmlns:aink="http://schemas.microsoft.com/office/drawing/2016/ink" xmlns:am3d="http://schemas.microsoft.com/office/drawing/2017/model3d" xmlns:o="urn:schemas-microsoft-com:office:office" xmlns:r="http://schemas.openxmlformats.org/officeDocument/2006/relationships" xmlns:m="http://schemas.openxmlformats.org/officeDocument/2006/math" xmlns:v="urn:schemas-microsoft-com:vml" xmlns:wp14="http://schemas.microsoft.com/office/word/2010/wordprocessingDrawing" xmlns:wp="http://schemas.openxmlformats.org/drawingml/2006/wordprocessingDrawing" xmlns:w10="urn:schemas-microsoft-com:office:word" xmlns:w="http://schemas.openxmlformats.org/wordprocessingml/2006/main" xmlns:w14="http://schemas.microsoft.com/office/word/2010/wordml" xmlns:w15="http://schemas.microsoft.com/office/word/2012/wordml" xmlns:w16cid="http://schemas.microsoft.com/office/word/2016/wordml/cid" xmlns:w16se="http://schemas.microsoft.com/office/word/2015/wordml/symex" xmlns:wpg="http://schemas.microsoft.com/office/word/2010/wordprocessingGroup" xmlns:wpi="http://schemas.microsoft.com/office/word/2010/wordprocessingInk" xmlns:wne="http://schemas.microsoft.com/office/word/2006/wordml" xmlns:wps="http://schemas.microsoft.com/office/word/2010/wordprocessingShape" mc:Ignorable="w14 w15 w16se w16cid wp14">
+  <w:abstractNum w:abstractNumId="0" w15:restartNumberingAfterBreak="0">
     <w:nsid w:val="00001649"/>
     <w:multiLevelType w:val="hybridMultilevel"/>
     <w:tmpl w:val="3C2CE158"/>
@@ -1754,7 +1918,7 @@
       <w:lvlJc w:val="left"/>
     </w:lvl>
   </w:abstractNum>
-  <w:abstractNum w:abstractNumId="1">
+  <w:abstractNum w:abstractNumId="1" w15:restartNumberingAfterBreak="0">
     <w:nsid w:val="000041BB"/>
     <w:multiLevelType w:val="hybridMultilevel"/>
     <w:tmpl w:val="431267CC"/>
@@ -1806,7 +1970,7 @@
       <w:lvlJc w:val="left"/>
     </w:lvl>
   </w:abstractNum>
-  <w:abstractNum w:abstractNumId="2">
+  <w:abstractNum w:abstractNumId="2" w15:restartNumberingAfterBreak="0">
     <w:nsid w:val="00005AF1"/>
     <w:multiLevelType w:val="hybridMultilevel"/>
     <w:tmpl w:val="40708900"/>
@@ -1858,7 +2022,7 @@
       <w:lvlJc w:val="left"/>
     </w:lvl>
   </w:abstractNum>
-  <w:abstractNum w:abstractNumId="3">
+  <w:abstractNum w:abstractNumId="3" w15:restartNumberingAfterBreak="0">
     <w:nsid w:val="00006DF1"/>
     <w:multiLevelType w:val="hybridMultilevel"/>
     <w:tmpl w:val="D2186148"/>
@@ -1926,7 +2090,7 @@
 </file>
 
 <file path=word/styles.xml><?xml version="1.0" encoding="utf-8"?>
-<w:styles xmlns:mc="http://schemas.openxmlformats.org/markup-compatibility/2006" xmlns:r="http://schemas.openxmlformats.org/officeDocument/2006/relationships" xmlns:w="http://schemas.openxmlformats.org/wordprocessingml/2006/main" xmlns:w14="http://schemas.microsoft.com/office/word/2010/wordml" mc:Ignorable="w14">
+<w:styles xmlns:mc="http://schemas.openxmlformats.org/markup-compatibility/2006" xmlns:r="http://schemas.openxmlformats.org/officeDocument/2006/relationships" xmlns:w="http://schemas.openxmlformats.org/wordprocessingml/2006/main" xmlns:w14="http://schemas.microsoft.com/office/word/2010/wordml" xmlns:w15="http://schemas.microsoft.com/office/word/2012/wordml" xmlns:w16cid="http://schemas.microsoft.com/office/word/2016/wordml/cid" xmlns:w16se="http://schemas.microsoft.com/office/word/2015/wordml/symex" mc:Ignorable="w14 w15 w16se w16cid">
   <w:docDefaults>
     <w:rPrDefault>
       <w:rPr>
@@ -1938,147 +2102,383 @@
     </w:rPrDefault>
     <w:pPrDefault/>
   </w:docDefaults>
-  <w:latentStyles w:defLockedState="0" w:defUIPriority="99" w:defSemiHidden="1" w:defUnhideWhenUsed="1" w:defQFormat="0" w:count="267">
-    <w:lsdException w:name="Normal" w:semiHidden="0" w:uiPriority="0" w:unhideWhenUsed="0" w:qFormat="1"/>
-    <w:lsdException w:name="heading 1" w:semiHidden="0" w:uiPriority="9" w:unhideWhenUsed="0" w:qFormat="1"/>
-    <w:lsdException w:name="heading 2" w:uiPriority="9" w:qFormat="1"/>
-    <w:lsdException w:name="heading 3" w:uiPriority="9" w:qFormat="1"/>
-    <w:lsdException w:name="heading 4" w:uiPriority="9" w:qFormat="1"/>
-    <w:lsdException w:name="heading 5" w:uiPriority="9" w:qFormat="1"/>
-    <w:lsdException w:name="heading 6" w:uiPriority="9" w:qFormat="1"/>
-    <w:lsdException w:name="heading 7" w:uiPriority="9" w:qFormat="1"/>
-    <w:lsdException w:name="heading 8" w:uiPriority="9" w:qFormat="1"/>
-    <w:lsdException w:name="heading 9" w:uiPriority="9" w:qFormat="1"/>
-    <w:lsdException w:name="toc 1" w:uiPriority="39"/>
-    <w:lsdException w:name="toc 2" w:uiPriority="39"/>
-    <w:lsdException w:name="toc 3" w:uiPriority="39"/>
-    <w:lsdException w:name="toc 4" w:uiPriority="39"/>
-    <w:lsdException w:name="toc 5" w:uiPriority="39"/>
-    <w:lsdException w:name="toc 6" w:uiPriority="39"/>
-    <w:lsdException w:name="toc 7" w:uiPriority="39"/>
-    <w:lsdException w:name="toc 8" w:uiPriority="39"/>
-    <w:lsdException w:name="toc 9" w:uiPriority="39"/>
-    <w:lsdException w:name="caption" w:uiPriority="35" w:qFormat="1"/>
-    <w:lsdException w:name="Title" w:semiHidden="0" w:uiPriority="10" w:unhideWhenUsed="0" w:qFormat="1"/>
-    <w:lsdException w:name="Default Paragraph Font" w:uiPriority="1"/>
-    <w:lsdException w:name="Subtitle" w:semiHidden="0" w:uiPriority="11" w:unhideWhenUsed="0" w:qFormat="1"/>
-    <w:lsdException w:name="Strong" w:semiHidden="0" w:uiPriority="22" w:unhideWhenUsed="0" w:qFormat="1"/>
-    <w:lsdException w:name="Emphasis" w:semiHidden="0" w:uiPriority="20" w:unhideWhenUsed="0" w:qFormat="1"/>
-    <w:lsdException w:name="Normal Table" w:semiHidden="0" w:unhideWhenUsed="0"/>
-    <w:lsdException w:name="Table Web 3" w:semiHidden="0" w:unhideWhenUsed="0"/>
-    <w:lsdException w:name="Table Grid" w:semiHidden="0" w:uiPriority="59" w:unhideWhenUsed="0"/>
-    <w:lsdException w:name="Table Theme" w:semiHidden="0" w:unhideWhenUsed="0"/>
-    <w:lsdException w:name="Placeholder Text" w:unhideWhenUsed="0"/>
-    <w:lsdException w:name="No Spacing" w:semiHidden="0" w:uiPriority="1" w:unhideWhenUsed="0" w:qFormat="1"/>
-    <w:lsdException w:name="Light Shading" w:semiHidden="0" w:uiPriority="60" w:unhideWhenUsed="0"/>
-    <w:lsdException w:name="Light List" w:semiHidden="0" w:uiPriority="61" w:unhideWhenUsed="0"/>
-    <w:lsdException w:name="Light Grid" w:semiHidden="0" w:uiPriority="62" w:unhideWhenUsed="0"/>
-    <w:lsdException w:name="Medium Shading 1" w:semiHidden="0" w:uiPriority="63" w:unhideWhenUsed="0"/>
-    <w:lsdException w:name="Medium Shading 2" w:semiHidden="0" w:uiPriority="64" w:unhideWhenUsed="0"/>
-    <w:lsdException w:name="Medium List 1" w:semiHidden="0" w:uiPriority="65" w:unhideWhenUsed="0"/>
-    <w:lsdException w:name="Medium List 2" w:semiHidden="0" w:uiPriority="66" w:unhideWhenUsed="0"/>
-    <w:lsdException w:name="Medium Grid 1" w:semiHidden="0" w:uiPriority="67" w:unhideWhenUsed="0"/>
-    <w:lsdException w:name="Medium Grid 2" w:semiHidden="0" w:uiPriority="68" w:unhideWhenUsed="0"/>
-    <w:lsdException w:name="Medium Grid 3" w:semiHidden="0" w:uiPriority="69" w:unhideWhenUsed="0"/>
-    <w:lsdException w:name="Dark List" w:semiHidden="0" w:uiPriority="70" w:unhideWhenUsed="0"/>
-    <w:lsdException w:name="Colorful Shading" w:semiHidden="0" w:uiPriority="71" w:unhideWhenUsed="0"/>
-    <w:lsdException w:name="Colorful List" w:semiHidden="0" w:uiPriority="72" w:unhideWhenUsed="0"/>
-    <w:lsdException w:name="Colorful Grid" w:semiHidden="0" w:uiPriority="73" w:unhideWhenUsed="0"/>
-    <w:lsdException w:name="Light Shading Accent 1" w:semiHidden="0" w:uiPriority="60" w:unhideWhenUsed="0"/>
-    <w:lsdException w:name="Light List Accent 1" w:semiHidden="0" w:uiPriority="61" w:unhideWhenUsed="0"/>
-    <w:lsdException w:name="Light Grid Accent 1" w:semiHidden="0" w:uiPriority="62" w:unhideWhenUsed="0"/>
-    <w:lsdException w:name="Medium Shading 1 Accent 1" w:semiHidden="0" w:uiPriority="63" w:unhideWhenUsed="0"/>
-    <w:lsdException w:name="Medium Shading 2 Accent 1" w:semiHidden="0" w:uiPriority="64" w:unhideWhenUsed="0"/>
-    <w:lsdException w:name="Medium List 1 Accent 1" w:semiHidden="0" w:uiPriority="65" w:unhideWhenUsed="0"/>
-    <w:lsdException w:name="Revision" w:unhideWhenUsed="0"/>
-    <w:lsdException w:name="List Paragraph" w:semiHidden="0" w:uiPriority="34" w:unhideWhenUsed="0" w:qFormat="1"/>
-    <w:lsdException w:name="Quote" w:semiHidden="0" w:uiPriority="29" w:unhideWhenUsed="0" w:qFormat="1"/>
-    <w:lsdException w:name="Intense Quote" w:semiHidden="0" w:uiPriority="30" w:unhideWhenUsed="0" w:qFormat="1"/>
-    <w:lsdException w:name="Medium List 2 Accent 1" w:semiHidden="0" w:uiPriority="66" w:unhideWhenUsed="0"/>
-    <w:lsdException w:name="Medium Grid 1 Accent 1" w:semiHidden="0" w:uiPriority="67" w:unhideWhenUsed="0"/>
-    <w:lsdException w:name="Medium Grid 2 Accent 1" w:semiHidden="0" w:uiPriority="68" w:unhideWhenUsed="0"/>
-    <w:lsdException w:name="Medium Grid 3 Accent 1" w:semiHidden="0" w:uiPriority="69" w:unhideWhenUsed="0"/>
-    <w:lsdException w:name="Dark List Accent 1" w:semiHidden="0" w:uiPriority="70" w:unhideWhenUsed="0"/>
-    <w:lsdException w:name="Colorful Shading Accent 1" w:semiHidden="0" w:uiPriority="71" w:unhideWhenUsed="0"/>
-    <w:lsdException w:name="Colorful List Accent 1" w:semiHidden="0" w:uiPriority="72" w:unhideWhenUsed="0"/>
-    <w:lsdException w:name="Colorful Grid Accent 1" w:semiHidden="0" w:uiPriority="73" w:unhideWhenUsed="0"/>
-    <w:lsdException w:name="Light Shading Accent 2" w:semiHidden="0" w:uiPriority="60" w:unhideWhenUsed="0"/>
-    <w:lsdException w:name="Light List Accent 2" w:semiHidden="0" w:uiPriority="61" w:unhideWhenUsed="0"/>
-    <w:lsdException w:name="Light Grid Accent 2" w:semiHidden="0" w:uiPriority="62" w:unhideWhenUsed="0"/>
-    <w:lsdException w:name="Medium Shading 1 Accent 2" w:semiHidden="0" w:uiPriority="63" w:unhideWhenUsed="0"/>
-    <w:lsdException w:name="Medium Shading 2 Accent 2" w:semiHidden="0" w:uiPriority="64" w:unhideWhenUsed="0"/>
-    <w:lsdException w:name="Medium List 1 Accent 2" w:semiHidden="0" w:uiPriority="65" w:unhideWhenUsed="0"/>
-    <w:lsdException w:name="Medium List 2 Accent 2" w:semiHidden="0" w:uiPriority="66" w:unhideWhenUsed="0"/>
-    <w:lsdException w:name="Medium Grid 1 Accent 2" w:semiHidden="0" w:uiPriority="67" w:unhideWhenUsed="0"/>
-    <w:lsdException w:name="Medium Grid 2 Accent 2" w:semiHidden="0" w:uiPriority="68" w:unhideWhenUsed="0"/>
-    <w:lsdException w:name="Medium Grid 3 Accent 2" w:semiHidden="0" w:uiPriority="69" w:unhideWhenUsed="0"/>
-    <w:lsdException w:name="Dark List Accent 2" w:semiHidden="0" w:uiPriority="70" w:unhideWhenUsed="0"/>
-    <w:lsdException w:name="Colorful Shading Accent 2" w:semiHidden="0" w:uiPriority="71" w:unhideWhenUsed="0"/>
-    <w:lsdException w:name="Colorful List Accent 2" w:semiHidden="0" w:uiPriority="72" w:unhideWhenUsed="0"/>
-    <w:lsdException w:name="Colorful Grid Accent 2" w:semiHidden="0" w:uiPriority="73" w:unhideWhenUsed="0"/>
-    <w:lsdException w:name="Light Shading Accent 3" w:semiHidden="0" w:uiPriority="60" w:unhideWhenUsed="0"/>
-    <w:lsdException w:name="Light List Accent 3" w:semiHidden="0" w:uiPriority="61" w:unhideWhenUsed="0"/>
-    <w:lsdException w:name="Light Grid Accent 3" w:semiHidden="0" w:uiPriority="62" w:unhideWhenUsed="0"/>
-    <w:lsdException w:name="Medium Shading 1 Accent 3" w:semiHidden="0" w:uiPriority="63" w:unhideWhenUsed="0"/>
-    <w:lsdException w:name="Medium Shading 2 Accent 3" w:semiHidden="0" w:uiPriority="64" w:unhideWhenUsed="0"/>
-    <w:lsdException w:name="Medium List 1 Accent 3" w:semiHidden="0" w:uiPriority="65" w:unhideWhenUsed="0"/>
-    <w:lsdException w:name="Medium List 2 Accent 3" w:semiHidden="0" w:uiPriority="66" w:unhideWhenUsed="0"/>
-    <w:lsdException w:name="Medium Grid 1 Accent 3" w:semiHidden="0" w:uiPriority="67" w:unhideWhenUsed="0"/>
-    <w:lsdException w:name="Medium Grid 2 Accent 3" w:semiHidden="0" w:uiPriority="68" w:unhideWhenUsed="0"/>
-    <w:lsdException w:name="Medium Grid 3 Accent 3" w:semiHidden="0" w:uiPriority="69" w:unhideWhenUsed="0"/>
-    <w:lsdException w:name="Dark List Accent 3" w:semiHidden="0" w:uiPriority="70" w:unhideWhenUsed="0"/>
-    <w:lsdException w:name="Colorful Shading Accent 3" w:semiHidden="0" w:uiPriority="71" w:unhideWhenUsed="0"/>
-    <w:lsdException w:name="Colorful List Accent 3" w:semiHidden="0" w:uiPriority="72" w:unhideWhenUsed="0"/>
-    <w:lsdException w:name="Colorful Grid Accent 3" w:semiHidden="0" w:uiPriority="73" w:unhideWhenUsed="0"/>
-    <w:lsdException w:name="Light Shading Accent 4" w:semiHidden="0" w:uiPriority="60" w:unhideWhenUsed="0"/>
-    <w:lsdException w:name="Light List Accent 4" w:semiHidden="0" w:uiPriority="61" w:unhideWhenUsed="0"/>
-    <w:lsdException w:name="Light Grid Accent 4" w:semiHidden="0" w:uiPriority="62" w:unhideWhenUsed="0"/>
-    <w:lsdException w:name="Medium Shading 1 Accent 4" w:semiHidden="0" w:uiPriority="63" w:unhideWhenUsed="0"/>
-    <w:lsdException w:name="Medium Shading 2 Accent 4" w:semiHidden="0" w:uiPriority="64" w:unhideWhenUsed="0"/>
-    <w:lsdException w:name="Medium List 1 Accent 4" w:semiHidden="0" w:uiPriority="65" w:unhideWhenUsed="0"/>
-    <w:lsdException w:name="Medium List 2 Accent 4" w:semiHidden="0" w:uiPriority="66" w:unhideWhenUsed="0"/>
-    <w:lsdException w:name="Medium Grid 1 Accent 4" w:semiHidden="0" w:uiPriority="67" w:unhideWhenUsed="0"/>
-    <w:lsdException w:name="Medium Grid 2 Accent 4" w:semiHidden="0" w:uiPriority="68" w:unhideWhenUsed="0"/>
-    <w:lsdException w:name="Medium Grid 3 Accent 4" w:semiHidden="0" w:uiPriority="69" w:unhideWhenUsed="0"/>
-    <w:lsdException w:name="Dark List Accent 4" w:semiHidden="0" w:uiPriority="70" w:unhideWhenUsed="0"/>
-    <w:lsdException w:name="Colorful Shading Accent 4" w:semiHidden="0" w:uiPriority="71" w:unhideWhenUsed="0"/>
-    <w:lsdException w:name="Colorful List Accent 4" w:semiHidden="0" w:uiPriority="72" w:unhideWhenUsed="0"/>
-    <w:lsdException w:name="Colorful Grid Accent 4" w:semiHidden="0" w:uiPriority="73" w:unhideWhenUsed="0"/>
-    <w:lsdException w:name="Light Shading Accent 5" w:semiHidden="0" w:uiPriority="60" w:unhideWhenUsed="0"/>
-    <w:lsdException w:name="Light List Accent 5" w:semiHidden="0" w:uiPriority="61" w:unhideWhenUsed="0"/>
-    <w:lsdException w:name="Light Grid Accent 5" w:semiHidden="0" w:uiPriority="62" w:unhideWhenUsed="0"/>
-    <w:lsdException w:name="Medium Shading 1 Accent 5" w:semiHidden="0" w:uiPriority="63" w:unhideWhenUsed="0"/>
-    <w:lsdException w:name="Medium Shading 2 Accent 5" w:semiHidden="0" w:uiPriority="64" w:unhideWhenUsed="0"/>
-    <w:lsdException w:name="Medium List 1 Accent 5" w:semiHidden="0" w:uiPriority="65" w:unhideWhenUsed="0"/>
-    <w:lsdException w:name="Medium List 2 Accent 5" w:semiHidden="0" w:uiPriority="66" w:unhideWhenUsed="0"/>
-    <w:lsdException w:name="Medium Grid 1 Accent 5" w:semiHidden="0" w:uiPriority="67" w:unhideWhenUsed="0"/>
-    <w:lsdException w:name="Medium Grid 2 Accent 5" w:semiHidden="0" w:uiPriority="68" w:unhideWhenUsed="0"/>
-    <w:lsdException w:name="Medium Grid 3 Accent 5" w:semiHidden="0" w:uiPriority="69" w:unhideWhenUsed="0"/>
-    <w:lsdException w:name="Dark List Accent 5" w:semiHidden="0" w:uiPriority="70" w:unhideWhenUsed="0"/>
-    <w:lsdException w:name="Colorful Shading Accent 5" w:semiHidden="0" w:uiPriority="71" w:unhideWhenUsed="0"/>
-    <w:lsdException w:name="Colorful List Accent 5" w:semiHidden="0" w:uiPriority="72" w:unhideWhenUsed="0"/>
-    <w:lsdException w:name="Colorful Grid Accent 5" w:semiHidden="0" w:uiPriority="73" w:unhideWhenUsed="0"/>
-    <w:lsdException w:name="Light Shading Accent 6" w:semiHidden="0" w:uiPriority="60" w:unhideWhenUsed="0"/>
-    <w:lsdException w:name="Light List Accent 6" w:semiHidden="0" w:uiPriority="61" w:unhideWhenUsed="0"/>
-    <w:lsdException w:name="Light Grid Accent 6" w:semiHidden="0" w:uiPriority="62" w:unhideWhenUsed="0"/>
-    <w:lsdException w:name="Medium Shading 1 Accent 6" w:semiHidden="0" w:uiPriority="63" w:unhideWhenUsed="0"/>
-    <w:lsdException w:name="Medium Shading 2 Accent 6" w:semiHidden="0" w:uiPriority="64" w:unhideWhenUsed="0"/>
-    <w:lsdException w:name="Medium List 1 Accent 6" w:semiHidden="0" w:uiPriority="65" w:unhideWhenUsed="0"/>
-    <w:lsdException w:name="Medium List 2 Accent 6" w:semiHidden="0" w:uiPriority="66" w:unhideWhenUsed="0"/>
-    <w:lsdException w:name="Medium Grid 1 Accent 6" w:semiHidden="0" w:uiPriority="67" w:unhideWhenUsed="0"/>
-    <w:lsdException w:name="Medium Grid 2 Accent 6" w:semiHidden="0" w:uiPriority="68" w:unhideWhenUsed="0"/>
-    <w:lsdException w:name="Medium Grid 3 Accent 6" w:semiHidden="0" w:uiPriority="69" w:unhideWhenUsed="0"/>
-    <w:lsdException w:name="Dark List Accent 6" w:semiHidden="0" w:uiPriority="70" w:unhideWhenUsed="0"/>
-    <w:lsdException w:name="Colorful Shading Accent 6" w:semiHidden="0" w:uiPriority="71" w:unhideWhenUsed="0"/>
-    <w:lsdException w:name="Colorful List Accent 6" w:semiHidden="0" w:uiPriority="72" w:unhideWhenUsed="0"/>
-    <w:lsdException w:name="Colorful Grid Accent 6" w:semiHidden="0" w:uiPriority="73" w:unhideWhenUsed="0"/>
-    <w:lsdException w:name="Subtle Emphasis" w:semiHidden="0" w:uiPriority="19" w:unhideWhenUsed="0" w:qFormat="1"/>
-    <w:lsdException w:name="Intense Emphasis" w:semiHidden="0" w:uiPriority="21" w:unhideWhenUsed="0" w:qFormat="1"/>
-    <w:lsdException w:name="Subtle Reference" w:semiHidden="0" w:uiPriority="31" w:unhideWhenUsed="0" w:qFormat="1"/>
-    <w:lsdException w:name="Intense Reference" w:semiHidden="0" w:uiPriority="32" w:unhideWhenUsed="0" w:qFormat="1"/>
-    <w:lsdException w:name="Book Title" w:semiHidden="0" w:uiPriority="33" w:unhideWhenUsed="0" w:qFormat="1"/>
-    <w:lsdException w:name="Bibliography" w:uiPriority="37"/>
-    <w:lsdException w:name="TOC Heading" w:uiPriority="39" w:qFormat="1"/>
+  <w:latentStyles w:defLockedState="0" w:defUIPriority="99" w:defSemiHidden="0" w:defUnhideWhenUsed="0" w:defQFormat="0" w:count="376">
+    <w:lsdException w:name="Normal" w:uiPriority="0" w:qFormat="1"/>
+    <w:lsdException w:name="heading 1" w:uiPriority="9" w:qFormat="1"/>
+    <w:lsdException w:name="heading 2" w:semiHidden="1" w:uiPriority="9" w:unhideWhenUsed="1" w:qFormat="1"/>
+    <w:lsdException w:name="heading 3" w:semiHidden="1" w:uiPriority="9" w:unhideWhenUsed="1" w:qFormat="1"/>
+    <w:lsdException w:name="heading 4" w:semiHidden="1" w:uiPriority="9" w:unhideWhenUsed="1" w:qFormat="1"/>
+    <w:lsdException w:name="heading 5" w:semiHidden="1" w:uiPriority="9" w:unhideWhenUsed="1" w:qFormat="1"/>
+    <w:lsdException w:name="heading 6" w:semiHidden="1" w:uiPriority="9" w:unhideWhenUsed="1" w:qFormat="1"/>
+    <w:lsdException w:name="heading 7" w:semiHidden="1" w:uiPriority="9" w:unhideWhenUsed="1" w:qFormat="1"/>
+    <w:lsdException w:name="heading 8" w:semiHidden="1" w:uiPriority="9" w:unhideWhenUsed="1" w:qFormat="1"/>
+    <w:lsdException w:name="heading 9" w:semiHidden="1" w:uiPriority="9" w:unhideWhenUsed="1" w:qFormat="1"/>
+    <w:lsdException w:name="index 1" w:semiHidden="1" w:unhideWhenUsed="1"/>
+    <w:lsdException w:name="index 2" w:semiHidden="1" w:unhideWhenUsed="1"/>
+    <w:lsdException w:name="index 3" w:semiHidden="1" w:unhideWhenUsed="1"/>
+    <w:lsdException w:name="index 4" w:semiHidden="1" w:unhideWhenUsed="1"/>
+    <w:lsdException w:name="index 5" w:semiHidden="1" w:unhideWhenUsed="1"/>
+    <w:lsdException w:name="index 6" w:semiHidden="1" w:unhideWhenUsed="1"/>
+    <w:lsdException w:name="index 7" w:semiHidden="1" w:unhideWhenUsed="1"/>
+    <w:lsdException w:name="index 8" w:semiHidden="1" w:unhideWhenUsed="1"/>
+    <w:lsdException w:name="index 9" w:semiHidden="1" w:unhideWhenUsed="1"/>
+    <w:lsdException w:name="toc 1" w:semiHidden="1" w:uiPriority="39" w:unhideWhenUsed="1"/>
+    <w:lsdException w:name="toc 2" w:semiHidden="1" w:uiPriority="39" w:unhideWhenUsed="1"/>
+    <w:lsdException w:name="toc 3" w:semiHidden="1" w:uiPriority="39" w:unhideWhenUsed="1"/>
+    <w:lsdException w:name="toc 4" w:semiHidden="1" w:uiPriority="39" w:unhideWhenUsed="1"/>
+    <w:lsdException w:name="toc 5" w:semiHidden="1" w:uiPriority="39" w:unhideWhenUsed="1"/>
+    <w:lsdException w:name="toc 6" w:semiHidden="1" w:uiPriority="39" w:unhideWhenUsed="1"/>
+    <w:lsdException w:name="toc 7" w:semiHidden="1" w:uiPriority="39" w:unhideWhenUsed="1"/>
+    <w:lsdException w:name="toc 8" w:semiHidden="1" w:uiPriority="39" w:unhideWhenUsed="1"/>
+    <w:lsdException w:name="toc 9" w:semiHidden="1" w:uiPriority="39" w:unhideWhenUsed="1"/>
+    <w:lsdException w:name="Normal Indent" w:semiHidden="1" w:unhideWhenUsed="1"/>
+    <w:lsdException w:name="footnote text" w:semiHidden="1" w:unhideWhenUsed="1"/>
+    <w:lsdException w:name="annotation text" w:semiHidden="1" w:unhideWhenUsed="1"/>
+    <w:lsdException w:name="header" w:semiHidden="1" w:unhideWhenUsed="1"/>
+    <w:lsdException w:name="footer" w:semiHidden="1" w:unhideWhenUsed="1"/>
+    <w:lsdException w:name="index heading" w:semiHidden="1" w:unhideWhenUsed="1"/>
+    <w:lsdException w:name="caption" w:semiHidden="1" w:uiPriority="35" w:unhideWhenUsed="1" w:qFormat="1"/>
+    <w:lsdException w:name="table of figures" w:semiHidden="1" w:unhideWhenUsed="1"/>
+    <w:lsdException w:name="envelope address" w:semiHidden="1" w:unhideWhenUsed="1"/>
+    <w:lsdException w:name="envelope return" w:semiHidden="1" w:unhideWhenUsed="1"/>
+    <w:lsdException w:name="footnote reference" w:semiHidden="1" w:unhideWhenUsed="1"/>
+    <w:lsdException w:name="annotation reference" w:semiHidden="1" w:unhideWhenUsed="1"/>
+    <w:lsdException w:name="line number" w:semiHidden="1" w:unhideWhenUsed="1"/>
+    <w:lsdException w:name="page number" w:semiHidden="1" w:unhideWhenUsed="1"/>
+    <w:lsdException w:name="endnote reference" w:semiHidden="1" w:unhideWhenUsed="1"/>
+    <w:lsdException w:name="endnote text" w:semiHidden="1" w:unhideWhenUsed="1"/>
+    <w:lsdException w:name="table of authorities" w:semiHidden="1" w:unhideWhenUsed="1"/>
+    <w:lsdException w:name="macro" w:semiHidden="1" w:unhideWhenUsed="1"/>
+    <w:lsdException w:name="toa heading" w:semiHidden="1" w:unhideWhenUsed="1"/>
+    <w:lsdException w:name="List" w:semiHidden="1" w:unhideWhenUsed="1"/>
+    <w:lsdException w:name="List Bullet" w:semiHidden="1" w:unhideWhenUsed="1"/>
+    <w:lsdException w:name="List Number" w:semiHidden="1" w:unhideWhenUsed="1"/>
+    <w:lsdException w:name="List 2" w:semiHidden="1" w:unhideWhenUsed="1"/>
+    <w:lsdException w:name="List 3" w:semiHidden="1" w:unhideWhenUsed="1"/>
+    <w:lsdException w:name="List 4" w:semiHidden="1" w:unhideWhenUsed="1"/>
+    <w:lsdException w:name="List 5" w:semiHidden="1" w:unhideWhenUsed="1"/>
+    <w:lsdException w:name="List Bullet 2" w:semiHidden="1" w:unhideWhenUsed="1"/>
+    <w:lsdException w:name="List Bullet 3" w:semiHidden="1" w:unhideWhenUsed="1"/>
+    <w:lsdException w:name="List Bullet 4" w:semiHidden="1" w:unhideWhenUsed="1"/>
+    <w:lsdException w:name="List Bullet 5" w:semiHidden="1" w:unhideWhenUsed="1"/>
+    <w:lsdException w:name="List Number 2" w:semiHidden="1" w:unhideWhenUsed="1"/>
+    <w:lsdException w:name="List Number 3" w:semiHidden="1" w:unhideWhenUsed="1"/>
+    <w:lsdException w:name="List Number 4" w:semiHidden="1" w:unhideWhenUsed="1"/>
+    <w:lsdException w:name="List Number 5" w:semiHidden="1" w:unhideWhenUsed="1"/>
+    <w:lsdException w:name="Title" w:uiPriority="10" w:qFormat="1"/>
+    <w:lsdException w:name="Closing" w:semiHidden="1" w:unhideWhenUsed="1"/>
+    <w:lsdException w:name="Signature" w:semiHidden="1" w:unhideWhenUsed="1"/>
+    <w:lsdException w:name="Default Paragraph Font" w:semiHidden="1" w:uiPriority="1" w:unhideWhenUsed="1"/>
+    <w:lsdException w:name="Body Text" w:semiHidden="1" w:unhideWhenUsed="1"/>
+    <w:lsdException w:name="Body Text Indent" w:semiHidden="1" w:unhideWhenUsed="1"/>
+    <w:lsdException w:name="List Continue" w:semiHidden="1" w:unhideWhenUsed="1"/>
+    <w:lsdException w:name="List Continue 2" w:semiHidden="1" w:unhideWhenUsed="1"/>
+    <w:lsdException w:name="List Continue 3" w:semiHidden="1" w:unhideWhenUsed="1"/>
+    <w:lsdException w:name="List Continue 4" w:semiHidden="1" w:unhideWhenUsed="1"/>
+    <w:lsdException w:name="List Continue 5" w:semiHidden="1" w:unhideWhenUsed="1"/>
+    <w:lsdException w:name="Message Header" w:semiHidden="1" w:unhideWhenUsed="1"/>
+    <w:lsdException w:name="Subtitle" w:uiPriority="11" w:qFormat="1"/>
+    <w:lsdException w:name="Salutation" w:semiHidden="1" w:unhideWhenUsed="1"/>
+    <w:lsdException w:name="Date" w:semiHidden="1" w:unhideWhenUsed="1"/>
+    <w:lsdException w:name="Body Text First Indent" w:semiHidden="1" w:unhideWhenUsed="1"/>
+    <w:lsdException w:name="Body Text First Indent 2" w:semiHidden="1" w:unhideWhenUsed="1"/>
+    <w:lsdException w:name="Note Heading" w:semiHidden="1" w:unhideWhenUsed="1"/>
+    <w:lsdException w:name="Body Text 2" w:semiHidden="1" w:unhideWhenUsed="1"/>
+    <w:lsdException w:name="Body Text 3" w:semiHidden="1" w:unhideWhenUsed="1"/>
+    <w:lsdException w:name="Body Text Indent 2" w:semiHidden="1" w:unhideWhenUsed="1"/>
+    <w:lsdException w:name="Body Text Indent 3" w:semiHidden="1" w:unhideWhenUsed="1"/>
+    <w:lsdException w:name="Block Text" w:semiHidden="1" w:unhideWhenUsed="1"/>
+    <w:lsdException w:name="Hyperlink" w:semiHidden="1" w:unhideWhenUsed="1"/>
+    <w:lsdException w:name="FollowedHyperlink" w:semiHidden="1" w:unhideWhenUsed="1"/>
+    <w:lsdException w:name="Strong" w:uiPriority="22" w:qFormat="1"/>
+    <w:lsdException w:name="Emphasis" w:uiPriority="20" w:qFormat="1"/>
+    <w:lsdException w:name="Document Map" w:semiHidden="1" w:unhideWhenUsed="1"/>
+    <w:lsdException w:name="Plain Text" w:semiHidden="1" w:unhideWhenUsed="1"/>
+    <w:lsdException w:name="E-mail Signature" w:semiHidden="1" w:unhideWhenUsed="1"/>
+    <w:lsdException w:name="HTML Top of Form" w:semiHidden="1" w:unhideWhenUsed="1"/>
+    <w:lsdException w:name="HTML Bottom of Form" w:semiHidden="1" w:unhideWhenUsed="1"/>
+    <w:lsdException w:name="Normal (Web)" w:semiHidden="1" w:unhideWhenUsed="1"/>
+    <w:lsdException w:name="HTML Acronym" w:semiHidden="1" w:unhideWhenUsed="1"/>
+    <w:lsdException w:name="HTML Address" w:semiHidden="1" w:unhideWhenUsed="1"/>
+    <w:lsdException w:name="HTML Cite" w:semiHidden="1" w:unhideWhenUsed="1"/>
+    <w:lsdException w:name="HTML Code" w:semiHidden="1" w:unhideWhenUsed="1"/>
+    <w:lsdException w:name="HTML Definition" w:semiHidden="1" w:unhideWhenUsed="1"/>
+    <w:lsdException w:name="HTML Keyboard" w:semiHidden="1" w:unhideWhenUsed="1"/>
+    <w:lsdException w:name="HTML Preformatted" w:semiHidden="1" w:unhideWhenUsed="1"/>
+    <w:lsdException w:name="HTML Sample" w:semiHidden="1" w:unhideWhenUsed="1"/>
+    <w:lsdException w:name="HTML Typewriter" w:semiHidden="1" w:unhideWhenUsed="1"/>
+    <w:lsdException w:name="HTML Variable" w:semiHidden="1" w:unhideWhenUsed="1"/>
+    <w:lsdException w:name="Normal Table" w:semiHidden="1" w:unhideWhenUsed="1"/>
+    <w:lsdException w:name="annotation subject" w:semiHidden="1" w:unhideWhenUsed="1"/>
+    <w:lsdException w:name="No List" w:semiHidden="1" w:unhideWhenUsed="1"/>
+    <w:lsdException w:name="Outline List 1" w:semiHidden="1" w:unhideWhenUsed="1"/>
+    <w:lsdException w:name="Outline List 2" w:semiHidden="1" w:unhideWhenUsed="1"/>
+    <w:lsdException w:name="Outline List 3" w:semiHidden="1" w:unhideWhenUsed="1"/>
+    <w:lsdException w:name="Table Simple 1" w:semiHidden="1" w:unhideWhenUsed="1"/>
+    <w:lsdException w:name="Table Simple 2" w:semiHidden="1" w:unhideWhenUsed="1"/>
+    <w:lsdException w:name="Table Simple 3" w:semiHidden="1" w:unhideWhenUsed="1"/>
+    <w:lsdException w:name="Table Classic 1" w:semiHidden="1" w:unhideWhenUsed="1"/>
+    <w:lsdException w:name="Table Classic 2" w:semiHidden="1" w:unhideWhenUsed="1"/>
+    <w:lsdException w:name="Table Classic 3" w:semiHidden="1" w:unhideWhenUsed="1"/>
+    <w:lsdException w:name="Table Classic 4" w:semiHidden="1" w:unhideWhenUsed="1"/>
+    <w:lsdException w:name="Table Colorful 1" w:semiHidden="1" w:unhideWhenUsed="1"/>
+    <w:lsdException w:name="Table Colorful 2" w:semiHidden="1" w:unhideWhenUsed="1"/>
+    <w:lsdException w:name="Table Colorful 3" w:semiHidden="1" w:unhideWhenUsed="1"/>
+    <w:lsdException w:name="Table Columns 1" w:semiHidden="1" w:unhideWhenUsed="1"/>
+    <w:lsdException w:name="Table Columns 2" w:semiHidden="1" w:unhideWhenUsed="1"/>
+    <w:lsdException w:name="Table Columns 3" w:semiHidden="1" w:unhideWhenUsed="1"/>
+    <w:lsdException w:name="Table Columns 4" w:semiHidden="1" w:unhideWhenUsed="1"/>
+    <w:lsdException w:name="Table Columns 5" w:semiHidden="1" w:unhideWhenUsed="1"/>
+    <w:lsdException w:name="Table Grid 1" w:semiHidden="1" w:unhideWhenUsed="1"/>
+    <w:lsdException w:name="Table Grid 2" w:semiHidden="1" w:unhideWhenUsed="1"/>
+    <w:lsdException w:name="Table Grid 3" w:semiHidden="1" w:unhideWhenUsed="1"/>
+    <w:lsdException w:name="Table Grid 4" w:semiHidden="1" w:unhideWhenUsed="1"/>
+    <w:lsdException w:name="Table Grid 5" w:semiHidden="1" w:unhideWhenUsed="1"/>
+    <w:lsdException w:name="Table Grid 6" w:semiHidden="1" w:unhideWhenUsed="1"/>
+    <w:lsdException w:name="Table Grid 7" w:semiHidden="1" w:unhideWhenUsed="1"/>
+    <w:lsdException w:name="Table Grid 8" w:semiHidden="1" w:unhideWhenUsed="1"/>
+    <w:lsdException w:name="Table List 1" w:semiHidden="1" w:unhideWhenUsed="1"/>
+    <w:lsdException w:name="Table List 2" w:semiHidden="1" w:unhideWhenUsed="1"/>
+    <w:lsdException w:name="Table List 3" w:semiHidden="1" w:unhideWhenUsed="1"/>
+    <w:lsdException w:name="Table List 4" w:semiHidden="1" w:unhideWhenUsed="1"/>
+    <w:lsdException w:name="Table List 5" w:semiHidden="1" w:unhideWhenUsed="1"/>
+    <w:lsdException w:name="Table List 6" w:semiHidden="1" w:unhideWhenUsed="1"/>
+    <w:lsdException w:name="Table List 7" w:semiHidden="1" w:unhideWhenUsed="1"/>
+    <w:lsdException w:name="Table List 8" w:semiHidden="1" w:unhideWhenUsed="1"/>
+    <w:lsdException w:name="Table 3D effects 1" w:semiHidden="1" w:unhideWhenUsed="1"/>
+    <w:lsdException w:name="Table 3D effects 2" w:semiHidden="1" w:unhideWhenUsed="1"/>
+    <w:lsdException w:name="Table 3D effects 3" w:semiHidden="1" w:unhideWhenUsed="1"/>
+    <w:lsdException w:name="Table Contemporary" w:semiHidden="1" w:unhideWhenUsed="1"/>
+    <w:lsdException w:name="Table Elegant" w:semiHidden="1" w:unhideWhenUsed="1"/>
+    <w:lsdException w:name="Table Professional" w:semiHidden="1" w:unhideWhenUsed="1"/>
+    <w:lsdException w:name="Table Subtle 1" w:semiHidden="1" w:unhideWhenUsed="1"/>
+    <w:lsdException w:name="Table Subtle 2" w:semiHidden="1" w:unhideWhenUsed="1"/>
+    <w:lsdException w:name="Table Web 1" w:semiHidden="1" w:unhideWhenUsed="1"/>
+    <w:lsdException w:name="Table Web 2" w:semiHidden="1" w:unhideWhenUsed="1"/>
+    <w:lsdException w:name="Table Web 3" w:semiHidden="1" w:unhideWhenUsed="1"/>
+    <w:lsdException w:name="Balloon Text" w:semiHidden="1" w:unhideWhenUsed="1"/>
+    <w:lsdException w:name="Table Grid" w:uiPriority="59"/>
+    <w:lsdException w:name="Table Theme" w:semiHidden="1" w:unhideWhenUsed="1"/>
+    <w:lsdException w:name="Placeholder Text" w:semiHidden="1"/>
+    <w:lsdException w:name="No Spacing" w:uiPriority="1" w:qFormat="1"/>
+    <w:lsdException w:name="Light Shading" w:uiPriority="60"/>
+    <w:lsdException w:name="Light List" w:uiPriority="61"/>
+    <w:lsdException w:name="Light Grid" w:uiPriority="62"/>
+    <w:lsdException w:name="Medium Shading 1" w:uiPriority="63"/>
+    <w:lsdException w:name="Medium Shading 2" w:uiPriority="64"/>
+    <w:lsdException w:name="Medium List 1" w:uiPriority="65"/>
+    <w:lsdException w:name="Medium List 2" w:uiPriority="66"/>
+    <w:lsdException w:name="Medium Grid 1" w:uiPriority="67"/>
+    <w:lsdException w:name="Medium Grid 2" w:uiPriority="68"/>
+    <w:lsdException w:name="Medium Grid 3" w:uiPriority="69"/>
+    <w:lsdException w:name="Dark List" w:uiPriority="70"/>
+    <w:lsdException w:name="Colorful Shading" w:uiPriority="71"/>
+    <w:lsdException w:name="Colorful List" w:uiPriority="72"/>
+    <w:lsdException w:name="Colorful Grid" w:uiPriority="73"/>
+    <w:lsdException w:name="Light Shading Accent 1" w:uiPriority="60"/>
+    <w:lsdException w:name="Light List Accent 1" w:uiPriority="61"/>
+    <w:lsdException w:name="Light Grid Accent 1" w:uiPriority="62"/>
+    <w:lsdException w:name="Medium Shading 1 Accent 1" w:uiPriority="63"/>
+    <w:lsdException w:name="Medium Shading 2 Accent 1" w:uiPriority="64"/>
+    <w:lsdException w:name="Medium List 1 Accent 1" w:uiPriority="65"/>
+    <w:lsdException w:name="Revision" w:semiHidden="1"/>
+    <w:lsdException w:name="List Paragraph" w:uiPriority="34" w:qFormat="1"/>
+    <w:lsdException w:name="Quote" w:uiPriority="29" w:qFormat="1"/>
+    <w:lsdException w:name="Intense Quote" w:uiPriority="30" w:qFormat="1"/>
+    <w:lsdException w:name="Medium List 2 Accent 1" w:uiPriority="66"/>
+    <w:lsdException w:name="Medium Grid 1 Accent 1" w:uiPriority="67"/>
+    <w:lsdException w:name="Medium Grid 2 Accent 1" w:uiPriority="68"/>
+    <w:lsdException w:name="Medium Grid 3 Accent 1" w:uiPriority="69"/>
+    <w:lsdException w:name="Dark List Accent 1" w:uiPriority="70"/>
+    <w:lsdException w:name="Colorful Shading Accent 1" w:uiPriority="71"/>
+    <w:lsdException w:name="Colorful List Accent 1" w:uiPriority="72"/>
+    <w:lsdException w:name="Colorful Grid Accent 1" w:uiPriority="73"/>
+    <w:lsdException w:name="Light Shading Accent 2" w:uiPriority="60"/>
+    <w:lsdException w:name="Light List Accent 2" w:uiPriority="61"/>
+    <w:lsdException w:name="Light Grid Accent 2" w:uiPriority="62"/>
+    <w:lsdException w:name="Medium Shading 1 Accent 2" w:uiPriority="63"/>
+    <w:lsdException w:name="Medium Shading 2 Accent 2" w:uiPriority="64"/>
+    <w:lsdException w:name="Medium List 1 Accent 2" w:uiPriority="65"/>
+    <w:lsdException w:name="Medium List 2 Accent 2" w:uiPriority="66"/>
+    <w:lsdException w:name="Medium Grid 1 Accent 2" w:uiPriority="67"/>
+    <w:lsdException w:name="Medium Grid 2 Accent 2" w:uiPriority="68"/>
+    <w:lsdException w:name="Medium Grid 3 Accent 2" w:uiPriority="69"/>
+    <w:lsdException w:name="Dark List Accent 2" w:uiPriority="70"/>
+    <w:lsdException w:name="Colorful Shading Accent 2" w:uiPriority="71"/>
+    <w:lsdException w:name="Colorful List Accent 2" w:uiPriority="72"/>
+    <w:lsdException w:name="Colorful Grid Accent 2" w:uiPriority="73"/>
+    <w:lsdException w:name="Light Shading Accent 3" w:uiPriority="60"/>
+    <w:lsdException w:name="Light List Accent 3" w:uiPriority="61"/>
+    <w:lsdException w:name="Light Grid Accent 3" w:uiPriority="62"/>
+    <w:lsdException w:name="Medium Shading 1 Accent 3" w:uiPriority="63"/>
+    <w:lsdException w:name="Medium Shading 2 Accent 3" w:uiPriority="64"/>
+    <w:lsdException w:name="Medium List 1 Accent 3" w:uiPriority="65"/>
+    <w:lsdException w:name="Medium List 2 Accent 3" w:uiPriority="66"/>
+    <w:lsdException w:name="Medium Grid 1 Accent 3" w:uiPriority="67"/>
+    <w:lsdException w:name="Medium Grid 2 Accent 3" w:uiPriority="68"/>
+    <w:lsdException w:name="Medium Grid 3 Accent 3" w:uiPriority="69"/>
+    <w:lsdException w:name="Dark List Accent 3" w:uiPriority="70"/>
+    <w:lsdException w:name="Colorful Shading Accent 3" w:uiPriority="71"/>
+    <w:lsdException w:name="Colorful List Accent 3" w:uiPriority="72"/>
+    <w:lsdException w:name="Colorful Grid Accent 3" w:uiPriority="73"/>
+    <w:lsdException w:name="Light Shading Accent 4" w:uiPriority="60"/>
+    <w:lsdException w:name="Light List Accent 4" w:uiPriority="61"/>
+    <w:lsdException w:name="Light Grid Accent 4" w:uiPriority="62"/>
+    <w:lsdException w:name="Medium Shading 1 Accent 4" w:uiPriority="63"/>
+    <w:lsdException w:name="Medium Shading 2 Accent 4" w:uiPriority="64"/>
+    <w:lsdException w:name="Medium List 1 Accent 4" w:uiPriority="65"/>
+    <w:lsdException w:name="Medium List 2 Accent 4" w:uiPriority="66"/>
+    <w:lsdException w:name="Medium Grid 1 Accent 4" w:uiPriority="67"/>
+    <w:lsdException w:name="Medium Grid 2 Accent 4" w:uiPriority="68"/>
+    <w:lsdException w:name="Medium Grid 3 Accent 4" w:uiPriority="69"/>
+    <w:lsdException w:name="Dark List Accent 4" w:uiPriority="70"/>
+    <w:lsdException w:name="Colorful Shading Accent 4" w:uiPriority="71"/>
+    <w:lsdException w:name="Colorful List Accent 4" w:uiPriority="72"/>
+    <w:lsdException w:name="Colorful Grid Accent 4" w:uiPriority="73"/>
+    <w:lsdException w:name="Light Shading Accent 5" w:uiPriority="60"/>
+    <w:lsdException w:name="Light List Accent 5" w:uiPriority="61"/>
+    <w:lsdException w:name="Light Grid Accent 5" w:uiPriority="62"/>
+    <w:lsdException w:name="Medium Shading 1 Accent 5" w:uiPriority="63"/>
+    <w:lsdException w:name="Medium Shading 2 Accent 5" w:uiPriority="64"/>
+    <w:lsdException w:name="Medium List 1 Accent 5" w:uiPriority="65"/>
+    <w:lsdException w:name="Medium List 2 Accent 5" w:uiPriority="66"/>
+    <w:lsdException w:name="Medium Grid 1 Accent 5" w:uiPriority="67"/>
+    <w:lsdException w:name="Medium Grid 2 Accent 5" w:uiPriority="68"/>
+    <w:lsdException w:name="Medium Grid 3 Accent 5" w:uiPriority="69"/>
+    <w:lsdException w:name="Dark List Accent 5" w:uiPriority="70"/>
+    <w:lsdException w:name="Colorful Shading Accent 5" w:uiPriority="71"/>
+    <w:lsdException w:name="Colorful List Accent 5" w:uiPriority="72"/>
+    <w:lsdException w:name="Colorful Grid Accent 5" w:uiPriority="73"/>
+    <w:lsdException w:name="Light Shading Accent 6" w:uiPriority="60"/>
+    <w:lsdException w:name="Light List Accent 6" w:uiPriority="61"/>
+    <w:lsdException w:name="Light Grid Accent 6" w:uiPriority="62"/>
+    <w:lsdException w:name="Medium Shading 1 Accent 6" w:uiPriority="63"/>
+    <w:lsdException w:name="Medium Shading 2 Accent 6" w:uiPriority="64"/>
+    <w:lsdException w:name="Medium List 1 Accent 6" w:uiPriority="65"/>
+    <w:lsdException w:name="Medium List 2 Accent 6" w:uiPriority="66"/>
+    <w:lsdException w:name="Medium Grid 1 Accent 6" w:uiPriority="67"/>
+    <w:lsdException w:name="Medium Grid 2 Accent 6" w:uiPriority="68"/>
+    <w:lsdException w:name="Medium Grid 3 Accent 6" w:uiPriority="69"/>
+    <w:lsdException w:name="Dark List Accent 6" w:uiPriority="70"/>
+    <w:lsdException w:name="Colorful Shading Accent 6" w:uiPriority="71"/>
+    <w:lsdException w:name="Colorful List Accent 6" w:uiPriority="72"/>
+    <w:lsdException w:name="Colorful Grid Accent 6" w:uiPriority="73"/>
+    <w:lsdException w:name="Subtle Emphasis" w:uiPriority="19" w:qFormat="1"/>
+    <w:lsdException w:name="Intense Emphasis" w:uiPriority="21" w:qFormat="1"/>
+    <w:lsdException w:name="Subtle Reference" w:uiPriority="31" w:qFormat="1"/>
+    <w:lsdException w:name="Intense Reference" w:uiPriority="32" w:qFormat="1"/>
+    <w:lsdException w:name="Book Title" w:uiPriority="33" w:qFormat="1"/>
+    <w:lsdException w:name="Bibliography" w:semiHidden="1" w:uiPriority="37" w:unhideWhenUsed="1"/>
+    <w:lsdException w:name="TOC Heading" w:semiHidden="1" w:uiPriority="39" w:unhideWhenUsed="1" w:qFormat="1"/>
+    <w:lsdException w:name="Plain Table 1" w:uiPriority="41"/>
+    <w:lsdException w:name="Plain Table 2" w:uiPriority="42"/>
+    <w:lsdException w:name="Plain Table 3" w:uiPriority="43"/>
+    <w:lsdException w:name="Plain Table 4" w:uiPriority="44"/>
+    <w:lsdException w:name="Plain Table 5" w:uiPriority="45"/>
+    <w:lsdException w:name="Grid Table Light" w:uiPriority="40"/>
+    <w:lsdException w:name="Grid Table 1 Light" w:uiPriority="46"/>
+    <w:lsdException w:name="Grid Table 2" w:uiPriority="47"/>
+    <w:lsdException w:name="Grid Table 3" w:uiPriority="48"/>
+    <w:lsdException w:name="Grid Table 4" w:uiPriority="49"/>
+    <w:lsdException w:name="Grid Table 5 Dark" w:uiPriority="50"/>
+    <w:lsdException w:name="Grid Table 6 Colorful" w:uiPriority="51"/>
+    <w:lsdException w:name="Grid Table 7 Colorful" w:uiPriority="52"/>
+    <w:lsdException w:name="Grid Table 1 Light Accent 1" w:uiPriority="46"/>
+    <w:lsdException w:name="Grid Table 2 Accent 1" w:uiPriority="47"/>
+    <w:lsdException w:name="Grid Table 3 Accent 1" w:uiPriority="48"/>
+    <w:lsdException w:name="Grid Table 4 Accent 1" w:uiPriority="49"/>
+    <w:lsdException w:name="Grid Table 5 Dark Accent 1" w:uiPriority="50"/>
+    <w:lsdException w:name="Grid Table 6 Colorful Accent 1" w:uiPriority="51"/>
+    <w:lsdException w:name="Grid Table 7 Colorful Accent 1" w:uiPriority="52"/>
+    <w:lsdException w:name="Grid Table 1 Light Accent 2" w:uiPriority="46"/>
+    <w:lsdException w:name="Grid Table 2 Accent 2" w:uiPriority="47"/>
+    <w:lsdException w:name="Grid Table 3 Accent 2" w:uiPriority="48"/>
+    <w:lsdException w:name="Grid Table 4 Accent 2" w:uiPriority="49"/>
+    <w:lsdException w:name="Grid Table 5 Dark Accent 2" w:uiPriority="50"/>
+    <w:lsdException w:name="Grid Table 6 Colorful Accent 2" w:uiPriority="51"/>
+    <w:lsdException w:name="Grid Table 7 Colorful Accent 2" w:uiPriority="52"/>
+    <w:lsdException w:name="Grid Table 1 Light Accent 3" w:uiPriority="46"/>
+    <w:lsdException w:name="Grid Table 2 Accent 3" w:uiPriority="47"/>
+    <w:lsdException w:name="Grid Table 3 Accent 3" w:uiPriority="48"/>
+    <w:lsdException w:name="Grid Table 4 Accent 3" w:uiPriority="49"/>
+    <w:lsdException w:name="Grid Table 5 Dark Accent 3" w:uiPriority="50"/>
+    <w:lsdException w:name="Grid Table 6 Colorful Accent 3" w:uiPriority="51"/>
+    <w:lsdException w:name="Grid Table 7 Colorful Accent 3" w:uiPriority="52"/>
+    <w:lsdException w:name="Grid Table 1 Light Accent 4" w:uiPriority="46"/>
+    <w:lsdException w:name="Grid Table 2 Accent 4" w:uiPriority="47"/>
+    <w:lsdException w:name="Grid Table 3 Accent 4" w:uiPriority="48"/>
+    <w:lsdException w:name="Grid Table 4 Accent 4" w:uiPriority="49"/>
+    <w:lsdException w:name="Grid Table 5 Dark Accent 4" w:uiPriority="50"/>
+    <w:lsdException w:name="Grid Table 6 Colorful Accent 4" w:uiPriority="51"/>
+    <w:lsdException w:name="Grid Table 7 Colorful Accent 4" w:uiPriority="52"/>
+    <w:lsdException w:name="Grid Table 1 Light Accent 5" w:uiPriority="46"/>
+    <w:lsdException w:name="Grid Table 2 Accent 5" w:uiPriority="47"/>
+    <w:lsdException w:name="Grid Table 3 Accent 5" w:uiPriority="48"/>
+    <w:lsdException w:name="Grid Table 4 Accent 5" w:uiPriority="49"/>
+    <w:lsdException w:name="Grid Table 5 Dark Accent 5" w:uiPriority="50"/>
+    <w:lsdException w:name="Grid Table 6 Colorful Accent 5" w:uiPriority="51"/>
+    <w:lsdException w:name="Grid Table 7 Colorful Accent 5" w:uiPriority="52"/>
+    <w:lsdException w:name="Grid Table 1 Light Accent 6" w:uiPriority="46"/>
+    <w:lsdException w:name="Grid Table 2 Accent 6" w:uiPriority="47"/>
+    <w:lsdException w:name="Grid Table 3 Accent 6" w:uiPriority="48"/>
+    <w:lsdException w:name="Grid Table 4 Accent 6" w:uiPriority="49"/>
+    <w:lsdException w:name="Grid Table 5 Dark Accent 6" w:uiPriority="50"/>
+    <w:lsdException w:name="Grid Table 6 Colorful Accent 6" w:uiPriority="51"/>
+    <w:lsdException w:name="Grid Table 7 Colorful Accent 6" w:uiPriority="52"/>
+    <w:lsdException w:name="List Table 1 Light" w:uiPriority="46"/>
+    <w:lsdException w:name="List Table 2" w:uiPriority="47"/>
+    <w:lsdException w:name="List Table 3" w:uiPriority="48"/>
+    <w:lsdException w:name="List Table 4" w:uiPriority="49"/>
+    <w:lsdException w:name="List Table 5 Dark" w:uiPriority="50"/>
+    <w:lsdException w:name="List Table 6 Colorful" w:uiPriority="51"/>
+    <w:lsdException w:name="List Table 7 Colorful" w:uiPriority="52"/>
+    <w:lsdException w:name="List Table 1 Light Accent 1" w:uiPriority="46"/>
+    <w:lsdException w:name="List Table 2 Accent 1" w:uiPriority="47"/>
+    <w:lsdException w:name="List Table 3 Accent 1" w:uiPriority="48"/>
+    <w:lsdException w:name="List Table 4 Accent 1" w:uiPriority="49"/>
+    <w:lsdException w:name="List Table 5 Dark Accent 1" w:uiPriority="50"/>
+    <w:lsdException w:name="List Table 6 Colorful Accent 1" w:uiPriority="51"/>
+    <w:lsdException w:name="List Table 7 Colorful Accent 1" w:uiPriority="52"/>
+    <w:lsdException w:name="List Table 1 Light Accent 2" w:uiPriority="46"/>
+    <w:lsdException w:name="List Table 2 Accent 2" w:uiPriority="47"/>
+    <w:lsdException w:name="List Table 3 Accent 2" w:uiPriority="48"/>
+    <w:lsdException w:name="List Table 4 Accent 2" w:uiPriority="49"/>
+    <w:lsdException w:name="List Table 5 Dark Accent 2" w:uiPriority="50"/>
+    <w:lsdException w:name="List Table 6 Colorful Accent 2" w:uiPriority="51"/>
+    <w:lsdException w:name="List Table 7 Colorful Accent 2" w:uiPriority="52"/>
+    <w:lsdException w:name="List Table 1 Light Accent 3" w:uiPriority="46"/>
+    <w:lsdException w:name="List Table 2 Accent 3" w:uiPriority="47"/>
+    <w:lsdException w:name="List Table 3 Accent 3" w:uiPriority="48"/>
+    <w:lsdException w:name="List Table 4 Accent 3" w:uiPriority="49"/>
+    <w:lsdException w:name="List Table 5 Dark Accent 3" w:uiPriority="50"/>
+    <w:lsdException w:name="List Table 6 Colorful Accent 3" w:uiPriority="51"/>
+    <w:lsdException w:name="List Table 7 Colorful Accent 3" w:uiPriority="52"/>
+    <w:lsdException w:name="List Table 1 Light Accent 4" w:uiPriority="46"/>
+    <w:lsdException w:name="List Table 2 Accent 4" w:uiPriority="47"/>
+    <w:lsdException w:name="List Table 3 Accent 4" w:uiPriority="48"/>
+    <w:lsdException w:name="List Table 4 Accent 4" w:uiPriority="49"/>
+    <w:lsdException w:name="List Table 5 Dark Accent 4" w:uiPriority="50"/>
+    <w:lsdException w:name="List Table 6 Colorful Accent 4" w:uiPriority="51"/>
+    <w:lsdException w:name="List Table 7 Colorful Accent 4" w:uiPriority="52"/>
+    <w:lsdException w:name="List Table 1 Light Accent 5" w:uiPriority="46"/>
+    <w:lsdException w:name="List Table 2 Accent 5" w:uiPriority="47"/>
+    <w:lsdException w:name="List Table 3 Accent 5" w:uiPriority="48"/>
+    <w:lsdException w:name="List Table 4 Accent 5" w:uiPriority="49"/>
+    <w:lsdException w:name="List Table 5 Dark Accent 5" w:uiPriority="50"/>
+    <w:lsdException w:name="List Table 6 Colorful Accent 5" w:uiPriority="51"/>
+    <w:lsdException w:name="List Table 7 Colorful Accent 5" w:uiPriority="52"/>
+    <w:lsdException w:name="List Table 1 Light Accent 6" w:uiPriority="46"/>
+    <w:lsdException w:name="List Table 2 Accent 6" w:uiPriority="47"/>
+    <w:lsdException w:name="List Table 3 Accent 6" w:uiPriority="48"/>
+    <w:lsdException w:name="List Table 4 Accent 6" w:uiPriority="49"/>
+    <w:lsdException w:name="List Table 5 Dark Accent 6" w:uiPriority="50"/>
+    <w:lsdException w:name="List Table 6 Colorful Accent 6" w:uiPriority="51"/>
+    <w:lsdException w:name="List Table 7 Colorful Accent 6" w:uiPriority="52"/>
+    <w:lsdException w:name="Mention" w:semiHidden="1" w:unhideWhenUsed="1"/>
+    <w:lsdException w:name="Smart Hyperlink" w:semiHidden="1" w:unhideWhenUsed="1"/>
+    <w:lsdException w:name="Hashtag" w:semiHidden="1" w:unhideWhenUsed="1"/>
+    <w:lsdException w:name="Unresolved Mention" w:semiHidden="1" w:unhideWhenUsed="1"/>
+    <w:lsdException w:name="Smart Link" w:semiHidden="1" w:unhideWhenUsed="1"/>
   </w:latentStyles>
   <w:style w:type="paragraph" w:default="1" w:styleId="Normal">
     <w:name w:val="Normal"/>
@@ -2164,289 +2564,8 @@
       <w:u w:val="single"/>
     </w:rPr>
   </w:style>
-  <w:style w:type="character" w:customStyle="1" w:styleId="UnresolvedMention">
-    <w:name w:val="Unresolved Mention"/>
-    <w:basedOn w:val="DefaultParagraphFont"/>
-    <w:uiPriority w:val="99"/>
-    <w:semiHidden/>
-    <w:unhideWhenUsed/>
-    <w:rsid w:val="002F0449"/>
-    <w:rPr>
-      <w:color w:val="605E5C"/>
-      <w:shd w:val="clear" w:color="auto" w:fill="E1DFDD"/>
-    </w:rPr>
-  </w:style>
-  <w:style w:type="paragraph" w:styleId="BalloonText">
-    <w:name w:val="Balloon Text"/>
-    <w:basedOn w:val="Normal"/>
-    <w:link w:val="BalloonTextChar"/>
-    <w:uiPriority w:val="99"/>
-    <w:semiHidden/>
-    <w:unhideWhenUsed/>
-    <w:rsid w:val="00E1019C"/>
-    <w:rPr>
-      <w:rFonts w:ascii="Tahoma" w:hAnsi="Tahoma" w:cs="Tahoma"/>
-      <w:sz w:val="16"/>
-      <w:szCs w:val="16"/>
-    </w:rPr>
-  </w:style>
-  <w:style w:type="character" w:customStyle="1" w:styleId="BalloonTextChar">
-    <w:name w:val="Balloon Text Char"/>
-    <w:basedOn w:val="DefaultParagraphFont"/>
-    <w:link w:val="BalloonText"/>
-    <w:uiPriority w:val="99"/>
-    <w:semiHidden/>
-    <w:rsid w:val="00E1019C"/>
-    <w:rPr>
-      <w:rFonts w:ascii="Tahoma" w:hAnsi="Tahoma" w:cs="Tahoma"/>
-      <w:sz w:val="16"/>
-      <w:szCs w:val="16"/>
-    </w:rPr>
-  </w:style>
-</w:styles>
-</file>
-
-<file path=word/stylesWithEffects.xml><?xml version="1.0" encoding="utf-8"?>
-<w:styles xmlns:wpc="http://schemas.microsoft.com/office/word/2010/wordprocessingCanvas" xmlns:mc="http://schemas.openxmlformats.org/markup-compatibility/2006" xmlns:o="urn:schemas-microsoft-com:office:office" xmlns:r="http://schemas.openxmlformats.org/officeDocument/2006/relationships" xmlns:m="http://schemas.openxmlformats.org/officeDocument/2006/math" xmlns:v="urn:schemas-microsoft-com:vml" xmlns:wp14="http://schemas.microsoft.com/office/word/2010/wordprocessingDrawing" xmlns:wp="http://schemas.openxmlformats.org/drawingml/2006/wordprocessingDrawing" xmlns:w10="urn:schemas-microsoft-com:office:word" xmlns:w="http://schemas.openxmlformats.org/wordprocessingml/2006/main" xmlns:w14="http://schemas.microsoft.com/office/word/2010/wordml" xmlns:wpg="http://schemas.microsoft.com/office/word/2010/wordprocessingGroup" xmlns:wpi="http://schemas.microsoft.com/office/word/2010/wordprocessingInk" xmlns:wne="http://schemas.microsoft.com/office/word/2006/wordml" xmlns:wps="http://schemas.microsoft.com/office/word/2010/wordprocessingShape" mc:Ignorable="w14 wp14">
-  <w:docDefaults>
-    <w:rPrDefault>
-      <w:rPr>
-        <w:rFonts w:ascii="Times New Roman" w:eastAsiaTheme="minorEastAsia" w:hAnsi="Times New Roman" w:cs="Times New Roman"/>
-        <w:sz w:val="22"/>
-        <w:szCs w:val="22"/>
-        <w:lang w:val="en-US" w:eastAsia="ko-KR" w:bidi="ar-SA"/>
-      </w:rPr>
-    </w:rPrDefault>
-    <w:pPrDefault/>
-  </w:docDefaults>
-  <w:latentStyles w:defLockedState="0" w:defUIPriority="99" w:defSemiHidden="1" w:defUnhideWhenUsed="1" w:defQFormat="0" w:count="267">
-    <w:lsdException w:name="Normal" w:semiHidden="0" w:uiPriority="0" w:unhideWhenUsed="0" w:qFormat="1"/>
-    <w:lsdException w:name="heading 1" w:semiHidden="0" w:uiPriority="9" w:unhideWhenUsed="0" w:qFormat="1"/>
-    <w:lsdException w:name="heading 2" w:uiPriority="9" w:qFormat="1"/>
-    <w:lsdException w:name="heading 3" w:uiPriority="9" w:qFormat="1"/>
-    <w:lsdException w:name="heading 4" w:uiPriority="9" w:qFormat="1"/>
-    <w:lsdException w:name="heading 5" w:uiPriority="9" w:qFormat="1"/>
-    <w:lsdException w:name="heading 6" w:uiPriority="9" w:qFormat="1"/>
-    <w:lsdException w:name="heading 7" w:uiPriority="9" w:qFormat="1"/>
-    <w:lsdException w:name="heading 8" w:uiPriority="9" w:qFormat="1"/>
-    <w:lsdException w:name="heading 9" w:uiPriority="9" w:qFormat="1"/>
-    <w:lsdException w:name="toc 1" w:uiPriority="39"/>
-    <w:lsdException w:name="toc 2" w:uiPriority="39"/>
-    <w:lsdException w:name="toc 3" w:uiPriority="39"/>
-    <w:lsdException w:name="toc 4" w:uiPriority="39"/>
-    <w:lsdException w:name="toc 5" w:uiPriority="39"/>
-    <w:lsdException w:name="toc 6" w:uiPriority="39"/>
-    <w:lsdException w:name="toc 7" w:uiPriority="39"/>
-    <w:lsdException w:name="toc 8" w:uiPriority="39"/>
-    <w:lsdException w:name="toc 9" w:uiPriority="39"/>
-    <w:lsdException w:name="caption" w:uiPriority="35" w:qFormat="1"/>
-    <w:lsdException w:name="Title" w:semiHidden="0" w:uiPriority="10" w:unhideWhenUsed="0" w:qFormat="1"/>
-    <w:lsdException w:name="Default Paragraph Font" w:uiPriority="1"/>
-    <w:lsdException w:name="Subtitle" w:semiHidden="0" w:uiPriority="11" w:unhideWhenUsed="0" w:qFormat="1"/>
-    <w:lsdException w:name="Strong" w:semiHidden="0" w:uiPriority="22" w:unhideWhenUsed="0" w:qFormat="1"/>
-    <w:lsdException w:name="Emphasis" w:semiHidden="0" w:uiPriority="20" w:unhideWhenUsed="0" w:qFormat="1"/>
-    <w:lsdException w:name="Normal Table" w:semiHidden="0" w:unhideWhenUsed="0"/>
-    <w:lsdException w:name="Table Web 3" w:semiHidden="0" w:unhideWhenUsed="0"/>
-    <w:lsdException w:name="Table Grid" w:semiHidden="0" w:uiPriority="59" w:unhideWhenUsed="0"/>
-    <w:lsdException w:name="Table Theme" w:semiHidden="0" w:unhideWhenUsed="0"/>
-    <w:lsdException w:name="Placeholder Text" w:unhideWhenUsed="0"/>
-    <w:lsdException w:name="No Spacing" w:semiHidden="0" w:uiPriority="1" w:unhideWhenUsed="0" w:qFormat="1"/>
-    <w:lsdException w:name="Light Shading" w:semiHidden="0" w:uiPriority="60" w:unhideWhenUsed="0"/>
-    <w:lsdException w:name="Light List" w:semiHidden="0" w:uiPriority="61" w:unhideWhenUsed="0"/>
-    <w:lsdException w:name="Light Grid" w:semiHidden="0" w:uiPriority="62" w:unhideWhenUsed="0"/>
-    <w:lsdException w:name="Medium Shading 1" w:semiHidden="0" w:uiPriority="63" w:unhideWhenUsed="0"/>
-    <w:lsdException w:name="Medium Shading 2" w:semiHidden="0" w:uiPriority="64" w:unhideWhenUsed="0"/>
-    <w:lsdException w:name="Medium List 1" w:semiHidden="0" w:uiPriority="65" w:unhideWhenUsed="0"/>
-    <w:lsdException w:name="Medium List 2" w:semiHidden="0" w:uiPriority="66" w:unhideWhenUsed="0"/>
-    <w:lsdException w:name="Medium Grid 1" w:semiHidden="0" w:uiPriority="67" w:unhideWhenUsed="0"/>
-    <w:lsdException w:name="Medium Grid 2" w:semiHidden="0" w:uiPriority="68" w:unhideWhenUsed="0"/>
-    <w:lsdException w:name="Medium Grid 3" w:semiHidden="0" w:uiPriority="69" w:unhideWhenUsed="0"/>
-    <w:lsdException w:name="Dark List" w:semiHidden="0" w:uiPriority="70" w:unhideWhenUsed="0"/>
-    <w:lsdException w:name="Colorful Shading" w:semiHidden="0" w:uiPriority="71" w:unhideWhenUsed="0"/>
-    <w:lsdException w:name="Colorful List" w:semiHidden="0" w:uiPriority="72" w:unhideWhenUsed="0"/>
-    <w:lsdException w:name="Colorful Grid" w:semiHidden="0" w:uiPriority="73" w:unhideWhenUsed="0"/>
-    <w:lsdException w:name="Light Shading Accent 1" w:semiHidden="0" w:uiPriority="60" w:unhideWhenUsed="0"/>
-    <w:lsdException w:name="Light List Accent 1" w:semiHidden="0" w:uiPriority="61" w:unhideWhenUsed="0"/>
-    <w:lsdException w:name="Light Grid Accent 1" w:semiHidden="0" w:uiPriority="62" w:unhideWhenUsed="0"/>
-    <w:lsdException w:name="Medium Shading 1 Accent 1" w:semiHidden="0" w:uiPriority="63" w:unhideWhenUsed="0"/>
-    <w:lsdException w:name="Medium Shading 2 Accent 1" w:semiHidden="0" w:uiPriority="64" w:unhideWhenUsed="0"/>
-    <w:lsdException w:name="Medium List 1 Accent 1" w:semiHidden="0" w:uiPriority="65" w:unhideWhenUsed="0"/>
-    <w:lsdException w:name="Revision" w:unhideWhenUsed="0"/>
-    <w:lsdException w:name="List Paragraph" w:semiHidden="0" w:uiPriority="34" w:unhideWhenUsed="0" w:qFormat="1"/>
-    <w:lsdException w:name="Quote" w:semiHidden="0" w:uiPriority="29" w:unhideWhenUsed="0" w:qFormat="1"/>
-    <w:lsdException w:name="Intense Quote" w:semiHidden="0" w:uiPriority="30" w:unhideWhenUsed="0" w:qFormat="1"/>
-    <w:lsdException w:name="Medium List 2 Accent 1" w:semiHidden="0" w:uiPriority="66" w:unhideWhenUsed="0"/>
-    <w:lsdException w:name="Medium Grid 1 Accent 1" w:semiHidden="0" w:uiPriority="67" w:unhideWhenUsed="0"/>
-    <w:lsdException w:name="Medium Grid 2 Accent 1" w:semiHidden="0" w:uiPriority="68" w:unhideWhenUsed="0"/>
-    <w:lsdException w:name="Medium Grid 3 Accent 1" w:semiHidden="0" w:uiPriority="69" w:unhideWhenUsed="0"/>
-    <w:lsdException w:name="Dark List Accent 1" w:semiHidden="0" w:uiPriority="70" w:unhideWhenUsed="0"/>
-    <w:lsdException w:name="Colorful Shading Accent 1" w:semiHidden="0" w:uiPriority="71" w:unhideWhenUsed="0"/>
-    <w:lsdException w:name="Colorful List Accent 1" w:semiHidden="0" w:uiPriority="72" w:unhideWhenUsed="0"/>
-    <w:lsdException w:name="Colorful Grid Accent 1" w:semiHidden="0" w:uiPriority="73" w:unhideWhenUsed="0"/>
-    <w:lsdException w:name="Light Shading Accent 2" w:semiHidden="0" w:uiPriority="60" w:unhideWhenUsed="0"/>
-    <w:lsdException w:name="Light List Accent 2" w:semiHidden="0" w:uiPriority="61" w:unhideWhenUsed="0"/>
-    <w:lsdException w:name="Light Grid Accent 2" w:semiHidden="0" w:uiPriority="62" w:unhideWhenUsed="0"/>
-    <w:lsdException w:name="Medium Shading 1 Accent 2" w:semiHidden="0" w:uiPriority="63" w:unhideWhenUsed="0"/>
-    <w:lsdException w:name="Medium Shading 2 Accent 2" w:semiHidden="0" w:uiPriority="64" w:unhideWhenUsed="0"/>
-    <w:lsdException w:name="Medium List 1 Accent 2" w:semiHidden="0" w:uiPriority="65" w:unhideWhenUsed="0"/>
-    <w:lsdException w:name="Medium List 2 Accent 2" w:semiHidden="0" w:uiPriority="66" w:unhideWhenUsed="0"/>
-    <w:lsdException w:name="Medium Grid 1 Accent 2" w:semiHidden="0" w:uiPriority="67" w:unhideWhenUsed="0"/>
-    <w:lsdException w:name="Medium Grid 2 Accent 2" w:semiHidden="0" w:uiPriority="68" w:unhideWhenUsed="0"/>
-    <w:lsdException w:name="Medium Grid 3 Accent 2" w:semiHidden="0" w:uiPriority="69" w:unhideWhenUsed="0"/>
-    <w:lsdException w:name="Dark List Accent 2" w:semiHidden="0" w:uiPriority="70" w:unhideWhenUsed="0"/>
-    <w:lsdException w:name="Colorful Shading Accent 2" w:semiHidden="0" w:uiPriority="71" w:unhideWhenUsed="0"/>
-    <w:lsdException w:name="Colorful List Accent 2" w:semiHidden="0" w:uiPriority="72" w:unhideWhenUsed="0"/>
-    <w:lsdException w:name="Colorful Grid Accent 2" w:semiHidden="0" w:uiPriority="73" w:unhideWhenUsed="0"/>
-    <w:lsdException w:name="Light Shading Accent 3" w:semiHidden="0" w:uiPriority="60" w:unhideWhenUsed="0"/>
-    <w:lsdException w:name="Light List Accent 3" w:semiHidden="0" w:uiPriority="61" w:unhideWhenUsed="0"/>
-    <w:lsdException w:name="Light Grid Accent 3" w:semiHidden="0" w:uiPriority="62" w:unhideWhenUsed="0"/>
-    <w:lsdException w:name="Medium Shading 1 Accent 3" w:semiHidden="0" w:uiPriority="63" w:unhideWhenUsed="0"/>
-    <w:lsdException w:name="Medium Shading 2 Accent 3" w:semiHidden="0" w:uiPriority="64" w:unhideWhenUsed="0"/>
-    <w:lsdException w:name="Medium List 1 Accent 3" w:semiHidden="0" w:uiPriority="65" w:unhideWhenUsed="0"/>
-    <w:lsdException w:name="Medium List 2 Accent 3" w:semiHidden="0" w:uiPriority="66" w:unhideWhenUsed="0"/>
-    <w:lsdException w:name="Medium Grid 1 Accent 3" w:semiHidden="0" w:uiPriority="67" w:unhideWhenUsed="0"/>
-    <w:lsdException w:name="Medium Grid 2 Accent 3" w:semiHidden="0" w:uiPriority="68" w:unhideWhenUsed="0"/>
-    <w:lsdException w:name="Medium Grid 3 Accent 3" w:semiHidden="0" w:uiPriority="69" w:unhideWhenUsed="0"/>
-    <w:lsdException w:name="Dark List Accent 3" w:semiHidden="0" w:uiPriority="70" w:unhideWhenUsed="0"/>
-    <w:lsdException w:name="Colorful Shading Accent 3" w:semiHidden="0" w:uiPriority="71" w:unhideWhenUsed="0"/>
-    <w:lsdException w:name="Colorful List Accent 3" w:semiHidden="0" w:uiPriority="72" w:unhideWhenUsed="0"/>
-    <w:lsdException w:name="Colorful Grid Accent 3" w:semiHidden="0" w:uiPriority="73" w:unhideWhenUsed="0"/>
-    <w:lsdException w:name="Light Shading Accent 4" w:semiHidden="0" w:uiPriority="60" w:unhideWhenUsed="0"/>
-    <w:lsdException w:name="Light List Accent 4" w:semiHidden="0" w:uiPriority="61" w:unhideWhenUsed="0"/>
-    <w:lsdException w:name="Light Grid Accent 4" w:semiHidden="0" w:uiPriority="62" w:unhideWhenUsed="0"/>
-    <w:lsdException w:name="Medium Shading 1 Accent 4" w:semiHidden="0" w:uiPriority="63" w:unhideWhenUsed="0"/>
-    <w:lsdException w:name="Medium Shading 2 Accent 4" w:semiHidden="0" w:uiPriority="64" w:unhideWhenUsed="0"/>
-    <w:lsdException w:name="Medium List 1 Accent 4" w:semiHidden="0" w:uiPriority="65" w:unhideWhenUsed="0"/>
-    <w:lsdException w:name="Medium List 2 Accent 4" w:semiHidden="0" w:uiPriority="66" w:unhideWhenUsed="0"/>
-    <w:lsdException w:name="Medium Grid 1 Accent 4" w:semiHidden="0" w:uiPriority="67" w:unhideWhenUsed="0"/>
-    <w:lsdException w:name="Medium Grid 2 Accent 4" w:semiHidden="0" w:uiPriority="68" w:unhideWhenUsed="0"/>
-    <w:lsdException w:name="Medium Grid 3 Accent 4" w:semiHidden="0" w:uiPriority="69" w:unhideWhenUsed="0"/>
-    <w:lsdException w:name="Dark List Accent 4" w:semiHidden="0" w:uiPriority="70" w:unhideWhenUsed="0"/>
-    <w:lsdException w:name="Colorful Shading Accent 4" w:semiHidden="0" w:uiPriority="71" w:unhideWhenUsed="0"/>
-    <w:lsdException w:name="Colorful List Accent 4" w:semiHidden="0" w:uiPriority="72" w:unhideWhenUsed="0"/>
-    <w:lsdException w:name="Colorful Grid Accent 4" w:semiHidden="0" w:uiPriority="73" w:unhideWhenUsed="0"/>
-    <w:lsdException w:name="Light Shading Accent 5" w:semiHidden="0" w:uiPriority="60" w:unhideWhenUsed="0"/>
-    <w:lsdException w:name="Light List Accent 5" w:semiHidden="0" w:uiPriority="61" w:unhideWhenUsed="0"/>
-    <w:lsdException w:name="Light Grid Accent 5" w:semiHidden="0" w:uiPriority="62" w:unhideWhenUsed="0"/>
-    <w:lsdException w:name="Medium Shading 1 Accent 5" w:semiHidden="0" w:uiPriority="63" w:unhideWhenUsed="0"/>
-    <w:lsdException w:name="Medium Shading 2 Accent 5" w:semiHidden="0" w:uiPriority="64" w:unhideWhenUsed="0"/>
-    <w:lsdException w:name="Medium List 1 Accent 5" w:semiHidden="0" w:uiPriority="65" w:unhideWhenUsed="0"/>
-    <w:lsdException w:name="Medium List 2 Accent 5" w:semiHidden="0" w:uiPriority="66" w:unhideWhenUsed="0"/>
-    <w:lsdException w:name="Medium Grid 1 Accent 5" w:semiHidden="0" w:uiPriority="67" w:unhideWhenUsed="0"/>
-    <w:lsdException w:name="Medium Grid 2 Accent 5" w:semiHidden="0" w:uiPriority="68" w:unhideWhenUsed="0"/>
-    <w:lsdException w:name="Medium Grid 3 Accent 5" w:semiHidden="0" w:uiPriority="69" w:unhideWhenUsed="0"/>
-    <w:lsdException w:name="Dark List Accent 5" w:semiHidden="0" w:uiPriority="70" w:unhideWhenUsed="0"/>
-    <w:lsdException w:name="Colorful Shading Accent 5" w:semiHidden="0" w:uiPriority="71" w:unhideWhenUsed="0"/>
-    <w:lsdException w:name="Colorful List Accent 5" w:semiHidden="0" w:uiPriority="72" w:unhideWhenUsed="0"/>
-    <w:lsdException w:name="Colorful Grid Accent 5" w:semiHidden="0" w:uiPriority="73" w:unhideWhenUsed="0"/>
-    <w:lsdException w:name="Light Shading Accent 6" w:semiHidden="0" w:uiPriority="60" w:unhideWhenUsed="0"/>
-    <w:lsdException w:name="Light List Accent 6" w:semiHidden="0" w:uiPriority="61" w:unhideWhenUsed="0"/>
-    <w:lsdException w:name="Light Grid Accent 6" w:semiHidden="0" w:uiPriority="62" w:unhideWhenUsed="0"/>
-    <w:lsdException w:name="Medium Shading 1 Accent 6" w:semiHidden="0" w:uiPriority="63" w:unhideWhenUsed="0"/>
-    <w:lsdException w:name="Medium Shading 2 Accent 6" w:semiHidden="0" w:uiPriority="64" w:unhideWhenUsed="0"/>
-    <w:lsdException w:name="Medium List 1 Accent 6" w:semiHidden="0" w:uiPriority="65" w:unhideWhenUsed="0"/>
-    <w:lsdException w:name="Medium List 2 Accent 6" w:semiHidden="0" w:uiPriority="66" w:unhideWhenUsed="0"/>
-    <w:lsdException w:name="Medium Grid 1 Accent 6" w:semiHidden="0" w:uiPriority="67" w:unhideWhenUsed="0"/>
-    <w:lsdException w:name="Medium Grid 2 Accent 6" w:semiHidden="0" w:uiPriority="68" w:unhideWhenUsed="0"/>
-    <w:lsdException w:name="Medium Grid 3 Accent 6" w:semiHidden="0" w:uiPriority="69" w:unhideWhenUsed="0"/>
-    <w:lsdException w:name="Dark List Accent 6" w:semiHidden="0" w:uiPriority="70" w:unhideWhenUsed="0"/>
-    <w:lsdException w:name="Colorful Shading Accent 6" w:semiHidden="0" w:uiPriority="71" w:unhideWhenUsed="0"/>
-    <w:lsdException w:name="Colorful List Accent 6" w:semiHidden="0" w:uiPriority="72" w:unhideWhenUsed="0"/>
-    <w:lsdException w:name="Colorful Grid Accent 6" w:semiHidden="0" w:uiPriority="73" w:unhideWhenUsed="0"/>
-    <w:lsdException w:name="Subtle Emphasis" w:semiHidden="0" w:uiPriority="19" w:unhideWhenUsed="0" w:qFormat="1"/>
-    <w:lsdException w:name="Intense Emphasis" w:semiHidden="0" w:uiPriority="21" w:unhideWhenUsed="0" w:qFormat="1"/>
-    <w:lsdException w:name="Subtle Reference" w:semiHidden="0" w:uiPriority="31" w:unhideWhenUsed="0" w:qFormat="1"/>
-    <w:lsdException w:name="Intense Reference" w:semiHidden="0" w:uiPriority="32" w:unhideWhenUsed="0" w:qFormat="1"/>
-    <w:lsdException w:name="Book Title" w:semiHidden="0" w:uiPriority="33" w:unhideWhenUsed="0" w:qFormat="1"/>
-    <w:lsdException w:name="Bibliography" w:uiPriority="37"/>
-    <w:lsdException w:name="TOC Heading" w:uiPriority="39" w:qFormat="1"/>
-  </w:latentStyles>
-  <w:style w:type="paragraph" w:default="1" w:styleId="Normal">
-    <w:name w:val="Normal"/>
-    <w:qFormat/>
-  </w:style>
-  <w:style w:type="character" w:default="1" w:styleId="DefaultParagraphFont">
-    <w:name w:val="Default Paragraph Font"/>
-    <w:uiPriority w:val="1"/>
-    <w:semiHidden/>
-    <w:unhideWhenUsed/>
-  </w:style>
-  <w:style w:type="table" w:default="1" w:styleId="TableNormal">
-    <w:name w:val="Normal Table"/>
-    <w:uiPriority w:val="99"/>
-    <w:semiHidden/>
-    <w:unhideWhenUsed/>
-    <w:tblPr>
-      <w:tblInd w:w="0" w:type="dxa"/>
-      <w:tblCellMar>
-        <w:top w:w="0" w:type="dxa"/>
-        <w:left w:w="108" w:type="dxa"/>
-        <w:bottom w:w="0" w:type="dxa"/>
-        <w:right w:w="108" w:type="dxa"/>
-      </w:tblCellMar>
-    </w:tblPr>
-  </w:style>
-  <w:style w:type="numbering" w:default="1" w:styleId="NoList">
-    <w:name w:val="No List"/>
-    <w:uiPriority w:val="99"/>
-    <w:semiHidden/>
-    <w:unhideWhenUsed/>
-  </w:style>
-  <w:style w:type="paragraph" w:styleId="Header">
-    <w:name w:val="header"/>
-    <w:basedOn w:val="Normal"/>
-    <w:link w:val="HeaderChar"/>
-    <w:uiPriority w:val="99"/>
-    <w:unhideWhenUsed/>
-    <w:rsid w:val="002F0449"/>
-    <w:pPr>
-      <w:tabs>
-        <w:tab w:val="center" w:pos="4680"/>
-        <w:tab w:val="right" w:pos="9360"/>
-      </w:tabs>
-    </w:pPr>
-  </w:style>
-  <w:style w:type="character" w:customStyle="1" w:styleId="HeaderChar">
-    <w:name w:val="Header Char"/>
-    <w:basedOn w:val="DefaultParagraphFont"/>
-    <w:link w:val="Header"/>
-    <w:uiPriority w:val="99"/>
-    <w:rsid w:val="002F0449"/>
-  </w:style>
-  <w:style w:type="paragraph" w:styleId="Footer">
-    <w:name w:val="footer"/>
-    <w:basedOn w:val="Normal"/>
-    <w:link w:val="FooterChar"/>
-    <w:uiPriority w:val="99"/>
-    <w:unhideWhenUsed/>
-    <w:rsid w:val="002F0449"/>
-    <w:pPr>
-      <w:tabs>
-        <w:tab w:val="center" w:pos="4680"/>
-        <w:tab w:val="right" w:pos="9360"/>
-      </w:tabs>
-    </w:pPr>
-  </w:style>
-  <w:style w:type="character" w:customStyle="1" w:styleId="FooterChar">
-    <w:name w:val="Footer Char"/>
-    <w:basedOn w:val="DefaultParagraphFont"/>
-    <w:link w:val="Footer"/>
-    <w:uiPriority w:val="99"/>
-    <w:rsid w:val="002F0449"/>
-  </w:style>
-  <w:style w:type="character" w:styleId="Hyperlink">
-    <w:name w:val="Hyperlink"/>
-    <w:basedOn w:val="DefaultParagraphFont"/>
-    <w:uiPriority w:val="99"/>
-    <w:unhideWhenUsed/>
-    <w:rsid w:val="002F0449"/>
-    <w:rPr>
-      <w:color w:val="0563C1" w:themeColor="hyperlink"/>
-      <w:u w:val="single"/>
-    </w:rPr>
-  </w:style>
-  <w:style w:type="character" w:customStyle="1" w:styleId="UnresolvedMention">
-    <w:name w:val="Unresolved Mention"/>
+  <w:style w:type="character" w:customStyle="1" w:styleId="UnresolvedMention1">
+    <w:name w:val="Unresolved Mention1"/>
     <w:basedOn w:val="DefaultParagraphFont"/>
     <w:uiPriority w:val="99"/>
     <w:semiHidden/>
@@ -2776,7 +2895,7 @@
   <a:extraClrSchemeLst/>
   <a:extLst>
     <a:ext uri="{05A4C25C-085E-4340-85A3-A5531E510DB2}">
-      <thm15:themeFamily xmlns:thm15="http://schemas.microsoft.com/office/thememl/2012/main" xmlns="" name="Office Theme" id="{62F939B6-93AF-4DB8-9C6B-D6C7DFDC589F}" vid="{4A3C46E8-61CC-4603-A589-7422A47A8E4A}"/>
+      <thm15:themeFamily xmlns:thm15="http://schemas.microsoft.com/office/thememl/2012/main" name="Office Theme" id="{62F939B6-93AF-4DB8-9C6B-D6C7DFDC589F}" vid="{4A3C46E8-61CC-4603-A589-7422A47A8E4A}"/>
     </a:ext>
   </a:extLst>
 </a:theme>

</xml_diff>